<commit_message>
inserito diagramma delle classi, cambiato path dei file
</commit_message>
<xml_diff>
--- a/Relazione progetto Aste Online.docx
+++ b/Relazione progetto Aste Online.docx
@@ -867,27 +867,47 @@
         </w:rPr>
       </w:pPr>
     </w:p>
-    <w:p xmlns:wp14="http://schemas.microsoft.com/office/word/2010/wordml" wp14:textId="77777777">
+    <w:p xmlns:wp14="http://schemas.microsoft.com/office/word/2010/wordml" wp14:textId="456E8211">
       <w:pPr>
         <w:pStyle w:val="NormaleWeb"/>
-        <w:spacing w:before="0" w:beforeAutospacing="0" w:after="0" w:afterAutospacing="0"/>
-        <w:rPr>
-          <w:i/>
-          <w:iCs/>
-          <w:color w:val="000000"/>
-          <w:sz w:val="28"/>
-          <w:szCs w:val="28"/>
-        </w:rPr>
-      </w:pPr>
-      <w:r>
-        <w:rPr>
-          <w:i/>
-          <w:iCs/>
-          <w:color w:val="000000"/>
-          <w:sz w:val="28"/>
-          <w:szCs w:val="28"/>
-        </w:rPr>
-        <w:t>Lo scopo del nostro progetto è quello di realizzare un software per semplificare l'acquisto e la vendita di oggetti tramite aste online. </w:t>
+        <w:spacing w:before="0" w:beforeAutospacing="off" w:after="0" w:afterAutospacing="off"/>
+        <w:rPr>
+          <w:i w:val="1"/>
+          <w:iCs w:val="1"/>
+          <w:color w:val="000000"/>
+          <w:sz w:val="28"/>
+          <w:szCs w:val="28"/>
+        </w:rPr>
+      </w:pPr>
+      <w:r>
+        <w:rPr>
+          <w:i w:val="1"/>
+          <w:iCs w:val="1"/>
+          <w:color w:val="000000" w:themeColor="text1" w:themeTint="FF" w:themeShade="FF"/>
+          <w:sz w:val="28"/>
+          <w:szCs w:val="28"/>
+        </w:rPr>
+        <w:t xml:space="preserve">Lo scopo del nostro progetto è quello di realizzare un software per </w:t>
+      </w:r>
+      <w:r>
+        <w:rPr>
+          <w:i w:val="1"/>
+          <w:iCs w:val="1"/>
+          <w:color w:val="000000" w:themeColor="text1" w:themeTint="FF" w:themeShade="FF"/>
+          <w:sz w:val="28"/>
+          <w:szCs w:val="28"/>
+        </w:rPr>
+        <w:t xml:space="preserve">gestire </w:t>
+      </w:r>
+      <w:r>
+        <w:rPr>
+          <w:i w:val="1"/>
+          <w:iCs w:val="1"/>
+          <w:color w:val="000000" w:themeColor="text1" w:themeTint="FF" w:themeShade="FF"/>
+          <w:sz w:val="28"/>
+          <w:szCs w:val="28"/>
+        </w:rPr>
+        <w:t>l'acquisto e la vendita di oggetti tramite aste online. </w:t>
       </w:r>
     </w:p>
     <w:p xmlns:wp14="http://schemas.microsoft.com/office/word/2010/wordml" wp14:textId="77777777">
@@ -1079,6 +1099,91 @@
         <w:t>;</w:t>
       </w:r>
     </w:p>
+    <w:p xmlns:wp14="http://schemas.microsoft.com/office/word/2010/wordml" wp14:textId="048B3AC6">
+      <w:pPr>
+        <w:pStyle w:val="NormaleWeb"/>
+        <w:numPr>
+          <w:ilvl w:val="0"/>
+          <w:numId w:val="3"/>
+        </w:numPr>
+        <w:spacing w:before="0" w:beforeAutospacing="off" w:after="0" w:afterAutospacing="off"/>
+        <w:textAlignment w:val="baseline"/>
+        <w:rPr>
+          <w:i w:val="1"/>
+          <w:iCs w:val="1"/>
+          <w:color w:val="000000"/>
+          <w:sz w:val="28"/>
+          <w:szCs w:val="28"/>
+          <w:lang w:val="en-US"/>
+        </w:rPr>
+      </w:pPr>
+      <w:r>
+        <w:rPr>
+          <w:i w:val="1"/>
+          <w:iCs w:val="1"/>
+          <w:color w:val="000000" w:themeColor="text1" w:themeTint="FF" w:themeShade="FF"/>
+          <w:sz w:val="28"/>
+          <w:szCs w:val="28"/>
+          <w:lang w:val="en-US"/>
+        </w:rPr>
+        <w:t xml:space="preserve">Luigi Matteo </w:t>
+      </w:r>
+      <w:r>
+        <w:rPr>
+          <w:i w:val="1"/>
+          <w:iCs w:val="1"/>
+          <w:color w:val="000000" w:themeColor="text1" w:themeTint="FF" w:themeShade="FF"/>
+          <w:sz w:val="28"/>
+          <w:szCs w:val="28"/>
+          <w:lang w:val="en-US"/>
+        </w:rPr>
+        <w:t>Barsi</w:t>
+      </w:r>
+      <w:r>
+        <w:rPr>
+          <w:i w:val="1"/>
+          <w:iCs w:val="1"/>
+          <w:color w:val="000000" w:themeColor="text1" w:themeTint="FF" w:themeShade="FF"/>
+          <w:sz w:val="28"/>
+          <w:szCs w:val="28"/>
+          <w:lang w:val="en-US"/>
+        </w:rPr>
+        <w:t xml:space="preserve">: Database, </w:t>
+      </w:r>
+      <w:r>
+        <w:rPr>
+          <w:i w:val="1"/>
+          <w:iCs w:val="1"/>
+          <w:color w:val="000000" w:themeColor="text1" w:themeTint="FF" w:themeShade="FF"/>
+          <w:sz w:val="28"/>
+          <w:szCs w:val="28"/>
+          <w:lang w:val="en-US"/>
+        </w:rPr>
+        <w:t>Back-end</w:t>
+      </w:r>
+      <w:r>
+        <w:rPr>
+          <w:i w:val="1"/>
+          <w:iCs w:val="1"/>
+          <w:color w:val="000000" w:themeColor="text1" w:themeTint="FF" w:themeShade="FF"/>
+          <w:sz w:val="28"/>
+          <w:szCs w:val="28"/>
+          <w:lang w:val="en-US"/>
+        </w:rPr>
+        <w:t>, Front-end</w:t>
+      </w:r>
+      <w:r>
+        <w:rPr>
+          <w:i w:val="1"/>
+          <w:iCs w:val="1"/>
+          <w:color w:val="000000" w:themeColor="text1" w:themeTint="FF" w:themeShade="FF"/>
+          <w:sz w:val="28"/>
+          <w:szCs w:val="28"/>
+          <w:lang w:val="en-US"/>
+        </w:rPr>
+        <w:t>;</w:t>
+      </w:r>
+    </w:p>
     <w:p xmlns:wp14="http://schemas.microsoft.com/office/word/2010/wordml" wp14:textId="77777777">
       <w:pPr>
         <w:pStyle w:val="NormaleWeb"/>
@@ -1104,78 +1209,6 @@
           <w:sz w:val="28"/>
           <w:szCs w:val="28"/>
         </w:rPr>
-        <w:t xml:space="preserve">Luigi Matteo </w:t>
-      </w:r>
-      <w:proofErr w:type="spellStart"/>
-      <w:r>
-        <w:rPr>
-          <w:i/>
-          <w:iCs/>
-          <w:color w:val="000000"/>
-          <w:sz w:val="28"/>
-          <w:szCs w:val="28"/>
-        </w:rPr>
-        <w:t>Barsi</w:t>
-      </w:r>
-      <w:proofErr w:type="spellEnd"/>
-      <w:r>
-        <w:rPr>
-          <w:i/>
-          <w:iCs/>
-          <w:color w:val="000000"/>
-          <w:sz w:val="28"/>
-          <w:szCs w:val="28"/>
-        </w:rPr>
-        <w:t xml:space="preserve">: Database, </w:t>
-      </w:r>
-      <w:proofErr w:type="spellStart"/>
-      <w:r>
-        <w:rPr>
-          <w:i/>
-          <w:iCs/>
-          <w:color w:val="000000"/>
-          <w:sz w:val="28"/>
-          <w:szCs w:val="28"/>
-        </w:rPr>
-        <w:t>Back-end</w:t>
-      </w:r>
-      <w:proofErr w:type="spellEnd"/>
-      <w:r>
-        <w:rPr>
-          <w:i/>
-          <w:iCs/>
-          <w:color w:val="000000"/>
-          <w:sz w:val="28"/>
-          <w:szCs w:val="28"/>
-        </w:rPr>
-        <w:t>;</w:t>
-      </w:r>
-    </w:p>
-    <w:p xmlns:wp14="http://schemas.microsoft.com/office/word/2010/wordml" wp14:textId="77777777">
-      <w:pPr>
-        <w:pStyle w:val="NormaleWeb"/>
-        <w:numPr>
-          <w:ilvl w:val="0"/>
-          <w:numId w:val="3"/>
-        </w:numPr>
-        <w:spacing w:before="0" w:beforeAutospacing="0" w:after="0" w:afterAutospacing="0"/>
-        <w:textAlignment w:val="baseline"/>
-        <w:rPr>
-          <w:i/>
-          <w:iCs/>
-          <w:color w:val="000000"/>
-          <w:sz w:val="28"/>
-          <w:szCs w:val="28"/>
-        </w:rPr>
-      </w:pPr>
-      <w:r>
-        <w:rPr>
-          <w:i/>
-          <w:iCs/>
-          <w:color w:val="000000"/>
-          <w:sz w:val="28"/>
-          <w:szCs w:val="28"/>
-        </w:rPr>
         <w:t xml:space="preserve">Matteo Del </w:t>
       </w:r>
       <w:proofErr w:type="spellStart"/>
@@ -1244,6 +1277,321 @@
         <w:t>Funzionamento del progetto</w:t>
       </w:r>
     </w:p>
+    <w:p xmlns:wp14="http://schemas.microsoft.com/office/word/2010/wordml" wp14:textId="733E8CB8">
+      <w:pPr>
+        <w:shd w:val="clear" w:color="auto" w:fill="FFFFFF" w:themeFill="background1"/>
+        <w:spacing w:after="0" w:line="240" w:lineRule="auto"/>
+        <w:rPr>
+          <w:rFonts w:ascii="Times New Roman" w:hAnsi="Times New Roman" w:eastAsia="Times New Roman" w:cs="Times New Roman"/>
+          <w:i w:val="1"/>
+          <w:iCs w:val="1"/>
+          <w:color w:val="222222"/>
+          <w:sz w:val="28"/>
+          <w:szCs w:val="28"/>
+          <w:lang w:eastAsia="it-IT"/>
+        </w:rPr>
+      </w:pPr>
+      <w:r>
+        <w:rPr>
+          <w:rFonts w:ascii="Times New Roman" w:hAnsi="Times New Roman" w:eastAsia="Times New Roman" w:cs="Times New Roman"/>
+          <w:i w:val="1"/>
+          <w:iCs w:val="1"/>
+          <w:color w:val="222222"/>
+          <w:sz w:val="28"/>
+          <w:szCs w:val="28"/>
+          <w:lang w:eastAsia="it-IT"/>
+        </w:rPr>
+        <w:t>Il nostro progetto si basa sulla realizzazione di un</w:t>
+      </w:r>
+      <w:r>
+        <w:rPr>
+          <w:rFonts w:ascii="Times New Roman" w:hAnsi="Times New Roman" w:eastAsia="Times New Roman" w:cs="Times New Roman"/>
+          <w:i w:val="1"/>
+          <w:iCs w:val="1"/>
+          <w:color w:val="222222"/>
+          <w:sz w:val="28"/>
+          <w:szCs w:val="28"/>
+          <w:lang w:eastAsia="it-IT"/>
+        </w:rPr>
+        <w:t xml:space="preserve"> </w:t>
+      </w:r>
+      <w:r>
+        <w:rPr>
+          <w:rFonts w:ascii="Times New Roman" w:hAnsi="Times New Roman" w:eastAsia="Times New Roman" w:cs="Times New Roman"/>
+          <w:i w:val="1"/>
+          <w:iCs w:val="1"/>
+          <w:color w:val="222222"/>
+          <w:sz w:val="28"/>
+          <w:szCs w:val="28"/>
+          <w:lang w:eastAsia="it-IT"/>
+        </w:rPr>
+        <w:t xml:space="preserve">software di gestione </w:t>
+      </w:r>
+      <w:r>
+        <w:rPr>
+          <w:rFonts w:ascii="Times New Roman" w:hAnsi="Times New Roman" w:eastAsia="Times New Roman" w:cs="Times New Roman"/>
+          <w:i w:val="1"/>
+          <w:iCs w:val="1"/>
+          <w:color w:val="222222"/>
+          <w:sz w:val="28"/>
+          <w:szCs w:val="28"/>
+          <w:lang w:eastAsia="it-IT"/>
+        </w:rPr>
+        <w:t xml:space="preserve">di </w:t>
+      </w:r>
+      <w:r>
+        <w:rPr>
+          <w:rFonts w:ascii="Times New Roman" w:hAnsi="Times New Roman" w:eastAsia="Times New Roman" w:cs="Times New Roman"/>
+          <w:i w:val="1"/>
+          <w:iCs w:val="1"/>
+          <w:color w:val="222222"/>
+          <w:sz w:val="28"/>
+          <w:szCs w:val="28"/>
+          <w:lang w:eastAsia="it-IT"/>
+        </w:rPr>
+        <w:t>ast</w:t>
+      </w:r>
+      <w:r>
+        <w:rPr>
+          <w:rFonts w:ascii="Times New Roman" w:hAnsi="Times New Roman" w:eastAsia="Times New Roman" w:cs="Times New Roman"/>
+          <w:i w:val="1"/>
+          <w:iCs w:val="1"/>
+          <w:color w:val="222222"/>
+          <w:sz w:val="28"/>
+          <w:szCs w:val="28"/>
+          <w:lang w:eastAsia="it-IT"/>
+        </w:rPr>
+        <w:t>e</w:t>
+      </w:r>
+      <w:r>
+        <w:rPr>
+          <w:rFonts w:ascii="Times New Roman" w:hAnsi="Times New Roman" w:eastAsia="Times New Roman" w:cs="Times New Roman"/>
+          <w:i w:val="1"/>
+          <w:iCs w:val="1"/>
+          <w:color w:val="222222"/>
+          <w:sz w:val="28"/>
+          <w:szCs w:val="28"/>
+          <w:lang w:eastAsia="it-IT"/>
+        </w:rPr>
+        <w:t xml:space="preserve"> online, che fa uso d</w:t>
+      </w:r>
+      <w:r>
+        <w:rPr>
+          <w:rFonts w:ascii="Times New Roman" w:hAnsi="Times New Roman" w:eastAsia="Times New Roman" w:cs="Times New Roman"/>
+          <w:i w:val="1"/>
+          <w:iCs w:val="1"/>
+          <w:color w:val="222222"/>
+          <w:sz w:val="28"/>
+          <w:szCs w:val="28"/>
+          <w:lang w:eastAsia="it-IT"/>
+        </w:rPr>
+        <w:t>i</w:t>
+      </w:r>
+      <w:r>
+        <w:rPr>
+          <w:rFonts w:ascii="Times New Roman" w:hAnsi="Times New Roman" w:eastAsia="Times New Roman" w:cs="Times New Roman"/>
+          <w:i w:val="1"/>
+          <w:iCs w:val="1"/>
+          <w:color w:val="222222"/>
+          <w:sz w:val="28"/>
+          <w:szCs w:val="28"/>
+          <w:lang w:eastAsia="it-IT"/>
+        </w:rPr>
+        <w:t xml:space="preserve"> </w:t>
+      </w:r>
+      <w:r>
+        <w:rPr>
+          <w:rFonts w:ascii="Times New Roman" w:hAnsi="Times New Roman" w:eastAsia="Times New Roman" w:cs="Times New Roman"/>
+          <w:i w:val="1"/>
+          <w:iCs w:val="1"/>
+          <w:color w:val="222222"/>
+          <w:sz w:val="28"/>
+          <w:szCs w:val="28"/>
+          <w:lang w:eastAsia="it-IT"/>
+        </w:rPr>
+        <w:t>S</w:t>
+      </w:r>
+      <w:r>
+        <w:rPr>
+          <w:rFonts w:ascii="Times New Roman" w:hAnsi="Times New Roman" w:eastAsia="Times New Roman" w:cs="Times New Roman"/>
+          <w:i w:val="1"/>
+          <w:iCs w:val="1"/>
+          <w:color w:val="222222"/>
+          <w:sz w:val="28"/>
+          <w:szCs w:val="28"/>
+          <w:lang w:eastAsia="it-IT"/>
+        </w:rPr>
+        <w:t>ocket</w:t>
+      </w:r>
+      <w:r>
+        <w:rPr>
+          <w:rFonts w:ascii="Times New Roman" w:hAnsi="Times New Roman" w:eastAsia="Times New Roman" w:cs="Times New Roman"/>
+          <w:i w:val="1"/>
+          <w:iCs w:val="1"/>
+          <w:color w:val="222222"/>
+          <w:sz w:val="28"/>
+          <w:szCs w:val="28"/>
+          <w:lang w:eastAsia="it-IT"/>
+        </w:rPr>
+        <w:t xml:space="preserve"> TCP e </w:t>
+      </w:r>
+      <w:r>
+        <w:rPr>
+          <w:rFonts w:ascii="Times New Roman" w:hAnsi="Times New Roman" w:eastAsia="Times New Roman" w:cs="Times New Roman"/>
+          <w:i w:val="1"/>
+          <w:iCs w:val="1"/>
+          <w:color w:val="222222"/>
+          <w:sz w:val="28"/>
+          <w:szCs w:val="28"/>
+          <w:lang w:eastAsia="it-IT"/>
+        </w:rPr>
+        <w:t>d</w:t>
+      </w:r>
+      <w:r>
+        <w:rPr>
+          <w:rFonts w:ascii="Times New Roman" w:hAnsi="Times New Roman" w:eastAsia="Times New Roman" w:cs="Times New Roman"/>
+          <w:i w:val="1"/>
+          <w:iCs w:val="1"/>
+          <w:color w:val="222222"/>
+          <w:sz w:val="28"/>
+          <w:szCs w:val="28"/>
+          <w:lang w:eastAsia="it-IT"/>
+        </w:rPr>
+        <w:t>i</w:t>
+      </w:r>
+      <w:r>
+        <w:rPr>
+          <w:rFonts w:ascii="Times New Roman" w:hAnsi="Times New Roman" w:eastAsia="Times New Roman" w:cs="Times New Roman"/>
+          <w:i w:val="1"/>
+          <w:iCs w:val="1"/>
+          <w:color w:val="222222"/>
+          <w:sz w:val="28"/>
+          <w:szCs w:val="28"/>
+          <w:lang w:eastAsia="it-IT"/>
+        </w:rPr>
+        <w:t xml:space="preserve"> Multicast</w:t>
+      </w:r>
+      <w:r>
+        <w:rPr>
+          <w:rFonts w:ascii="Times New Roman" w:hAnsi="Times New Roman" w:eastAsia="Times New Roman" w:cs="Times New Roman"/>
+          <w:i w:val="1"/>
+          <w:iCs w:val="1"/>
+          <w:color w:val="222222"/>
+          <w:sz w:val="28"/>
+          <w:szCs w:val="28"/>
+          <w:lang w:eastAsia="it-IT"/>
+        </w:rPr>
+        <w:t>.</w:t>
+      </w:r>
+      <w:r>
+        <w:rPr>
+          <w:rFonts w:ascii="Times New Roman" w:hAnsi="Times New Roman" w:eastAsia="Times New Roman" w:cs="Times New Roman"/>
+          <w:i w:val="1"/>
+          <w:iCs w:val="1"/>
+          <w:color w:val="222222"/>
+          <w:sz w:val="28"/>
+          <w:szCs w:val="28"/>
+          <w:lang w:eastAsia="it-IT"/>
+        </w:rPr>
+        <w:t xml:space="preserve"> </w:t>
+      </w:r>
+      <w:r>
+        <w:rPr>
+          <w:rFonts w:ascii="Times New Roman" w:hAnsi="Times New Roman" w:eastAsia="Times New Roman" w:cs="Times New Roman"/>
+          <w:i w:val="1"/>
+          <w:iCs w:val="1"/>
+          <w:color w:val="222222"/>
+          <w:sz w:val="28"/>
+          <w:szCs w:val="28"/>
+          <w:lang w:eastAsia="it-IT"/>
+        </w:rPr>
+        <w:t>Quest</w:t>
+      </w:r>
+      <w:r>
+        <w:rPr>
+          <w:rFonts w:ascii="Times New Roman" w:hAnsi="Times New Roman" w:eastAsia="Times New Roman" w:cs="Times New Roman"/>
+          <w:i w:val="1"/>
+          <w:iCs w:val="1"/>
+          <w:color w:val="222222"/>
+          <w:sz w:val="28"/>
+          <w:szCs w:val="28"/>
+          <w:lang w:eastAsia="it-IT"/>
+        </w:rPr>
+        <w:t xml:space="preserve">o permette </w:t>
+      </w:r>
+      <w:r>
+        <w:rPr>
+          <w:rFonts w:ascii="Times New Roman" w:hAnsi="Times New Roman" w:eastAsia="Times New Roman" w:cs="Times New Roman"/>
+          <w:i w:val="1"/>
+          <w:iCs w:val="1"/>
+          <w:color w:val="222222"/>
+          <w:sz w:val="28"/>
+          <w:szCs w:val="28"/>
+          <w:lang w:eastAsia="it-IT"/>
+        </w:rPr>
+        <w:t>a</w:t>
+      </w:r>
+      <w:r>
+        <w:rPr>
+          <w:rFonts w:ascii="Times New Roman" w:hAnsi="Times New Roman" w:eastAsia="Times New Roman" w:cs="Times New Roman"/>
+          <w:i w:val="1"/>
+          <w:iCs w:val="1"/>
+          <w:color w:val="222222"/>
+          <w:sz w:val="28"/>
+          <w:szCs w:val="28"/>
+          <w:lang w:eastAsia="it-IT"/>
+        </w:rPr>
+        <w:t>gli utenti</w:t>
+      </w:r>
+      <w:r>
+        <w:rPr>
+          <w:rFonts w:ascii="Times New Roman" w:hAnsi="Times New Roman" w:eastAsia="Times New Roman" w:cs="Times New Roman"/>
+          <w:i w:val="1"/>
+          <w:iCs w:val="1"/>
+          <w:color w:val="222222"/>
+          <w:sz w:val="28"/>
+          <w:szCs w:val="28"/>
+          <w:lang w:eastAsia="it-IT"/>
+        </w:rPr>
+        <w:t xml:space="preserve"> di partecipare alle </w:t>
+      </w:r>
+      <w:r>
+        <w:rPr>
+          <w:rFonts w:ascii="Times New Roman" w:hAnsi="Times New Roman" w:eastAsia="Times New Roman" w:cs="Times New Roman"/>
+          <w:i w:val="1"/>
+          <w:iCs w:val="1"/>
+          <w:color w:val="222222"/>
+          <w:sz w:val="28"/>
+          <w:szCs w:val="28"/>
+          <w:lang w:eastAsia="it-IT"/>
+        </w:rPr>
+        <w:t xml:space="preserve">aste dei vari lotti e formulare delle </w:t>
+      </w:r>
+      <w:r>
+        <w:rPr>
+          <w:rFonts w:ascii="Times New Roman" w:hAnsi="Times New Roman" w:eastAsia="Times New Roman" w:cs="Times New Roman"/>
+          <w:i w:val="1"/>
+          <w:iCs w:val="1"/>
+          <w:color w:val="222222"/>
+          <w:sz w:val="28"/>
+          <w:szCs w:val="28"/>
+          <w:lang w:eastAsia="it-IT"/>
+        </w:rPr>
+        <w:t xml:space="preserve">offerte e, eventualmente, di aggiudicarsi </w:t>
+      </w:r>
+      <w:r>
+        <w:rPr>
+          <w:rFonts w:ascii="Times New Roman" w:hAnsi="Times New Roman" w:eastAsia="Times New Roman" w:cs="Times New Roman"/>
+          <w:i w:val="1"/>
+          <w:iCs w:val="1"/>
+          <w:color w:val="222222"/>
+          <w:sz w:val="28"/>
+          <w:szCs w:val="28"/>
+          <w:lang w:eastAsia="it-IT"/>
+        </w:rPr>
+        <w:t>i relativi oggetti.</w:t>
+      </w:r>
+    </w:p>
     <w:p xmlns:wp14="http://schemas.microsoft.com/office/word/2010/wordml" wp14:textId="77777777">
       <w:pPr>
         <w:shd w:val="clear" w:color="auto" w:fill="FFFFFF"/>
@@ -1266,68 +1614,76 @@
           <w:szCs w:val="28"/>
           <w:lang w:eastAsia="it-IT"/>
         </w:rPr>
-        <w:t xml:space="preserve">Il nostro progetto si basa sulla realizzazione di un'asta online, che fa uso delle </w:t>
-      </w:r>
-      <w:proofErr w:type="spellStart"/>
-      <w:r>
-        <w:rPr>
-          <w:rFonts w:ascii="Times New Roman" w:hAnsi="Times New Roman" w:eastAsia="Times New Roman" w:cs="Times New Roman"/>
-          <w:i/>
+        <w:t> </w:t>
+      </w:r>
+    </w:p>
+    <w:p xmlns:wp14="http://schemas.microsoft.com/office/word/2010/wordml" wp14:textId="4D811371">
+      <w:pPr>
+        <w:shd w:val="clear" w:color="auto" w:fill="FFFFFF" w:themeFill="background1"/>
+        <w:spacing w:after="0" w:line="240" w:lineRule="auto"/>
+        <w:rPr>
+          <w:rFonts w:ascii="Times New Roman" w:hAnsi="Times New Roman" w:eastAsia="Times New Roman" w:cs="Times New Roman"/>
+          <w:i w:val="1"/>
+          <w:iCs w:val="1"/>
           <w:color w:val="222222"/>
           <w:sz w:val="28"/>
           <w:szCs w:val="28"/>
           <w:lang w:eastAsia="it-IT"/>
         </w:rPr>
-        <w:t>socket</w:t>
-      </w:r>
-      <w:proofErr w:type="spellEnd"/>
-      <w:r>
-        <w:rPr>
-          <w:rFonts w:ascii="Times New Roman" w:hAnsi="Times New Roman" w:eastAsia="Times New Roman" w:cs="Times New Roman"/>
-          <w:i/>
+      </w:pPr>
+      <w:r>
+        <w:rPr>
+          <w:rFonts w:ascii="Times New Roman" w:hAnsi="Times New Roman" w:eastAsia="Times New Roman" w:cs="Times New Roman"/>
+          <w:i w:val="1"/>
+          <w:iCs w:val="1"/>
           <w:color w:val="222222"/>
           <w:sz w:val="28"/>
           <w:szCs w:val="28"/>
           <w:lang w:eastAsia="it-IT"/>
         </w:rPr>
-        <w:t xml:space="preserve"> TCP e del </w:t>
-      </w:r>
-      <w:proofErr w:type="spellStart"/>
-      <w:r>
-        <w:rPr>
-          <w:rFonts w:ascii="Times New Roman" w:hAnsi="Times New Roman" w:eastAsia="Times New Roman" w:cs="Times New Roman"/>
-          <w:i/>
+        <w:t xml:space="preserve">Il nostro progetto è strutturato in </w:t>
+      </w:r>
+      <w:r>
+        <w:rPr>
+          <w:rFonts w:ascii="Times New Roman" w:hAnsi="Times New Roman" w:eastAsia="Times New Roman" w:cs="Times New Roman"/>
+          <w:i w:val="1"/>
+          <w:iCs w:val="1"/>
           <w:color w:val="222222"/>
           <w:sz w:val="28"/>
           <w:szCs w:val="28"/>
           <w:lang w:eastAsia="it-IT"/>
         </w:rPr>
-        <w:t>multicast</w:t>
-      </w:r>
-      <w:proofErr w:type="spellEnd"/>
-      <w:r>
-        <w:rPr>
-          <w:rFonts w:ascii="Times New Roman" w:hAnsi="Times New Roman" w:eastAsia="Times New Roman" w:cs="Times New Roman"/>
-          <w:i/>
+        <w:t>9</w:t>
+      </w:r>
+      <w:r>
+        <w:rPr>
+          <w:rFonts w:ascii="Times New Roman" w:hAnsi="Times New Roman" w:eastAsia="Times New Roman" w:cs="Times New Roman"/>
+          <w:i w:val="1"/>
+          <w:iCs w:val="1"/>
           <w:color w:val="222222"/>
           <w:sz w:val="28"/>
           <w:szCs w:val="28"/>
           <w:lang w:eastAsia="it-IT"/>
         </w:rPr>
-        <w:t xml:space="preserve"> su UDP. Quest</w:t>
-      </w:r>
-      <w:r>
-        <w:rPr>
-          <w:rFonts w:ascii="Times New Roman" w:hAnsi="Times New Roman" w:eastAsia="Times New Roman" w:cs="Times New Roman"/>
-          <w:i/>
+        <w:t xml:space="preserve"> </w:t>
+      </w:r>
+      <w:r>
+        <w:rPr>
+          <w:rFonts w:ascii="Times New Roman" w:hAnsi="Times New Roman" w:eastAsia="Times New Roman" w:cs="Times New Roman"/>
+          <w:i w:val="1"/>
+          <w:iCs w:val="1"/>
           <w:color w:val="222222"/>
           <w:sz w:val="28"/>
           <w:szCs w:val="28"/>
           <w:lang w:eastAsia="it-IT"/>
         </w:rPr>
-        <w:t xml:space="preserve">o permette </w:t>
-      </w:r>
-      <w:r>
+        <w:t>classi, ciascuna svolgendo un ruolo specifico:</w:t>
+      </w:r>
+    </w:p>
+    <w:p xmlns:wp14="http://schemas.microsoft.com/office/word/2010/wordml" wp14:textId="77777777">
+      <w:pPr>
+        <w:shd w:val="clear" w:color="auto" w:fill="FFFFFF"/>
+        <w:spacing w:after="0" w:line="240" w:lineRule="auto"/>
         <w:rPr>
           <w:rFonts w:ascii="Times New Roman" w:hAnsi="Times New Roman" w:eastAsia="Times New Roman" w:cs="Times New Roman"/>
           <w:i/>
@@ -1336,8 +1692,7 @@
           <w:szCs w:val="28"/>
           <w:lang w:eastAsia="it-IT"/>
         </w:rPr>
-        <w:t xml:space="preserve">ai client di partecipare alle </w:t>
-      </w:r>
+      </w:pPr>
       <w:r>
         <w:rPr>
           <w:rFonts w:ascii="Times New Roman" w:hAnsi="Times New Roman" w:eastAsia="Times New Roman" w:cs="Times New Roman"/>
@@ -1347,9 +1702,13 @@
           <w:szCs w:val="28"/>
           <w:lang w:eastAsia="it-IT"/>
         </w:rPr>
-        <w:t xml:space="preserve">aste dei vari lotti e formulare delle </w:t>
-      </w:r>
-      <w:r>
+        <w:t> </w:t>
+      </w:r>
+    </w:p>
+    <w:p xmlns:wp14="http://schemas.microsoft.com/office/word/2010/wordml" wp14:textId="77777777">
+      <w:pPr>
+        <w:shd w:val="clear" w:color="auto" w:fill="FFFFFF"/>
+        <w:spacing w:after="0" w:line="240" w:lineRule="auto"/>
         <w:rPr>
           <w:rFonts w:ascii="Times New Roman" w:hAnsi="Times New Roman" w:eastAsia="Times New Roman" w:cs="Times New Roman"/>
           <w:i/>
@@ -1358,148 +1717,9 @@
           <w:szCs w:val="28"/>
           <w:lang w:eastAsia="it-IT"/>
         </w:rPr>
-        <w:t xml:space="preserve">offerte e, eventualmente, di aggiudicarsi </w:t>
-      </w:r>
-      <w:r>
-        <w:rPr>
-          <w:rFonts w:ascii="Times New Roman" w:hAnsi="Times New Roman" w:eastAsia="Times New Roman" w:cs="Times New Roman"/>
-          <w:i/>
-          <w:color w:val="222222"/>
-          <w:sz w:val="28"/>
-          <w:szCs w:val="28"/>
-          <w:lang w:eastAsia="it-IT"/>
-        </w:rPr>
-        <w:t>i relativi oggetti.</w:t>
-      </w:r>
-    </w:p>
-    <w:p xmlns:wp14="http://schemas.microsoft.com/office/word/2010/wordml" wp14:textId="77777777">
-      <w:pPr>
-        <w:shd w:val="clear" w:color="auto" w:fill="FFFFFF"/>
-        <w:spacing w:after="0" w:line="240" w:lineRule="auto"/>
-        <w:rPr>
-          <w:rFonts w:ascii="Times New Roman" w:hAnsi="Times New Roman" w:eastAsia="Times New Roman" w:cs="Times New Roman"/>
-          <w:i/>
-          <w:color w:val="222222"/>
-          <w:sz w:val="28"/>
-          <w:szCs w:val="28"/>
-          <w:lang w:eastAsia="it-IT"/>
-        </w:rPr>
-      </w:pPr>
-      <w:r>
-        <w:rPr>
-          <w:rFonts w:ascii="Times New Roman" w:hAnsi="Times New Roman" w:eastAsia="Times New Roman" w:cs="Times New Roman"/>
-          <w:i/>
-          <w:color w:val="222222"/>
-          <w:sz w:val="28"/>
-          <w:szCs w:val="28"/>
-          <w:lang w:eastAsia="it-IT"/>
-        </w:rPr>
-        <w:t> </w:t>
-      </w:r>
-    </w:p>
-    <w:p xmlns:wp14="http://schemas.microsoft.com/office/word/2010/wordml" wp14:textId="4D811371">
-      <w:pPr>
-        <w:shd w:val="clear" w:color="auto" w:fill="FFFFFF" w:themeFill="background1"/>
-        <w:spacing w:after="0" w:line="240" w:lineRule="auto"/>
-        <w:rPr>
-          <w:rFonts w:ascii="Times New Roman" w:hAnsi="Times New Roman" w:eastAsia="Times New Roman" w:cs="Times New Roman"/>
-          <w:i w:val="1"/>
-          <w:iCs w:val="1"/>
-          <w:color w:val="222222"/>
-          <w:sz w:val="28"/>
-          <w:szCs w:val="28"/>
-          <w:lang w:eastAsia="it-IT"/>
-        </w:rPr>
-      </w:pPr>
-      <w:r>
-        <w:rPr>
-          <w:rFonts w:ascii="Times New Roman" w:hAnsi="Times New Roman" w:eastAsia="Times New Roman" w:cs="Times New Roman"/>
-          <w:i w:val="1"/>
-          <w:iCs w:val="1"/>
-          <w:color w:val="222222"/>
-          <w:sz w:val="28"/>
-          <w:szCs w:val="28"/>
-          <w:lang w:eastAsia="it-IT"/>
-        </w:rPr>
-        <w:t xml:space="preserve">Il nostro progetto è strutturato in </w:t>
-      </w:r>
-      <w:r>
-        <w:rPr>
-          <w:rFonts w:ascii="Times New Roman" w:hAnsi="Times New Roman" w:eastAsia="Times New Roman" w:cs="Times New Roman"/>
-          <w:i w:val="1"/>
-          <w:iCs w:val="1"/>
-          <w:color w:val="222222"/>
-          <w:sz w:val="28"/>
-          <w:szCs w:val="28"/>
-          <w:lang w:eastAsia="it-IT"/>
-        </w:rPr>
-        <w:t>9</w:t>
-      </w:r>
-      <w:r>
-        <w:rPr>
-          <w:rFonts w:ascii="Times New Roman" w:hAnsi="Times New Roman" w:eastAsia="Times New Roman" w:cs="Times New Roman"/>
-          <w:i w:val="1"/>
-          <w:iCs w:val="1"/>
-          <w:color w:val="222222"/>
-          <w:sz w:val="28"/>
-          <w:szCs w:val="28"/>
-          <w:lang w:eastAsia="it-IT"/>
-        </w:rPr>
-        <w:t xml:space="preserve"> </w:t>
-      </w:r>
-      <w:r>
-        <w:rPr>
-          <w:rFonts w:ascii="Times New Roman" w:hAnsi="Times New Roman" w:eastAsia="Times New Roman" w:cs="Times New Roman"/>
-          <w:i w:val="1"/>
-          <w:iCs w:val="1"/>
-          <w:color w:val="222222"/>
-          <w:sz w:val="28"/>
-          <w:szCs w:val="28"/>
-          <w:lang w:eastAsia="it-IT"/>
-        </w:rPr>
-        <w:t>classi, ciascuna svolgendo un ruolo specifico:</w:t>
-      </w:r>
-    </w:p>
-    <w:p xmlns:wp14="http://schemas.microsoft.com/office/word/2010/wordml" wp14:textId="77777777">
-      <w:pPr>
-        <w:shd w:val="clear" w:color="auto" w:fill="FFFFFF"/>
-        <w:spacing w:after="0" w:line="240" w:lineRule="auto"/>
-        <w:rPr>
-          <w:rFonts w:ascii="Times New Roman" w:hAnsi="Times New Roman" w:eastAsia="Times New Roman" w:cs="Times New Roman"/>
-          <w:i/>
-          <w:color w:val="222222"/>
-          <w:sz w:val="28"/>
-          <w:szCs w:val="28"/>
-          <w:lang w:eastAsia="it-IT"/>
-        </w:rPr>
-      </w:pPr>
-      <w:r>
-        <w:rPr>
-          <w:rFonts w:ascii="Times New Roman" w:hAnsi="Times New Roman" w:eastAsia="Times New Roman" w:cs="Times New Roman"/>
-          <w:i/>
-          <w:color w:val="222222"/>
-          <w:sz w:val="28"/>
-          <w:szCs w:val="28"/>
-          <w:lang w:eastAsia="it-IT"/>
-        </w:rPr>
-        <w:t> </w:t>
-      </w:r>
-    </w:p>
-    <w:p xmlns:wp14="http://schemas.microsoft.com/office/word/2010/wordml" wp14:textId="77777777">
-      <w:pPr>
-        <w:shd w:val="clear" w:color="auto" w:fill="FFFFFF"/>
-        <w:spacing w:after="0" w:line="240" w:lineRule="auto"/>
-        <w:rPr>
-          <w:rFonts w:ascii="Times New Roman" w:hAnsi="Times New Roman" w:eastAsia="Times New Roman" w:cs="Times New Roman"/>
-          <w:i/>
-          <w:color w:val="222222"/>
-          <w:sz w:val="28"/>
-          <w:szCs w:val="28"/>
-          <w:lang w:eastAsia="it-IT"/>
-        </w:rPr>
-      </w:pPr>
-    </w:p>
-    <w:p xmlns:wp14="http://schemas.microsoft.com/office/word/2010/wordml" wp14:textId="10C34FE0">
+      </w:pPr>
+    </w:p>
+    <w:p xmlns:wp14="http://schemas.microsoft.com/office/word/2010/wordml" wp14:textId="6537F7B3">
       <w:pPr>
         <w:pStyle w:val="Paragrafoelenco"/>
         <w:numPr>
@@ -1564,7 +1784,7 @@
           <w:szCs w:val="28"/>
           <w:lang w:eastAsia="it-IT"/>
         </w:rPr>
-        <w:t xml:space="preserve">ha il compito di </w:t>
+        <w:t xml:space="preserve">rappresenta un oggetto appartenente </w:t>
       </w:r>
       <w:r>
         <w:rPr>
@@ -1576,7 +1796,7 @@
           <w:szCs w:val="28"/>
           <w:lang w:eastAsia="it-IT"/>
         </w:rPr>
-        <w:t>istanz</w:t>
+        <w:t>ad’un</w:t>
       </w:r>
       <w:r>
         <w:rPr>
@@ -1588,115 +1808,7 @@
           <w:szCs w:val="28"/>
           <w:lang w:eastAsia="it-IT"/>
         </w:rPr>
-        <w:t>iare</w:t>
-      </w:r>
-      <w:r>
-        <w:rPr>
-          <w:rFonts w:ascii="Times New Roman" w:hAnsi="Times New Roman" w:eastAsia="Times New Roman" w:cs="Times New Roman"/>
-          <w:i w:val="1"/>
-          <w:iCs w:val="1"/>
-          <w:color w:val="000000" w:themeColor="text1" w:themeTint="FF" w:themeShade="FF"/>
-          <w:sz w:val="28"/>
-          <w:szCs w:val="28"/>
-          <w:lang w:eastAsia="it-IT"/>
-        </w:rPr>
-        <w:t xml:space="preserve"> un oggetto </w:t>
-      </w:r>
-      <w:r>
-        <w:rPr>
-          <w:rFonts w:ascii="Times New Roman" w:hAnsi="Times New Roman" w:eastAsia="Times New Roman" w:cs="Times New Roman"/>
-          <w:i w:val="1"/>
-          <w:iCs w:val="1"/>
-          <w:color w:val="000000" w:themeColor="text1" w:themeTint="FF" w:themeShade="FF"/>
-          <w:sz w:val="28"/>
-          <w:szCs w:val="28"/>
-          <w:lang w:eastAsia="it-IT"/>
-        </w:rPr>
-        <w:t>che, come caratteristiche,</w:t>
-      </w:r>
-      <w:r>
-        <w:rPr>
-          <w:rFonts w:ascii="Times New Roman" w:hAnsi="Times New Roman" w:eastAsia="Times New Roman" w:cs="Times New Roman"/>
-          <w:i w:val="1"/>
-          <w:iCs w:val="1"/>
-          <w:color w:val="000000" w:themeColor="text1" w:themeTint="FF" w:themeShade="FF"/>
-          <w:sz w:val="28"/>
-          <w:szCs w:val="28"/>
-          <w:lang w:eastAsia="it-IT"/>
-        </w:rPr>
-        <w:t xml:space="preserve"> </w:t>
-      </w:r>
-      <w:r>
-        <w:rPr>
-          <w:rFonts w:ascii="Times New Roman" w:hAnsi="Times New Roman" w:eastAsia="Times New Roman" w:cs="Times New Roman"/>
-          <w:i w:val="1"/>
-          <w:iCs w:val="1"/>
-          <w:color w:val="000000" w:themeColor="text1" w:themeTint="FF" w:themeShade="FF"/>
-          <w:sz w:val="28"/>
-          <w:szCs w:val="28"/>
-          <w:lang w:eastAsia="it-IT"/>
-        </w:rPr>
-        <w:t>presenta:</w:t>
-      </w:r>
-      <w:r>
-        <w:rPr>
-          <w:rFonts w:ascii="Times New Roman" w:hAnsi="Times New Roman" w:eastAsia="Times New Roman" w:cs="Times New Roman"/>
-          <w:i w:val="1"/>
-          <w:iCs w:val="1"/>
-          <w:color w:val="000000" w:themeColor="text1" w:themeTint="FF" w:themeShade="FF"/>
-          <w:sz w:val="28"/>
-          <w:szCs w:val="28"/>
-          <w:lang w:eastAsia="it-IT"/>
-        </w:rPr>
-        <w:t> </w:t>
-      </w:r>
-      <w:r>
-        <w:rPr>
-          <w:rFonts w:ascii="Times New Roman" w:hAnsi="Times New Roman" w:eastAsia="Times New Roman" w:cs="Times New Roman"/>
-          <w:i w:val="1"/>
-          <w:iCs w:val="1"/>
-          <w:color w:val="000000" w:themeColor="text1" w:themeTint="FF" w:themeShade="FF"/>
-          <w:sz w:val="28"/>
-          <w:szCs w:val="28"/>
-          <w:lang w:eastAsia="it-IT"/>
-        </w:rPr>
-        <w:t xml:space="preserve">una </w:t>
-      </w:r>
-      <w:r>
-        <w:rPr>
-          <w:rFonts w:ascii="Times New Roman" w:hAnsi="Times New Roman" w:eastAsia="Times New Roman" w:cs="Times New Roman"/>
-          <w:i w:val="1"/>
-          <w:iCs w:val="1"/>
-          <w:color w:val="000000" w:themeColor="text1" w:themeTint="FF" w:themeShade="FF"/>
-          <w:sz w:val="28"/>
-          <w:szCs w:val="28"/>
-          <w:lang w:eastAsia="it-IT"/>
-        </w:rPr>
-        <w:t>categoria,</w:t>
-      </w:r>
-      <w:r>
-        <w:rPr>
-          <w:rFonts w:ascii="Times New Roman" w:hAnsi="Times New Roman" w:eastAsia="Times New Roman" w:cs="Times New Roman"/>
-          <w:i w:val="1"/>
-          <w:iCs w:val="1"/>
-          <w:color w:val="000000" w:themeColor="text1" w:themeTint="FF" w:themeShade="FF"/>
-          <w:sz w:val="28"/>
-          <w:szCs w:val="28"/>
-          <w:lang w:eastAsia="it-IT"/>
-        </w:rPr>
-        <w:t xml:space="preserve"> un nome e una </w:t>
-      </w:r>
-      <w:r>
-        <w:rPr>
-          <w:rFonts w:ascii="Times New Roman" w:hAnsi="Times New Roman" w:eastAsia="Times New Roman" w:cs="Times New Roman"/>
-          <w:i w:val="1"/>
-          <w:iCs w:val="1"/>
-          <w:color w:val="000000" w:themeColor="text1" w:themeTint="FF" w:themeShade="FF"/>
-          <w:sz w:val="28"/>
-          <w:szCs w:val="28"/>
-          <w:lang w:eastAsia="it-IT"/>
-        </w:rPr>
-        <w:t>descrizione;</w:t>
+        <w:t xml:space="preserve"> lotto, ha come attributi una categoria, un nome ed’ un ID</w:t>
       </w:r>
     </w:p>
     <w:p xmlns:wp14="http://schemas.microsoft.com/office/word/2010/wordml" wp14:textId="77777777">
@@ -1728,7 +1840,7 @@
         </w:rPr>
       </w:pPr>
     </w:p>
-    <w:p xmlns:wp14="http://schemas.microsoft.com/office/word/2010/wordml" wp14:textId="075FF345">
+    <w:p xmlns:wp14="http://schemas.microsoft.com/office/word/2010/wordml" wp14:textId="0095AA39">
       <w:pPr>
         <w:pStyle w:val="Paragrafoelenco"/>
         <w:numPr>
@@ -1822,31 +1934,6 @@
     </w:p>
     <w:p xmlns:wp14="http://schemas.microsoft.com/office/word/2010/wordml" wp14:textId="77777777">
       <w:pPr>
-        <w:shd w:val="clear" w:color="auto" w:fill="FFFFFF"/>
-        <w:spacing w:after="0" w:line="240" w:lineRule="auto"/>
-        <w:rPr>
-          <w:rFonts w:ascii="Times New Roman" w:hAnsi="Times New Roman" w:eastAsia="Times New Roman" w:cs="Times New Roman"/>
-          <w:i/>
-          <w:color w:val="222222"/>
-          <w:sz w:val="28"/>
-          <w:szCs w:val="28"/>
-          <w:lang w:eastAsia="it-IT"/>
-        </w:rPr>
-      </w:pPr>
-      <w:r>
-        <w:rPr>
-          <w:rFonts w:ascii="Times New Roman" w:hAnsi="Times New Roman" w:eastAsia="Times New Roman" w:cs="Times New Roman"/>
-          <w:i/>
-          <w:color w:val="000000"/>
-          <w:sz w:val="28"/>
-          <w:szCs w:val="28"/>
-          <w:lang w:eastAsia="it-IT"/>
-        </w:rPr>
-        <w:t> </w:t>
-      </w:r>
-    </w:p>
-    <w:p xmlns:wp14="http://schemas.microsoft.com/office/word/2010/wordml" wp14:textId="77777777">
-      <w:pPr>
         <w:pStyle w:val="Paragrafoelenco"/>
         <w:shd w:val="clear" w:color="auto" w:fill="FFFFFF"/>
         <w:spacing w:after="0" w:line="240" w:lineRule="auto"/>
@@ -2043,29 +2130,17 @@
         <w:t> </w:t>
       </w:r>
     </w:p>
-    <w:p xmlns:wp14="http://schemas.microsoft.com/office/word/2010/wordml" wp14:textId="77777777">
-      <w:pPr>
-        <w:pStyle w:val="Paragrafoelenco"/>
-        <w:shd w:val="clear" w:color="auto" w:fill="FFFFFF"/>
+    <w:p xmlns:wp14="http://schemas.microsoft.com/office/word/2010/wordml" wp14:textId="1B77863C">
+      <w:pPr>
+        <w:pStyle w:val="Normale"/>
+        <w:shd w:val="clear" w:color="auto" w:fill="FFFFFF" w:themeFill="background1"/>
         <w:spacing w:after="0" w:line="240" w:lineRule="auto"/>
         <w:ind w:left="765"/>
         <w:rPr>
           <w:rFonts w:ascii="Times New Roman" w:hAnsi="Times New Roman" w:eastAsia="Times New Roman" w:cs="Times New Roman"/>
-          <w:i/>
+          <w:i w:val="1"/>
+          <w:iCs w:val="1"/>
           <w:color w:val="222222"/>
-          <w:sz w:val="28"/>
-          <w:szCs w:val="28"/>
-          <w:lang w:eastAsia="it-IT"/>
-        </w:rPr>
-      </w:pPr>
-    </w:p>
-    <w:p xmlns:wp14="http://schemas.microsoft.com/office/word/2010/wordml" wp14:textId="77777777">
-      <w:pPr>
-        <w:pStyle w:val="Paragrafoelenco"/>
-        <w:rPr>
-          <w:rFonts w:ascii="Times New Roman" w:hAnsi="Times New Roman" w:eastAsia="Times New Roman" w:cs="Times New Roman"/>
-          <w:i/>
-          <w:color w:val="000000"/>
           <w:sz w:val="28"/>
           <w:szCs w:val="28"/>
           <w:lang w:eastAsia="it-IT"/>
@@ -2410,7 +2485,7 @@
           <w:szCs w:val="28"/>
           <w:lang w:eastAsia="it-IT"/>
         </w:rPr>
-        <w:t xml:space="preserve">Utente” definisce un client </w:t>
+        <w:t xml:space="preserve">Utente” </w:t>
       </w:r>
       <w:r>
         <w:rPr>
@@ -2422,7 +2497,7 @@
           <w:szCs w:val="28"/>
           <w:lang w:eastAsia="it-IT"/>
         </w:rPr>
-        <w:t>rappresentativo di</w:t>
+        <w:t>rappresenta un</w:t>
       </w:r>
       <w:r>
         <w:rPr>
@@ -2434,7 +2509,31 @@
           <w:szCs w:val="28"/>
           <w:lang w:eastAsia="it-IT"/>
         </w:rPr>
-        <w:t xml:space="preserve"> un semplice utente oppure </w:t>
+        <w:t xml:space="preserve"> utente</w:t>
+      </w:r>
+      <w:r>
+        <w:rPr>
+          <w:rFonts w:ascii="Times New Roman" w:hAnsi="Times New Roman" w:eastAsia="Times New Roman" w:cs="Times New Roman"/>
+          <w:i w:val="1"/>
+          <w:iCs w:val="1"/>
+          <w:color w:val="000000" w:themeColor="text1" w:themeTint="FF" w:themeShade="FF"/>
+          <w:sz w:val="28"/>
+          <w:szCs w:val="28"/>
+          <w:lang w:eastAsia="it-IT"/>
+        </w:rPr>
+        <w:t xml:space="preserve"> (con Nome, Cognome, E-mail, Password e Numero di telefono)</w:t>
+      </w:r>
+      <w:r>
+        <w:rPr>
+          <w:rFonts w:ascii="Times New Roman" w:hAnsi="Times New Roman" w:eastAsia="Times New Roman" w:cs="Times New Roman"/>
+          <w:i w:val="1"/>
+          <w:iCs w:val="1"/>
+          <w:color w:val="000000" w:themeColor="text1" w:themeTint="FF" w:themeShade="FF"/>
+          <w:sz w:val="28"/>
+          <w:szCs w:val="28"/>
+          <w:lang w:eastAsia="it-IT"/>
+        </w:rPr>
+        <w:t xml:space="preserve"> oppure </w:t>
       </w:r>
       <w:r>
         <w:rPr>
@@ -2931,7 +3030,7 @@
         <w:t>Logout;</w:t>
       </w:r>
     </w:p>
-    <w:p xmlns:wp14="http://schemas.microsoft.com/office/word/2010/wordml" wp14:textId="2D6DDA63">
+    <w:p xmlns:wp14="http://schemas.microsoft.com/office/word/2010/wordml" wp14:textId="79A75F61">
       <w:pPr>
         <w:pStyle w:val="Paragrafoelenco"/>
         <w:numPr>
@@ -2964,10 +3063,19 @@
           <w:szCs w:val="28"/>
           <w:lang w:eastAsia="it-IT"/>
         </w:rPr>
-        <w:t>Richiesta lista aste;</w:t>
-      </w:r>
-      <w:r>
-        <w:tab/>
+        <w:t xml:space="preserve">Richiesta lista </w:t>
+      </w:r>
+      <w:r>
+        <w:rPr>
+          <w:rFonts w:ascii="Times New Roman" w:hAnsi="Times New Roman" w:eastAsia="Times New Roman" w:cs="Times New Roman"/>
+          <w:i w:val="1"/>
+          <w:iCs w:val="1"/>
+          <w:color w:val="000000" w:themeColor="text1" w:themeTint="FF" w:themeShade="FF"/>
+          <w:sz w:val="28"/>
+          <w:szCs w:val="28"/>
+          <w:lang w:eastAsia="it-IT"/>
+        </w:rPr>
+        <w:t>aste;</w:t>
       </w:r>
     </w:p>
     <w:p xmlns:wp14="http://schemas.microsoft.com/office/word/2010/wordml" wp14:textId="64AE4F95">
@@ -3105,7 +3213,7 @@
         </w:rPr>
       </w:pPr>
     </w:p>
-    <w:p xmlns:wp14="http://schemas.microsoft.com/office/word/2010/wordml" wp14:textId="083BDBD7">
+    <w:p xmlns:wp14="http://schemas.microsoft.com/office/word/2010/wordml" wp14:textId="1A686B0F">
       <w:pPr>
         <w:pStyle w:val="Normale"/>
         <w:suppressLineNumbers w:val="0"/>
@@ -3134,7 +3242,31 @@
           <w:szCs w:val="28"/>
           <w:lang w:eastAsia="it-IT"/>
         </w:rPr>
-        <w:t>Quelle che possono effettuare solo i client:</w:t>
+        <w:t xml:space="preserve">Quelle che possono effettuare solo </w:t>
+      </w:r>
+      <w:r>
+        <w:rPr>
+          <w:rFonts w:ascii="Times New Roman" w:hAnsi="Times New Roman" w:eastAsia="Times New Roman" w:cs="Times New Roman"/>
+          <w:i w:val="1"/>
+          <w:iCs w:val="1"/>
+          <w:color w:val="000000" w:themeColor="text1" w:themeTint="FF" w:themeShade="FF"/>
+          <w:sz w:val="28"/>
+          <w:szCs w:val="28"/>
+          <w:lang w:eastAsia="it-IT"/>
+        </w:rPr>
+        <w:t>gli utenti</w:t>
+      </w:r>
+      <w:r>
+        <w:rPr>
+          <w:rFonts w:ascii="Times New Roman" w:hAnsi="Times New Roman" w:eastAsia="Times New Roman" w:cs="Times New Roman"/>
+          <w:i w:val="1"/>
+          <w:iCs w:val="1"/>
+          <w:color w:val="000000" w:themeColor="text1" w:themeTint="FF" w:themeShade="FF"/>
+          <w:sz w:val="28"/>
+          <w:szCs w:val="28"/>
+          <w:lang w:eastAsia="it-IT"/>
+        </w:rPr>
+        <w:t>:</w:t>
       </w:r>
     </w:p>
     <w:p xmlns:wp14="http://schemas.microsoft.com/office/word/2010/wordml" wp14:textId="2665D11E">
@@ -3209,7 +3341,7 @@
         <w:t>Entrare in un gruppo (lotto);</w:t>
       </w:r>
     </w:p>
-    <w:p xmlns:wp14="http://schemas.microsoft.com/office/word/2010/wordml" wp14:textId="2EACDACE">
+    <w:p xmlns:wp14="http://schemas.microsoft.com/office/word/2010/wordml" wp14:textId="54B7B0D9">
       <w:pPr>
         <w:pStyle w:val="Paragrafoelenco"/>
         <w:numPr>
@@ -3242,7 +3374,31 @@
           <w:szCs w:val="28"/>
           <w:lang w:eastAsia="it-IT"/>
         </w:rPr>
-        <w:t>Uscire da un gruppo ( lotto);</w:t>
+        <w:t xml:space="preserve">Uscire da un gruppo </w:t>
+      </w:r>
+      <w:r>
+        <w:rPr>
+          <w:rFonts w:ascii="Times New Roman" w:hAnsi="Times New Roman" w:eastAsia="Times New Roman" w:cs="Times New Roman"/>
+          <w:i w:val="1"/>
+          <w:iCs w:val="1"/>
+          <w:color w:val="000000" w:themeColor="text1" w:themeTint="FF" w:themeShade="FF"/>
+          <w:sz w:val="28"/>
+          <w:szCs w:val="28"/>
+          <w:lang w:eastAsia="it-IT"/>
+        </w:rPr>
+        <w:t>(lotto</w:t>
+      </w:r>
+      <w:r>
+        <w:rPr>
+          <w:rFonts w:ascii="Times New Roman" w:hAnsi="Times New Roman" w:eastAsia="Times New Roman" w:cs="Times New Roman"/>
+          <w:i w:val="1"/>
+          <w:iCs w:val="1"/>
+          <w:color w:val="000000" w:themeColor="text1" w:themeTint="FF" w:themeShade="FF"/>
+          <w:sz w:val="28"/>
+          <w:szCs w:val="28"/>
+          <w:lang w:eastAsia="it-IT"/>
+        </w:rPr>
+        <w:t>);</w:t>
       </w:r>
     </w:p>
     <w:p xmlns:wp14="http://schemas.microsoft.com/office/word/2010/wordml" wp14:textId="39D250DF">
@@ -3484,7 +3640,7 @@
         </w:rPr>
       </w:pPr>
     </w:p>
-    <w:p xmlns:wp14="http://schemas.microsoft.com/office/word/2010/wordml" wp14:textId="371D6991">
+    <w:p xmlns:wp14="http://schemas.microsoft.com/office/word/2010/wordml" wp14:textId="2900C6CE">
       <w:pPr>
         <w:pStyle w:val="Paragrafoelenco"/>
         <w:numPr>
@@ -3492,7 +3648,7 @@
           <w:numId w:val="22"/>
         </w:numPr>
         <w:shd w:val="clear" w:color="auto" w:fill="FFFFFF" w:themeFill="background1"/>
-        <w:spacing w:before="0" w:beforeAutospacing="0" w:after="0" w:afterAutospacing="0" w:line="240" w:lineRule="auto"/>
+        <w:spacing w:before="0" w:beforeAutospacing="off" w:after="0" w:afterAutospacing="off" w:line="240" w:lineRule="auto"/>
         <w:textAlignment w:val="baseline"/>
         <w:rPr>
           <w:rFonts w:ascii="Times New Roman" w:hAnsi="Times New Roman" w:eastAsia="Times New Roman" w:cs="Times New Roman"/>
@@ -3550,7 +3706,7 @@
           <w:szCs w:val="28"/>
           <w:lang w:eastAsia="it-IT"/>
         </w:rPr>
-        <w:t>( Lotti</w:t>
+        <w:t>(Lotti</w:t>
       </w:r>
       <w:r>
         <w:rPr>
@@ -3655,368 +3811,55 @@
         <w:pStyle w:val="NormaleWeb"/>
         <w:spacing w:before="0" w:beforeAutospacing="off" w:after="0" w:afterAutospacing="off"/>
         <w:jc w:val="center"/>
-        <w:rPr>
-          <w:b w:val="1"/>
-          <w:bCs w:val="1"/>
-          <w:i w:val="1"/>
-          <w:iCs w:val="1"/>
-          <w:color w:val="000000" w:themeColor="text1" w:themeTint="FF" w:themeShade="FF"/>
-          <w:sz w:val="48"/>
-          <w:szCs w:val="48"/>
-        </w:rPr>
-      </w:pPr>
+      </w:pPr>
+      <w:r>
+        <w:drawing>
+          <wp:inline wp14:editId="31FEFE4A" wp14:anchorId="163E6F1B">
+            <wp:extent cx="6124574" cy="4800600"/>
+            <wp:effectExtent l="0" t="0" r="0" b="0"/>
+            <wp:docPr id="1770465506" name="" title=""/>
+            <wp:cNvGraphicFramePr>
+              <a:graphicFrameLocks noChangeAspect="1"/>
+            </wp:cNvGraphicFramePr>
+            <a:graphic>
+              <a:graphicData uri="http://schemas.openxmlformats.org/drawingml/2006/picture">
+                <pic:pic>
+                  <pic:nvPicPr>
+                    <pic:cNvPr id="0" name=""/>
+                    <pic:cNvPicPr/>
+                  </pic:nvPicPr>
+                  <pic:blipFill>
+                    <a:blip r:embed="R981b3d42305e4f63">
+                      <a:extLst>
+                        <a:ext xmlns:a="http://schemas.openxmlformats.org/drawingml/2006/main" uri="{28A0092B-C50C-407E-A947-70E740481C1C}">
+                          <a14:useLocalDpi val="0"/>
+                        </a:ext>
+                      </a:extLst>
+                    </a:blip>
+                    <a:stretch>
+                      <a:fillRect/>
+                    </a:stretch>
+                  </pic:blipFill>
+                  <pic:spPr>
+                    <a:xfrm>
+                      <a:off x="0" y="0"/>
+                      <a:ext cx="6124574" cy="4800600"/>
+                    </a:xfrm>
+                    <a:prstGeom prst="rect">
+                      <a:avLst/>
+                    </a:prstGeom>
+                  </pic:spPr>
+                </pic:pic>
+              </a:graphicData>
+            </a:graphic>
+          </wp:inline>
+        </w:drawing>
+      </w:r>
     </w:p>
     <w:p>
-      <w:pPr>
-        <w:pStyle w:val="NormaleWeb"/>
-        <w:spacing w:before="0" w:beforeAutospacing="off" w:after="0" w:afterAutospacing="off"/>
-        <w:jc w:val="center"/>
-        <w:rPr>
-          <w:b w:val="1"/>
-          <w:bCs w:val="1"/>
-          <w:i w:val="1"/>
-          <w:iCs w:val="1"/>
-          <w:color w:val="000000" w:themeColor="text1" w:themeTint="FF" w:themeShade="FF"/>
-          <w:sz w:val="48"/>
-          <w:szCs w:val="48"/>
-        </w:rPr>
-      </w:pPr>
-    </w:p>
-    <w:p>
-      <w:pPr>
-        <w:pStyle w:val="NormaleWeb"/>
-        <w:spacing w:before="0" w:beforeAutospacing="off" w:after="0" w:afterAutospacing="off"/>
-        <w:jc w:val="center"/>
-        <w:rPr>
-          <w:b w:val="1"/>
-          <w:bCs w:val="1"/>
-          <w:i w:val="1"/>
-          <w:iCs w:val="1"/>
-          <w:color w:val="000000" w:themeColor="text1" w:themeTint="FF" w:themeShade="FF"/>
-          <w:sz w:val="48"/>
-          <w:szCs w:val="48"/>
-        </w:rPr>
-      </w:pPr>
-    </w:p>
-    <w:p>
-      <w:pPr>
-        <w:pStyle w:val="NormaleWeb"/>
-        <w:spacing w:before="0" w:beforeAutospacing="off" w:after="0" w:afterAutospacing="off"/>
-        <w:jc w:val="center"/>
-        <w:rPr>
-          <w:b w:val="1"/>
-          <w:bCs w:val="1"/>
-          <w:i w:val="1"/>
-          <w:iCs w:val="1"/>
-          <w:color w:val="000000" w:themeColor="text1" w:themeTint="FF" w:themeShade="FF"/>
-          <w:sz w:val="48"/>
-          <w:szCs w:val="48"/>
-        </w:rPr>
-      </w:pPr>
-    </w:p>
-    <w:p>
-      <w:pPr>
-        <w:pStyle w:val="NormaleWeb"/>
-        <w:spacing w:before="0" w:beforeAutospacing="off" w:after="0" w:afterAutospacing="off"/>
-        <w:jc w:val="center"/>
-        <w:rPr>
-          <w:b w:val="1"/>
-          <w:bCs w:val="1"/>
-          <w:i w:val="1"/>
-          <w:iCs w:val="1"/>
-          <w:color w:val="000000" w:themeColor="text1" w:themeTint="FF" w:themeShade="FF"/>
-          <w:sz w:val="48"/>
-          <w:szCs w:val="48"/>
-        </w:rPr>
-      </w:pPr>
-    </w:p>
-    <w:p>
-      <w:pPr>
-        <w:pStyle w:val="NormaleWeb"/>
-        <w:spacing w:before="0" w:beforeAutospacing="off" w:after="0" w:afterAutospacing="off"/>
-        <w:jc w:val="center"/>
-        <w:rPr>
-          <w:b w:val="1"/>
-          <w:bCs w:val="1"/>
-          <w:i w:val="1"/>
-          <w:iCs w:val="1"/>
-          <w:color w:val="000000" w:themeColor="text1" w:themeTint="FF" w:themeShade="FF"/>
-          <w:sz w:val="48"/>
-          <w:szCs w:val="48"/>
-        </w:rPr>
-      </w:pPr>
-    </w:p>
-    <w:p>
-      <w:pPr>
-        <w:pStyle w:val="NormaleWeb"/>
-        <w:spacing w:before="0" w:beforeAutospacing="off" w:after="0" w:afterAutospacing="off"/>
-        <w:jc w:val="center"/>
-        <w:rPr>
-          <w:b w:val="1"/>
-          <w:bCs w:val="1"/>
-          <w:i w:val="1"/>
-          <w:iCs w:val="1"/>
-          <w:color w:val="000000" w:themeColor="text1" w:themeTint="FF" w:themeShade="FF"/>
-          <w:sz w:val="48"/>
-          <w:szCs w:val="48"/>
-        </w:rPr>
-      </w:pPr>
-    </w:p>
-    <w:p>
-      <w:pPr>
-        <w:pStyle w:val="NormaleWeb"/>
-        <w:spacing w:before="0" w:beforeAutospacing="off" w:after="0" w:afterAutospacing="off"/>
-        <w:jc w:val="center"/>
-        <w:rPr>
-          <w:b w:val="1"/>
-          <w:bCs w:val="1"/>
-          <w:i w:val="1"/>
-          <w:iCs w:val="1"/>
-          <w:color w:val="000000" w:themeColor="text1" w:themeTint="FF" w:themeShade="FF"/>
-          <w:sz w:val="48"/>
-          <w:szCs w:val="48"/>
-        </w:rPr>
-      </w:pPr>
-    </w:p>
-    <w:p>
-      <w:pPr>
-        <w:pStyle w:val="NormaleWeb"/>
-        <w:spacing w:before="0" w:beforeAutospacing="off" w:after="0" w:afterAutospacing="off"/>
-        <w:jc w:val="center"/>
-        <w:rPr>
-          <w:b w:val="1"/>
-          <w:bCs w:val="1"/>
-          <w:i w:val="1"/>
-          <w:iCs w:val="1"/>
-          <w:color w:val="000000" w:themeColor="text1" w:themeTint="FF" w:themeShade="FF"/>
-          <w:sz w:val="48"/>
-          <w:szCs w:val="48"/>
-        </w:rPr>
-      </w:pPr>
-    </w:p>
-    <w:p>
-      <w:pPr>
-        <w:pStyle w:val="NormaleWeb"/>
-        <w:spacing w:before="0" w:beforeAutospacing="off" w:after="0" w:afterAutospacing="off"/>
-        <w:jc w:val="center"/>
-        <w:rPr>
-          <w:b w:val="1"/>
-          <w:bCs w:val="1"/>
-          <w:i w:val="1"/>
-          <w:iCs w:val="1"/>
-          <w:color w:val="000000" w:themeColor="text1" w:themeTint="FF" w:themeShade="FF"/>
-          <w:sz w:val="48"/>
-          <w:szCs w:val="48"/>
-        </w:rPr>
-      </w:pPr>
-    </w:p>
-    <w:p>
-      <w:pPr>
-        <w:pStyle w:val="NormaleWeb"/>
-        <w:spacing w:before="0" w:beforeAutospacing="off" w:after="0" w:afterAutospacing="off"/>
-        <w:jc w:val="center"/>
-        <w:rPr>
-          <w:b w:val="1"/>
-          <w:bCs w:val="1"/>
-          <w:i w:val="1"/>
-          <w:iCs w:val="1"/>
-          <w:color w:val="000000" w:themeColor="text1" w:themeTint="FF" w:themeShade="FF"/>
-          <w:sz w:val="48"/>
-          <w:szCs w:val="48"/>
-        </w:rPr>
-      </w:pPr>
-    </w:p>
-    <w:p>
-      <w:pPr>
-        <w:pStyle w:val="NormaleWeb"/>
-        <w:spacing w:before="0" w:beforeAutospacing="off" w:after="0" w:afterAutospacing="off"/>
-        <w:jc w:val="center"/>
-        <w:rPr>
-          <w:b w:val="1"/>
-          <w:bCs w:val="1"/>
-          <w:i w:val="1"/>
-          <w:iCs w:val="1"/>
-          <w:color w:val="000000" w:themeColor="text1" w:themeTint="FF" w:themeShade="FF"/>
-          <w:sz w:val="48"/>
-          <w:szCs w:val="48"/>
-        </w:rPr>
-      </w:pPr>
-    </w:p>
-    <w:p>
-      <w:pPr>
-        <w:pStyle w:val="NormaleWeb"/>
-        <w:spacing w:before="0" w:beforeAutospacing="off" w:after="0" w:afterAutospacing="off"/>
-        <w:jc w:val="center"/>
-        <w:rPr>
-          <w:b w:val="1"/>
-          <w:bCs w:val="1"/>
-          <w:i w:val="1"/>
-          <w:iCs w:val="1"/>
-          <w:color w:val="000000" w:themeColor="text1" w:themeTint="FF" w:themeShade="FF"/>
-          <w:sz w:val="48"/>
-          <w:szCs w:val="48"/>
-        </w:rPr>
-      </w:pPr>
-    </w:p>
-    <w:p>
-      <w:pPr>
-        <w:pStyle w:val="NormaleWeb"/>
-        <w:spacing w:before="0" w:beforeAutospacing="off" w:after="0" w:afterAutospacing="off"/>
-        <w:jc w:val="center"/>
-        <w:rPr>
-          <w:b w:val="1"/>
-          <w:bCs w:val="1"/>
-          <w:i w:val="1"/>
-          <w:iCs w:val="1"/>
-          <w:color w:val="000000" w:themeColor="text1" w:themeTint="FF" w:themeShade="FF"/>
-          <w:sz w:val="48"/>
-          <w:szCs w:val="48"/>
-        </w:rPr>
-      </w:pPr>
-    </w:p>
-    <w:p>
-      <w:pPr>
-        <w:pStyle w:val="NormaleWeb"/>
-        <w:spacing w:before="0" w:beforeAutospacing="off" w:after="0" w:afterAutospacing="off"/>
-        <w:jc w:val="center"/>
-        <w:rPr>
-          <w:b w:val="1"/>
-          <w:bCs w:val="1"/>
-          <w:i w:val="1"/>
-          <w:iCs w:val="1"/>
-          <w:color w:val="000000" w:themeColor="text1" w:themeTint="FF" w:themeShade="FF"/>
-          <w:sz w:val="48"/>
-          <w:szCs w:val="48"/>
-        </w:rPr>
-      </w:pPr>
-    </w:p>
-    <w:p>
-      <w:pPr>
-        <w:pStyle w:val="NormaleWeb"/>
-        <w:spacing w:before="0" w:beforeAutospacing="off" w:after="0" w:afterAutospacing="off"/>
-        <w:jc w:val="center"/>
-        <w:rPr>
-          <w:b w:val="1"/>
-          <w:bCs w:val="1"/>
-          <w:i w:val="1"/>
-          <w:iCs w:val="1"/>
-          <w:color w:val="000000" w:themeColor="text1" w:themeTint="FF" w:themeShade="FF"/>
-          <w:sz w:val="48"/>
-          <w:szCs w:val="48"/>
-        </w:rPr>
-      </w:pPr>
-    </w:p>
-    <w:p>
-      <w:pPr>
-        <w:pStyle w:val="NormaleWeb"/>
-        <w:spacing w:before="0" w:beforeAutospacing="off" w:after="0" w:afterAutospacing="off"/>
-        <w:jc w:val="center"/>
-        <w:rPr>
-          <w:b w:val="1"/>
-          <w:bCs w:val="1"/>
-          <w:i w:val="1"/>
-          <w:iCs w:val="1"/>
-          <w:color w:val="000000" w:themeColor="text1" w:themeTint="FF" w:themeShade="FF"/>
-          <w:sz w:val="48"/>
-          <w:szCs w:val="48"/>
-        </w:rPr>
-      </w:pPr>
-    </w:p>
-    <w:p>
-      <w:pPr>
-        <w:pStyle w:val="NormaleWeb"/>
-        <w:spacing w:before="0" w:beforeAutospacing="off" w:after="0" w:afterAutospacing="off"/>
-        <w:jc w:val="center"/>
-        <w:rPr>
-          <w:b w:val="1"/>
-          <w:bCs w:val="1"/>
-          <w:i w:val="1"/>
-          <w:iCs w:val="1"/>
-          <w:color w:val="000000" w:themeColor="text1" w:themeTint="FF" w:themeShade="FF"/>
-          <w:sz w:val="48"/>
-          <w:szCs w:val="48"/>
-        </w:rPr>
-      </w:pPr>
-    </w:p>
-    <w:p>
-      <w:pPr>
-        <w:pStyle w:val="NormaleWeb"/>
-        <w:spacing w:before="0" w:beforeAutospacing="off" w:after="0" w:afterAutospacing="off"/>
-        <w:jc w:val="center"/>
-        <w:rPr>
-          <w:b w:val="1"/>
-          <w:bCs w:val="1"/>
-          <w:i w:val="1"/>
-          <w:iCs w:val="1"/>
-          <w:color w:val="000000" w:themeColor="text1" w:themeTint="FF" w:themeShade="FF"/>
-          <w:sz w:val="48"/>
-          <w:szCs w:val="48"/>
-        </w:rPr>
-      </w:pPr>
-    </w:p>
-    <w:p>
-      <w:pPr>
-        <w:pStyle w:val="NormaleWeb"/>
-        <w:spacing w:before="0" w:beforeAutospacing="off" w:after="0" w:afterAutospacing="off"/>
-        <w:jc w:val="center"/>
-        <w:rPr>
-          <w:b w:val="1"/>
-          <w:bCs w:val="1"/>
-          <w:i w:val="1"/>
-          <w:iCs w:val="1"/>
-          <w:color w:val="000000" w:themeColor="text1" w:themeTint="FF" w:themeShade="FF"/>
-          <w:sz w:val="48"/>
-          <w:szCs w:val="48"/>
-        </w:rPr>
-      </w:pPr>
-    </w:p>
-    <w:p>
-      <w:pPr>
-        <w:pStyle w:val="NormaleWeb"/>
-        <w:spacing w:before="0" w:beforeAutospacing="off" w:after="0" w:afterAutospacing="off"/>
-        <w:jc w:val="center"/>
-        <w:rPr>
-          <w:b w:val="1"/>
-          <w:bCs w:val="1"/>
-          <w:i w:val="1"/>
-          <w:iCs w:val="1"/>
-          <w:color w:val="000000" w:themeColor="text1" w:themeTint="FF" w:themeShade="FF"/>
-          <w:sz w:val="48"/>
-          <w:szCs w:val="48"/>
-        </w:rPr>
-      </w:pPr>
-    </w:p>
-    <w:p>
-      <w:pPr>
-        <w:pStyle w:val="NormaleWeb"/>
-        <w:spacing w:before="0" w:beforeAutospacing="off" w:after="0" w:afterAutospacing="off"/>
-        <w:jc w:val="center"/>
-        <w:rPr>
-          <w:b w:val="1"/>
-          <w:bCs w:val="1"/>
-          <w:i w:val="1"/>
-          <w:iCs w:val="1"/>
-          <w:color w:val="000000" w:themeColor="text1" w:themeTint="FF" w:themeShade="FF"/>
-          <w:sz w:val="48"/>
-          <w:szCs w:val="48"/>
-        </w:rPr>
-      </w:pPr>
-    </w:p>
-    <w:p>
-      <w:pPr>
-        <w:pStyle w:val="NormaleWeb"/>
-        <w:spacing w:before="0" w:beforeAutospacing="off" w:after="0" w:afterAutospacing="off"/>
-        <w:jc w:val="center"/>
-        <w:rPr>
-          <w:b w:val="1"/>
-          <w:bCs w:val="1"/>
-          <w:i w:val="1"/>
-          <w:iCs w:val="1"/>
-          <w:color w:val="000000" w:themeColor="text1" w:themeTint="FF" w:themeShade="FF"/>
-          <w:sz w:val="48"/>
-          <w:szCs w:val="48"/>
-        </w:rPr>
-      </w:pPr>
+      <w:r>
+        <w:br w:type="page"/>
+      </w:r>
     </w:p>
     <w:p>
       <w:pPr>
@@ -7510,7 +7353,7 @@
         <w:t>LOTTO-&gt;ASTA</w:t>
       </w:r>
     </w:p>
-    <w:p xmlns:wp14="http://schemas.microsoft.com/office/word/2010/wordml" wp14:textId="77777777">
+    <w:p xmlns:wp14="http://schemas.microsoft.com/office/word/2010/wordml" wp14:textId="166C0C27">
       <w:pPr>
         <w:spacing w:after="0" w:line="240" w:lineRule="auto"/>
         <w:ind w:firstLine="360"/>
@@ -7524,14 +7367,50 @@
       <w:r>
         <w:rPr>
           <w:rFonts w:ascii="Times New Roman" w:hAnsi="Times New Roman" w:eastAsia="Times New Roman" w:cs="Times New Roman"/>
-          <w:i/>
-          <w:iCs/>
-          <w:color w:val="000000"/>
-          <w:sz w:val="28"/>
-          <w:szCs w:val="28"/>
-          <w:lang w:eastAsia="it-IT"/>
-        </w:rPr>
-        <w:t>Ad  un lotto possono essere riferite più aste.</w:t>
+          <w:i w:val="1"/>
+          <w:iCs w:val="1"/>
+          <w:color w:val="000000" w:themeColor="text1" w:themeTint="FF" w:themeShade="FF"/>
+          <w:sz w:val="28"/>
+          <w:szCs w:val="28"/>
+          <w:lang w:eastAsia="it-IT"/>
+        </w:rPr>
+        <w:t>Ad </w:t>
+      </w:r>
+      <w:r>
+        <w:rPr>
+          <w:rFonts w:ascii="Times New Roman" w:hAnsi="Times New Roman" w:eastAsia="Times New Roman" w:cs="Times New Roman"/>
+          <w:i w:val="1"/>
+          <w:iCs w:val="1"/>
+          <w:color w:val="000000" w:themeColor="text1" w:themeTint="FF" w:themeShade="FF"/>
+          <w:sz w:val="28"/>
+          <w:szCs w:val="28"/>
+          <w:lang w:eastAsia="it-IT"/>
+        </w:rPr>
+        <w:t>‘</w:t>
+      </w:r>
+      <w:r>
+        <w:rPr>
+          <w:rFonts w:ascii="Times New Roman" w:hAnsi="Times New Roman" w:eastAsia="Times New Roman" w:cs="Times New Roman"/>
+          <w:i w:val="1"/>
+          <w:iCs w:val="1"/>
+          <w:color w:val="000000" w:themeColor="text1" w:themeTint="FF" w:themeShade="FF"/>
+          <w:sz w:val="28"/>
+          <w:szCs w:val="28"/>
+          <w:lang w:eastAsia="it-IT"/>
+        </w:rPr>
+        <w:t>un</w:t>
+      </w:r>
+      <w:r>
+        <w:rPr>
+          <w:rFonts w:ascii="Times New Roman" w:hAnsi="Times New Roman" w:eastAsia="Times New Roman" w:cs="Times New Roman"/>
+          <w:i w:val="1"/>
+          <w:iCs w:val="1"/>
+          <w:color w:val="000000" w:themeColor="text1" w:themeTint="FF" w:themeShade="FF"/>
+          <w:sz w:val="28"/>
+          <w:szCs w:val="28"/>
+          <w:lang w:eastAsia="it-IT"/>
+        </w:rPr>
+        <w:t xml:space="preserve"> lotto possono essere riferite più aste.</w:t>
       </w:r>
     </w:p>
     <w:p xmlns:wp14="http://schemas.microsoft.com/office/word/2010/wordml" wp14:textId="77777777">
@@ -12592,7 +12471,7 @@
         <w:t>;</w:t>
       </w:r>
     </w:p>
-    <w:p xmlns:wp14="http://schemas.microsoft.com/office/word/2010/wordml" wp14:textId="77777777">
+    <w:p xmlns:wp14="http://schemas.microsoft.com/office/word/2010/wordml" wp14:textId="45EC5CF1">
       <w:pPr>
         <w:numPr>
           <w:ilvl w:val="0"/>
@@ -12602,36 +12481,36 @@
         <w:textAlignment w:val="baseline"/>
         <w:rPr>
           <w:rFonts w:ascii="Times New Roman" w:hAnsi="Times New Roman" w:eastAsia="Times New Roman" w:cs="Times New Roman"/>
-          <w:i/>
-          <w:iCs/>
-          <w:color w:val="000000"/>
-          <w:sz w:val="28"/>
-          <w:szCs w:val="28"/>
-          <w:lang w:eastAsia="it-IT"/>
-        </w:rPr>
-      </w:pPr>
-      <w:proofErr w:type="spellStart"/>
-      <w:r>
-        <w:rPr>
-          <w:rFonts w:ascii="Times New Roman" w:hAnsi="Times New Roman" w:eastAsia="Times New Roman" w:cs="Times New Roman"/>
-          <w:b/>
-          <w:i/>
-          <w:iCs/>
-          <w:color w:val="000000"/>
+          <w:i w:val="1"/>
+          <w:iCs w:val="1"/>
+          <w:color w:val="000000"/>
+          <w:sz w:val="28"/>
+          <w:szCs w:val="28"/>
+          <w:lang w:eastAsia="it-IT"/>
+        </w:rPr>
+      </w:pPr>
+      <w:r>
+        <w:rPr>
+          <w:rFonts w:ascii="Times New Roman" w:hAnsi="Times New Roman" w:eastAsia="Times New Roman" w:cs="Times New Roman"/>
+          <w:b w:val="1"/>
+          <w:bCs w:val="1"/>
+          <w:i w:val="1"/>
+          <w:iCs w:val="1"/>
+          <w:color w:val="000000" w:themeColor="text1" w:themeTint="FF" w:themeShade="FF"/>
           <w:sz w:val="28"/>
           <w:szCs w:val="28"/>
           <w:lang w:eastAsia="it-IT"/>
         </w:rPr>
         <w:t>Front-end</w:t>
       </w:r>
-      <w:proofErr w:type="spellEnd"/>
-      <w:r>
-        <w:rPr>
-          <w:rFonts w:ascii="Times New Roman" w:hAnsi="Times New Roman" w:eastAsia="Times New Roman" w:cs="Times New Roman"/>
-          <w:b/>
-          <w:i/>
-          <w:iCs/>
-          <w:color w:val="000000"/>
+      <w:r>
+        <w:rPr>
+          <w:rFonts w:ascii="Times New Roman" w:hAnsi="Times New Roman" w:eastAsia="Times New Roman" w:cs="Times New Roman"/>
+          <w:b w:val="1"/>
+          <w:bCs w:val="1"/>
+          <w:i w:val="1"/>
+          <w:iCs w:val="1"/>
+          <w:color w:val="000000" w:themeColor="text1" w:themeTint="FF" w:themeShade="FF"/>
           <w:sz w:val="28"/>
           <w:szCs w:val="28"/>
           <w:lang w:eastAsia="it-IT"/>
@@ -12641,40 +12520,26 @@
       <w:r>
         <w:rPr>
           <w:rFonts w:ascii="Times New Roman" w:hAnsi="Times New Roman" w:eastAsia="Times New Roman" w:cs="Times New Roman"/>
-          <w:i/>
-          <w:iCs/>
-          <w:color w:val="000000"/>
+          <w:i w:val="1"/>
+          <w:iCs w:val="1"/>
+          <w:color w:val="000000" w:themeColor="text1" w:themeTint="FF" w:themeShade="FF"/>
           <w:sz w:val="28"/>
           <w:szCs w:val="28"/>
           <w:lang w:eastAsia="it-IT"/>
         </w:rPr>
         <w:t xml:space="preserve"> </w:t>
       </w:r>
-      <w:proofErr w:type="spellStart"/>
-      <w:r>
-        <w:rPr>
-          <w:rFonts w:ascii="Times New Roman" w:hAnsi="Times New Roman" w:eastAsia="Times New Roman" w:cs="Times New Roman"/>
-          <w:i/>
-          <w:iCs/>
-          <w:color w:val="000000"/>
-          <w:sz w:val="28"/>
-          <w:szCs w:val="28"/>
-          <w:lang w:eastAsia="it-IT"/>
-        </w:rPr>
-        <w:t>JavaFX</w:t>
-      </w:r>
-      <w:proofErr w:type="spellEnd"/>
-      <w:r>
-        <w:rPr>
-          <w:rFonts w:ascii="Times New Roman" w:hAnsi="Times New Roman" w:eastAsia="Times New Roman" w:cs="Times New Roman"/>
-          <w:i/>
-          <w:iCs/>
-          <w:color w:val="000000"/>
-          <w:sz w:val="28"/>
-          <w:szCs w:val="28"/>
-          <w:lang w:eastAsia="it-IT"/>
-        </w:rPr>
-        <w:t>,  Scene Builder;</w:t>
+      <w:r>
+        <w:rPr>
+          <w:rFonts w:ascii="Times New Roman" w:hAnsi="Times New Roman" w:eastAsia="Times New Roman" w:cs="Times New Roman"/>
+          <w:i w:val="1"/>
+          <w:iCs w:val="1"/>
+          <w:color w:val="000000" w:themeColor="text1" w:themeTint="FF" w:themeShade="FF"/>
+          <w:sz w:val="28"/>
+          <w:szCs w:val="28"/>
+          <w:lang w:eastAsia="it-IT"/>
+        </w:rPr>
+        <w:t>Scene Builder;</w:t>
       </w:r>
     </w:p>
     <w:p xmlns:wp14="http://schemas.microsoft.com/office/word/2010/wordml" wp14:textId="77777777">
@@ -12989,6 +12854,47 @@
     </w:pPr>
   </w:p>
 </w:hdr>
+</file>
+
+<file path=word/intelligence2.xml><?xml version="1.0" encoding="utf-8"?>
+<int2:intelligence xmlns:int2="http://schemas.microsoft.com/office/intelligence/2020/intelligence">
+  <int2:observations>
+    <int2:textHash int2:hashCode="XyeDKAYgCBhvLw" int2:id="KwXQfQgc">
+      <int2:state int2:type="AugLoop_Text_Critique" int2:value="Rejected"/>
+    </int2:textHash>
+    <int2:textHash int2:hashCode="ITId5DeBhyXLkI" int2:id="toUxPMCl">
+      <int2:state int2:type="AugLoop_Text_Critique" int2:value="Rejected"/>
+    </int2:textHash>
+    <int2:textHash int2:hashCode="FstIN0g8SnBi5h" int2:id="cxDxwAN2">
+      <int2:state int2:type="AugLoop_Text_Critique" int2:value="Rejected"/>
+    </int2:textHash>
+    <int2:textHash int2:hashCode="UcpnPqjomoaHBv" int2:id="qtEVyT12">
+      <int2:state int2:type="AugLoop_Text_Critique" int2:value="Rejected"/>
+    </int2:textHash>
+    <int2:textHash int2:hashCode="sm3HLSYaksHP0e" int2:id="Cs7AScw3">
+      <int2:state int2:type="AugLoop_Text_Critique" int2:value="Rejected"/>
+    </int2:textHash>
+    <int2:textHash int2:hashCode="woPjde2M6/O40b" int2:id="R2VUEkfT">
+      <int2:state int2:type="AugLoop_Text_Critique" int2:value="Rejected"/>
+    </int2:textHash>
+    <int2:textHash int2:hashCode="/O/h0QTI+X5Hv4" int2:id="zUT6qgfc">
+      <int2:state int2:type="AugLoop_Text_Critique" int2:value="Rejected"/>
+    </int2:textHash>
+    <int2:textHash int2:hashCode="zTKy4hNcmdzzuO" int2:id="fo7nDrFi">
+      <int2:state int2:type="AugLoop_Text_Critique" int2:value="Rejected"/>
+    </int2:textHash>
+    <int2:textHash int2:hashCode="JjNdK8cW+FqGUA" int2:id="ImlCtrjA">
+      <int2:state int2:type="AugLoop_Text_Critique" int2:value="Rejected"/>
+    </int2:textHash>
+    <int2:textHash int2:hashCode="i7MsxTyb8/tv9v" int2:id="HejPubLc">
+      <int2:state int2:type="AugLoop_Text_Critique" int2:value="Rejected"/>
+    </int2:textHash>
+    <int2:textHash int2:hashCode="iX0hBWo0ExS2B2" int2:id="cLGloqnk">
+      <int2:state int2:type="AugLoop_Text_Critique" int2:value="Rejected"/>
+    </int2:textHash>
+  </int2:observations>
+  <int2:intelligenceSettings/>
+</int2:intelligence>
 </file>
 
 <file path=word/numbering.xml><?xml version="1.0" encoding="utf-8"?>
@@ -16665,7 +16571,7 @@
           </w:pPr>
           <w:r>
             <w:rPr>
-              <w:rFonts w:asciiTheme="majorHAnsi" w:eastAsiaTheme="majorEastAsia" w:hAnsiTheme="majorHAnsi" w:cstheme="majorBidi"/>
+              <w:rFonts w:asciiTheme="majorHAnsi" w:hAnsiTheme="majorHAnsi" w:eastAsiaTheme="majorEastAsia" w:cstheme="majorBidi"/>
               <w:b/>
               <w:bCs/>
               <w:color w:val="365F91" w:themeColor="accent1" w:themeShade="BF"/>

</xml_diff>

<commit_message>
aggiornato documento, create viste per accesso e registrazione
</commit_message>
<xml_diff>
--- a/Relazione progetto Aste Online.docx
+++ b/Relazione progetto Aste Online.docx
@@ -3767,6 +3767,8 @@
         <w:pStyle w:val="NormaleWeb"/>
         <w:spacing w:before="0" w:beforeAutospacing="off" w:after="0" w:afterAutospacing="off"/>
         <w:jc w:val="center"/>
+      </w:pPr>
+      <w:r>
         <w:rPr>
           <w:b w:val="1"/>
           <w:bCs w:val="1"/>
@@ -3776,7 +3778,8 @@
           <w:sz w:val="48"/>
           <w:szCs w:val="48"/>
         </w:rPr>
-      </w:pPr>
+        <w:t>Diagramma de</w:t>
+      </w:r>
       <w:r>
         <w:rPr>
           <w:b w:val="1"/>
@@ -3787,7 +3790,7 @@
           <w:sz w:val="48"/>
           <w:szCs w:val="48"/>
         </w:rPr>
-        <w:t>Diagramma delle Classi</w:t>
+        <w:t>i package</w:t>
       </w:r>
     </w:p>
     <w:p>
@@ -3795,29 +3798,13 @@
         <w:pStyle w:val="NormaleWeb"/>
         <w:spacing w:before="0" w:beforeAutospacing="off" w:after="0" w:afterAutospacing="off"/>
         <w:jc w:val="center"/>
-        <w:rPr>
-          <w:b w:val="1"/>
-          <w:bCs w:val="1"/>
-          <w:i w:val="1"/>
-          <w:iCs w:val="1"/>
-          <w:color w:val="000000" w:themeColor="text1" w:themeTint="FF" w:themeShade="FF"/>
-          <w:sz w:val="48"/>
-          <w:szCs w:val="48"/>
-        </w:rPr>
-      </w:pPr>
-    </w:p>
-    <w:p>
-      <w:pPr>
-        <w:pStyle w:val="NormaleWeb"/>
-        <w:spacing w:before="0" w:beforeAutospacing="off" w:after="0" w:afterAutospacing="off"/>
-        <w:jc w:val="center"/>
       </w:pPr>
       <w:r>
         <w:drawing>
-          <wp:inline wp14:editId="31FEFE4A" wp14:anchorId="163E6F1B">
-            <wp:extent cx="6124574" cy="4800600"/>
+          <wp:inline wp14:editId="72205EE6" wp14:anchorId="5DAE2674">
+            <wp:extent cx="6124574" cy="2257425"/>
             <wp:effectExtent l="0" t="0" r="0" b="0"/>
-            <wp:docPr id="1770465506" name="" title=""/>
+            <wp:docPr id="1199530637" name="" title=""/>
             <wp:cNvGraphicFramePr>
               <a:graphicFrameLocks noChangeAspect="1"/>
             </wp:cNvGraphicFramePr>
@@ -3829,7 +3816,7 @@
                     <pic:cNvPicPr/>
                   </pic:nvPicPr>
                   <pic:blipFill>
-                    <a:blip r:embed="R981b3d42305e4f63">
+                    <a:blip r:embed="R11b2ed54b07a4f2a">
                       <a:extLst>
                         <a:ext xmlns:a="http://schemas.openxmlformats.org/drawingml/2006/main" uri="{28A0092B-C50C-407E-A947-70E740481C1C}">
                           <a14:useLocalDpi val="0"/>
@@ -3843,7 +3830,7 @@
                   <pic:spPr>
                     <a:xfrm>
                       <a:off x="0" y="0"/>
-                      <a:ext cx="6124574" cy="4800600"/>
+                      <a:ext cx="6124574" cy="2257425"/>
                     </a:xfrm>
                     <a:prstGeom prst="rect">
                       <a:avLst/>
@@ -3857,15 +3844,12 @@
       </w:r>
     </w:p>
     <w:p>
-      <w:r>
-        <w:br w:type="page"/>
-      </w:r>
-    </w:p>
-    <w:p>
       <w:pPr>
         <w:pStyle w:val="NormaleWeb"/>
         <w:spacing w:before="0" w:beforeAutospacing="off" w:after="0" w:afterAutospacing="off"/>
         <w:jc w:val="center"/>
+      </w:pPr>
+      <w:r>
         <w:rPr>
           <w:b w:val="1"/>
           <w:bCs w:val="1"/>
@@ -3875,6 +3859,154 @@
           <w:sz w:val="48"/>
           <w:szCs w:val="48"/>
         </w:rPr>
+        <w:t>Diagrammi delle class</w:t>
+      </w:r>
+      <w:r>
+        <w:rPr>
+          <w:b w:val="1"/>
+          <w:bCs w:val="1"/>
+          <w:i w:val="1"/>
+          <w:iCs w:val="1"/>
+          <w:color w:val="000000" w:themeColor="text1" w:themeTint="FF" w:themeShade="FF"/>
+          <w:sz w:val="48"/>
+          <w:szCs w:val="48"/>
+        </w:rPr>
+        <w:t>i</w:t>
+      </w:r>
+    </w:p>
+    <w:p>
+      <w:pPr>
+        <w:pStyle w:val="Normale"/>
+        <w:ind w:left="0"/>
+      </w:pPr>
+      <w:r>
+        <w:rPr>
+          <w:rFonts w:ascii="Cambria" w:hAnsi="Cambria" w:eastAsia="Cambria" w:cs="Cambria" w:asciiTheme="majorAscii" w:hAnsiTheme="majorAscii" w:eastAsiaTheme="majorAscii" w:cstheme="majorAscii"/>
+        </w:rPr>
+        <w:t>-Package server</w:t>
+      </w:r>
+      <w:r>
+        <w:br/>
+      </w:r>
+      <w:r>
+        <w:drawing>
+          <wp:inline wp14:editId="64173E0B" wp14:anchorId="122AEEAC">
+            <wp:extent cx="6313328" cy="4663813"/>
+            <wp:effectExtent l="0" t="0" r="0" b="0"/>
+            <wp:docPr id="1889880174" name="" title=""/>
+            <wp:cNvGraphicFramePr>
+              <a:graphicFrameLocks noChangeAspect="1"/>
+            </wp:cNvGraphicFramePr>
+            <a:graphic>
+              <a:graphicData uri="http://schemas.openxmlformats.org/drawingml/2006/picture">
+                <pic:pic>
+                  <pic:nvPicPr>
+                    <pic:cNvPr id="0" name=""/>
+                    <pic:cNvPicPr/>
+                  </pic:nvPicPr>
+                  <pic:blipFill>
+                    <a:blip r:embed="R00f873c19f4543f7">
+                      <a:extLst>
+                        <a:ext xmlns:a="http://schemas.openxmlformats.org/drawingml/2006/main" uri="{28A0092B-C50C-407E-A947-70E740481C1C}">
+                          <a14:useLocalDpi val="0"/>
+                        </a:ext>
+                      </a:extLst>
+                    </a:blip>
+                    <a:stretch>
+                      <a:fillRect/>
+                    </a:stretch>
+                  </pic:blipFill>
+                  <pic:spPr>
+                    <a:xfrm>
+                      <a:off x="0" y="0"/>
+                      <a:ext cx="6313328" cy="4663813"/>
+                    </a:xfrm>
+                    <a:prstGeom prst="rect">
+                      <a:avLst/>
+                    </a:prstGeom>
+                  </pic:spPr>
+                </pic:pic>
+              </a:graphicData>
+            </a:graphic>
+          </wp:inline>
+        </w:drawing>
+      </w:r>
+    </w:p>
+    <w:p>
+      <w:r>
+        <w:br w:type="page"/>
+      </w:r>
+    </w:p>
+    <w:p>
+      <w:pPr>
+        <w:pStyle w:val="Normale"/>
+        <w:rPr>
+          <w:rFonts w:ascii="Cambria" w:hAnsi="Cambria" w:eastAsia="Cambria" w:cs="Cambria" w:asciiTheme="majorAscii" w:hAnsiTheme="majorAscii" w:eastAsiaTheme="majorAscii" w:cstheme="majorAscii"/>
+        </w:rPr>
+      </w:pPr>
+      <w:r>
+        <w:rPr>
+          <w:rFonts w:ascii="Cambria" w:hAnsi="Cambria" w:eastAsia="Cambria" w:cs="Cambria" w:asciiTheme="majorAscii" w:hAnsiTheme="majorAscii" w:eastAsiaTheme="majorAscii" w:cstheme="majorAscii"/>
+        </w:rPr>
+        <w:t>-Package client</w:t>
+      </w:r>
+    </w:p>
+    <w:p>
+      <w:pPr>
+        <w:pStyle w:val="Normale"/>
+      </w:pPr>
+      <w:r>
+        <w:drawing>
+          <wp:inline wp14:editId="2B5929BD" wp14:anchorId="58983008">
+            <wp:extent cx="6124574" cy="3667125"/>
+            <wp:effectExtent l="0" t="0" r="0" b="0"/>
+            <wp:docPr id="454549083" name="" title=""/>
+            <wp:cNvGraphicFramePr>
+              <a:graphicFrameLocks noChangeAspect="1"/>
+            </wp:cNvGraphicFramePr>
+            <a:graphic>
+              <a:graphicData uri="http://schemas.openxmlformats.org/drawingml/2006/picture">
+                <pic:pic>
+                  <pic:nvPicPr>
+                    <pic:cNvPr id="0" name=""/>
+                    <pic:cNvPicPr/>
+                  </pic:nvPicPr>
+                  <pic:blipFill>
+                    <a:blip r:embed="Rd31ea895e1004684">
+                      <a:extLst>
+                        <a:ext xmlns:a="http://schemas.openxmlformats.org/drawingml/2006/main" uri="{28A0092B-C50C-407E-A947-70E740481C1C}">
+                          <a14:useLocalDpi val="0"/>
+                        </a:ext>
+                      </a:extLst>
+                    </a:blip>
+                    <a:stretch>
+                      <a:fillRect/>
+                    </a:stretch>
+                  </pic:blipFill>
+                  <pic:spPr>
+                    <a:xfrm>
+                      <a:off x="0" y="0"/>
+                      <a:ext cx="6124574" cy="3667125"/>
+                    </a:xfrm>
+                    <a:prstGeom prst="rect">
+                      <a:avLst/>
+                    </a:prstGeom>
+                  </pic:spPr>
+                </pic:pic>
+              </a:graphicData>
+            </a:graphic>
+          </wp:inline>
+        </w:drawing>
+      </w:r>
+    </w:p>
+    <w:p>
+      <w:r>
+        <w:br w:type="page"/>
+      </w:r>
+    </w:p>
+    <w:p>
+      <w:pPr>
+        <w:pStyle w:val="Normale"/>
       </w:pPr>
     </w:p>
     <w:p>
@@ -12925,6 +13057,230 @@
       </v:shape>
     </w:pict>
   </w:numPicBullet>
+  <w:abstractNum xmlns:w="http://schemas.openxmlformats.org/wordprocessingml/2006/main" w:abstractNumId="29">
+    <w:nsid w:val="4d64da25"/>
+    <w:multiLevelType xmlns:w="http://schemas.openxmlformats.org/wordprocessingml/2006/main" w:val="hybridMultilevel"/>
+    <w:lvl xmlns:w="http://schemas.openxmlformats.org/wordprocessingml/2006/main" w:ilvl="0">
+      <w:start w:val="1"/>
+      <w:numFmt w:val="bullet"/>
+      <w:lvlText w:val="-"/>
+      <w:lvlJc w:val="left"/>
+      <w:pPr>
+        <w:ind w:left="720" w:hanging="360"/>
+      </w:pPr>
+      <w:rPr>
+        <w:rFonts w:hint="default" w:ascii="Aptos" w:hAnsi="Aptos"/>
+      </w:rPr>
+    </w:lvl>
+    <w:lvl xmlns:w="http://schemas.openxmlformats.org/wordprocessingml/2006/main" w:ilvl="1">
+      <w:start w:val="1"/>
+      <w:numFmt w:val="bullet"/>
+      <w:lvlText w:val="o"/>
+      <w:lvlJc w:val="left"/>
+      <w:pPr>
+        <w:ind w:left="1440" w:hanging="360"/>
+      </w:pPr>
+      <w:rPr>
+        <w:rFonts w:hint="default" w:ascii="Courier New" w:hAnsi="Courier New"/>
+      </w:rPr>
+    </w:lvl>
+    <w:lvl xmlns:w="http://schemas.openxmlformats.org/wordprocessingml/2006/main" w:ilvl="2">
+      <w:start w:val="1"/>
+      <w:numFmt w:val="bullet"/>
+      <w:lvlText w:val=""/>
+      <w:lvlJc w:val="left"/>
+      <w:pPr>
+        <w:ind w:left="2160" w:hanging="360"/>
+      </w:pPr>
+      <w:rPr>
+        <w:rFonts w:hint="default" w:ascii="Wingdings" w:hAnsi="Wingdings"/>
+      </w:rPr>
+    </w:lvl>
+    <w:lvl xmlns:w="http://schemas.openxmlformats.org/wordprocessingml/2006/main" w:ilvl="3">
+      <w:start w:val="1"/>
+      <w:numFmt w:val="bullet"/>
+      <w:lvlText w:val=""/>
+      <w:lvlJc w:val="left"/>
+      <w:pPr>
+        <w:ind w:left="2880" w:hanging="360"/>
+      </w:pPr>
+      <w:rPr>
+        <w:rFonts w:hint="default" w:ascii="Symbol" w:hAnsi="Symbol"/>
+      </w:rPr>
+    </w:lvl>
+    <w:lvl xmlns:w="http://schemas.openxmlformats.org/wordprocessingml/2006/main" w:ilvl="4">
+      <w:start w:val="1"/>
+      <w:numFmt w:val="bullet"/>
+      <w:lvlText w:val="o"/>
+      <w:lvlJc w:val="left"/>
+      <w:pPr>
+        <w:ind w:left="3600" w:hanging="360"/>
+      </w:pPr>
+      <w:rPr>
+        <w:rFonts w:hint="default" w:ascii="Courier New" w:hAnsi="Courier New"/>
+      </w:rPr>
+    </w:lvl>
+    <w:lvl xmlns:w="http://schemas.openxmlformats.org/wordprocessingml/2006/main" w:ilvl="5">
+      <w:start w:val="1"/>
+      <w:numFmt w:val="bullet"/>
+      <w:lvlText w:val=""/>
+      <w:lvlJc w:val="left"/>
+      <w:pPr>
+        <w:ind w:left="4320" w:hanging="360"/>
+      </w:pPr>
+      <w:rPr>
+        <w:rFonts w:hint="default" w:ascii="Wingdings" w:hAnsi="Wingdings"/>
+      </w:rPr>
+    </w:lvl>
+    <w:lvl xmlns:w="http://schemas.openxmlformats.org/wordprocessingml/2006/main" w:ilvl="6">
+      <w:start w:val="1"/>
+      <w:numFmt w:val="bullet"/>
+      <w:lvlText w:val=""/>
+      <w:lvlJc w:val="left"/>
+      <w:pPr>
+        <w:ind w:left="5040" w:hanging="360"/>
+      </w:pPr>
+      <w:rPr>
+        <w:rFonts w:hint="default" w:ascii="Symbol" w:hAnsi="Symbol"/>
+      </w:rPr>
+    </w:lvl>
+    <w:lvl xmlns:w="http://schemas.openxmlformats.org/wordprocessingml/2006/main" w:ilvl="7">
+      <w:start w:val="1"/>
+      <w:numFmt w:val="bullet"/>
+      <w:lvlText w:val="o"/>
+      <w:lvlJc w:val="left"/>
+      <w:pPr>
+        <w:ind w:left="5760" w:hanging="360"/>
+      </w:pPr>
+      <w:rPr>
+        <w:rFonts w:hint="default" w:ascii="Courier New" w:hAnsi="Courier New"/>
+      </w:rPr>
+    </w:lvl>
+    <w:lvl xmlns:w="http://schemas.openxmlformats.org/wordprocessingml/2006/main" w:ilvl="8">
+      <w:start w:val="1"/>
+      <w:numFmt w:val="bullet"/>
+      <w:lvlText w:val=""/>
+      <w:lvlJc w:val="left"/>
+      <w:pPr>
+        <w:ind w:left="6480" w:hanging="360"/>
+      </w:pPr>
+      <w:rPr>
+        <w:rFonts w:hint="default" w:ascii="Wingdings" w:hAnsi="Wingdings"/>
+      </w:rPr>
+    </w:lvl>
+  </w:abstractNum>
+  <w:abstractNum xmlns:w="http://schemas.openxmlformats.org/wordprocessingml/2006/main" w:abstractNumId="28">
+    <w:nsid w:val="5408556b"/>
+    <w:multiLevelType xmlns:w="http://schemas.openxmlformats.org/wordprocessingml/2006/main" w:val="hybridMultilevel"/>
+    <w:lvl xmlns:w="http://schemas.openxmlformats.org/wordprocessingml/2006/main" w:ilvl="0">
+      <w:start w:val="1"/>
+      <w:numFmt w:val="bullet"/>
+      <w:lvlText w:val="-"/>
+      <w:lvlJc w:val="left"/>
+      <w:pPr>
+        <w:ind w:left="720" w:hanging="360"/>
+      </w:pPr>
+      <w:rPr>
+        <w:rFonts w:hint="default" w:ascii="Aptos" w:hAnsi="Aptos"/>
+      </w:rPr>
+    </w:lvl>
+    <w:lvl xmlns:w="http://schemas.openxmlformats.org/wordprocessingml/2006/main" w:ilvl="1">
+      <w:start w:val="1"/>
+      <w:numFmt w:val="bullet"/>
+      <w:lvlText w:val="o"/>
+      <w:lvlJc w:val="left"/>
+      <w:pPr>
+        <w:ind w:left="1440" w:hanging="360"/>
+      </w:pPr>
+      <w:rPr>
+        <w:rFonts w:hint="default" w:ascii="Courier New" w:hAnsi="Courier New"/>
+      </w:rPr>
+    </w:lvl>
+    <w:lvl xmlns:w="http://schemas.openxmlformats.org/wordprocessingml/2006/main" w:ilvl="2">
+      <w:start w:val="1"/>
+      <w:numFmt w:val="bullet"/>
+      <w:lvlText w:val=""/>
+      <w:lvlJc w:val="left"/>
+      <w:pPr>
+        <w:ind w:left="2160" w:hanging="360"/>
+      </w:pPr>
+      <w:rPr>
+        <w:rFonts w:hint="default" w:ascii="Wingdings" w:hAnsi="Wingdings"/>
+      </w:rPr>
+    </w:lvl>
+    <w:lvl xmlns:w="http://schemas.openxmlformats.org/wordprocessingml/2006/main" w:ilvl="3">
+      <w:start w:val="1"/>
+      <w:numFmt w:val="bullet"/>
+      <w:lvlText w:val=""/>
+      <w:lvlJc w:val="left"/>
+      <w:pPr>
+        <w:ind w:left="2880" w:hanging="360"/>
+      </w:pPr>
+      <w:rPr>
+        <w:rFonts w:hint="default" w:ascii="Symbol" w:hAnsi="Symbol"/>
+      </w:rPr>
+    </w:lvl>
+    <w:lvl xmlns:w="http://schemas.openxmlformats.org/wordprocessingml/2006/main" w:ilvl="4">
+      <w:start w:val="1"/>
+      <w:numFmt w:val="bullet"/>
+      <w:lvlText w:val="o"/>
+      <w:lvlJc w:val="left"/>
+      <w:pPr>
+        <w:ind w:left="3600" w:hanging="360"/>
+      </w:pPr>
+      <w:rPr>
+        <w:rFonts w:hint="default" w:ascii="Courier New" w:hAnsi="Courier New"/>
+      </w:rPr>
+    </w:lvl>
+    <w:lvl xmlns:w="http://schemas.openxmlformats.org/wordprocessingml/2006/main" w:ilvl="5">
+      <w:start w:val="1"/>
+      <w:numFmt w:val="bullet"/>
+      <w:lvlText w:val=""/>
+      <w:lvlJc w:val="left"/>
+      <w:pPr>
+        <w:ind w:left="4320" w:hanging="360"/>
+      </w:pPr>
+      <w:rPr>
+        <w:rFonts w:hint="default" w:ascii="Wingdings" w:hAnsi="Wingdings"/>
+      </w:rPr>
+    </w:lvl>
+    <w:lvl xmlns:w="http://schemas.openxmlformats.org/wordprocessingml/2006/main" w:ilvl="6">
+      <w:start w:val="1"/>
+      <w:numFmt w:val="bullet"/>
+      <w:lvlText w:val=""/>
+      <w:lvlJc w:val="left"/>
+      <w:pPr>
+        <w:ind w:left="5040" w:hanging="360"/>
+      </w:pPr>
+      <w:rPr>
+        <w:rFonts w:hint="default" w:ascii="Symbol" w:hAnsi="Symbol"/>
+      </w:rPr>
+    </w:lvl>
+    <w:lvl xmlns:w="http://schemas.openxmlformats.org/wordprocessingml/2006/main" w:ilvl="7">
+      <w:start w:val="1"/>
+      <w:numFmt w:val="bullet"/>
+      <w:lvlText w:val="o"/>
+      <w:lvlJc w:val="left"/>
+      <w:pPr>
+        <w:ind w:left="5760" w:hanging="360"/>
+      </w:pPr>
+      <w:rPr>
+        <w:rFonts w:hint="default" w:ascii="Courier New" w:hAnsi="Courier New"/>
+      </w:rPr>
+    </w:lvl>
+    <w:lvl xmlns:w="http://schemas.openxmlformats.org/wordprocessingml/2006/main" w:ilvl="8">
+      <w:start w:val="1"/>
+      <w:numFmt w:val="bullet"/>
+      <w:lvlText w:val=""/>
+      <w:lvlJc w:val="left"/>
+      <w:pPr>
+        <w:ind w:left="6480" w:hanging="360"/>
+      </w:pPr>
+      <w:rPr>
+        <w:rFonts w:hint="default" w:ascii="Wingdings" w:hAnsi="Wingdings"/>
+      </w:rPr>
+    </w:lvl>
+  </w:abstractNum>
   <w:abstractNum xmlns:w="http://schemas.openxmlformats.org/wordprocessingml/2006/main" w:abstractNumId="27">
     <w:nsid w:val="58cb8bca"/>
     <w:multiLevelType xmlns:w="http://schemas.openxmlformats.org/wordprocessingml/2006/main" w:val="hybridMultilevel"/>
@@ -16092,6 +16448,12 @@
       </w:rPr>
     </w:lvl>
   </w:abstractNum>
+  <w:num w:numId="30">
+    <w:abstractNumId w:val="29"/>
+  </w:num>
+  <w:num w:numId="29">
+    <w:abstractNumId w:val="28"/>
+  </w:num>
   <w:num w:numId="28">
     <w:abstractNumId w:val="27"/>
   </w:num>

</xml_diff>

<commit_message>
aggiornamento documento, aggiunti diagrammi
</commit_message>
<xml_diff>
--- a/Relazione progetto Aste Online.docx
+++ b/Relazione progetto Aste Online.docx
@@ -4056,6 +4056,34 @@
     <w:p>
       <w:pPr>
         <w:pStyle w:val="NormaleWeb"/>
+        <w:spacing w:before="0" w:beforeAutospacing="off" w:after="0" w:afterAutospacing="off"/>
+        <w:jc w:val="center"/>
+        <w:rPr>
+          <w:b w:val="1"/>
+          <w:bCs w:val="1"/>
+          <w:i w:val="1"/>
+          <w:iCs w:val="1"/>
+          <w:color w:val="000000" w:themeColor="text1" w:themeTint="FF" w:themeShade="FF"/>
+          <w:sz w:val="48"/>
+          <w:szCs w:val="48"/>
+        </w:rPr>
+      </w:pPr>
+      <w:r>
+        <w:rPr>
+          <w:b w:val="1"/>
+          <w:bCs w:val="1"/>
+          <w:i w:val="1"/>
+          <w:iCs w:val="1"/>
+          <w:color w:val="000000" w:themeColor="text1" w:themeTint="FF" w:themeShade="FF"/>
+          <w:sz w:val="48"/>
+          <w:szCs w:val="48"/>
+        </w:rPr>
+        <w:t>Richiesta di LogIn</w:t>
+      </w:r>
+    </w:p>
+    <w:p>
+      <w:pPr>
+        <w:pStyle w:val="NormaleWeb"/>
         <w:numPr>
           <w:ilvl w:val="0"/>
           <w:numId w:val="24"/>
@@ -4212,20 +4240,10 @@
         <w:spacing w:before="0" w:beforeAutospacing="off" w:after="0" w:afterAutospacing="off"/>
         <w:ind w:left="0"/>
         <w:jc w:val="center"/>
-        <w:rPr>
-          <w:rFonts w:ascii="Times New Roman" w:hAnsi="Times New Roman" w:eastAsia="Times New Roman" w:cs="Times New Roman"/>
-          <w:b w:val="0"/>
-          <w:bCs w:val="0"/>
-          <w:i w:val="1"/>
-          <w:iCs w:val="1"/>
-          <w:color w:val="auto"/>
-          <w:sz w:val="28"/>
-          <w:szCs w:val="28"/>
-        </w:rPr>
       </w:pPr>
       <w:r>
         <w:drawing>
-          <wp:inline wp14:editId="3D3D292D" wp14:anchorId="5AD45952">
+          <wp:inline wp14:editId="6877A083" wp14:anchorId="5AD45952">
             <wp:extent cx="5395426" cy="5121084"/>
             <wp:effectExtent l="0" t="0" r="0" b="0"/>
             <wp:docPr id="2115173203" name="" title=""/>
@@ -4240,10 +4258,10 @@
                     <pic:cNvPicPr/>
                   </pic:nvPicPr>
                   <pic:blipFill>
-                    <a:blip r:embed="R81c5c48c6ffa4374">
-                      <a:extLst>
+                    <a:blip r:embed="Rb56cb96e8c82481a">
+                      <a:extLst xmlns:a="http://schemas.openxmlformats.org/drawingml/2006/main">
                         <a:ext xmlns:a="http://schemas.openxmlformats.org/drawingml/2006/main" uri="{28A0092B-C50C-407E-A947-70E740481C1C}">
-                          <a14:useLocalDpi val="0"/>
+                          <a14:useLocalDpi xmlns:a14="http://schemas.microsoft.com/office/drawing/2010/main" val="0"/>
                         </a:ext>
                       </a:extLst>
                     </a:blip>
@@ -4252,7 +4270,7 @@
                     </a:stretch>
                   </pic:blipFill>
                   <pic:spPr>
-                    <a:xfrm>
+                    <a:xfrm rot="0" flipH="0" flipV="0">
                       <a:off x="0" y="0"/>
                       <a:ext cx="5395426" cy="5121084"/>
                     </a:xfrm>
@@ -4267,131 +4285,8 @@
         </w:drawing>
       </w:r>
       <w:r>
-        <w:rPr>
-          <w:rFonts w:ascii="Times New Roman" w:hAnsi="Times New Roman" w:eastAsia="Times New Roman" w:cs="Times New Roman"/>
-          <w:b w:val="0"/>
-          <w:bCs w:val="0"/>
-          <w:i w:val="1"/>
-          <w:iCs w:val="1"/>
-          <w:color w:val="auto"/>
-          <w:sz w:val="28"/>
-          <w:szCs w:val="28"/>
-        </w:rPr>
-        <w:t xml:space="preserve"> </w:t>
-      </w:r>
-    </w:p>
-    <w:p xmlns:wp14="http://schemas.microsoft.com/office/word/2010/wordml" wp14:textId="77777777">
-      <w:pPr>
-        <w:pStyle w:val="NormaleWeb"/>
-        <w:spacing w:before="0" w:beforeAutospacing="0" w:after="0" w:afterAutospacing="0"/>
-        <w:jc w:val="center"/>
-        <w:textAlignment w:val="baseline"/>
-        <w:rPr>
-          <w:b/>
-          <w:i/>
-          <w:iCs/>
-          <w:color w:val="000000"/>
-          <w:sz w:val="48"/>
-          <w:szCs w:val="48"/>
-        </w:rPr>
-      </w:pPr>
-    </w:p>
-    <w:p xmlns:wp14="http://schemas.microsoft.com/office/word/2010/wordml" wp14:textId="77777777" wp14:noSpellErr="1">
-      <w:pPr>
-        <w:pStyle w:val="NormaleWeb"/>
-        <w:spacing w:before="0" w:beforeAutospacing="off" w:after="0" w:afterAutospacing="off"/>
-        <w:jc w:val="center"/>
-        <w:textAlignment w:val="baseline"/>
-        <w:rPr>
-          <w:b w:val="1"/>
-          <w:bCs w:val="1"/>
-          <w:i w:val="1"/>
-          <w:iCs w:val="1"/>
-          <w:color w:val="000000"/>
-          <w:sz w:val="48"/>
-          <w:szCs w:val="48"/>
-        </w:rPr>
-      </w:pPr>
-    </w:p>
-    <w:p>
-      <w:pPr>
-        <w:pStyle w:val="NormaleWeb"/>
-        <w:spacing w:before="0" w:beforeAutospacing="off" w:after="0" w:afterAutospacing="off"/>
-        <w:jc w:val="center"/>
-        <w:rPr>
-          <w:b w:val="1"/>
-          <w:bCs w:val="1"/>
-          <w:i w:val="1"/>
-          <w:iCs w:val="1"/>
-          <w:color w:val="000000" w:themeColor="text1" w:themeTint="FF" w:themeShade="FF"/>
-          <w:sz w:val="48"/>
-          <w:szCs w:val="48"/>
-        </w:rPr>
-      </w:pPr>
-    </w:p>
-    <w:p>
-      <w:pPr>
-        <w:pStyle w:val="NormaleWeb"/>
-        <w:spacing w:before="0" w:beforeAutospacing="off" w:after="0" w:afterAutospacing="off"/>
-        <w:jc w:val="center"/>
-        <w:rPr>
-          <w:b w:val="1"/>
-          <w:bCs w:val="1"/>
-          <w:i w:val="1"/>
-          <w:iCs w:val="1"/>
-          <w:color w:val="000000" w:themeColor="text1" w:themeTint="FF" w:themeShade="FF"/>
-          <w:sz w:val="48"/>
-          <w:szCs w:val="48"/>
-        </w:rPr>
-      </w:pPr>
-    </w:p>
-    <w:p>
-      <w:pPr>
-        <w:pStyle w:val="NormaleWeb"/>
-        <w:spacing w:before="0" w:beforeAutospacing="off" w:after="0" w:afterAutospacing="off"/>
-        <w:jc w:val="center"/>
-        <w:rPr>
-          <w:b w:val="1"/>
-          <w:bCs w:val="1"/>
-          <w:i w:val="1"/>
-          <w:iCs w:val="1"/>
-          <w:color w:val="000000" w:themeColor="text1" w:themeTint="FF" w:themeShade="FF"/>
-          <w:sz w:val="48"/>
-          <w:szCs w:val="48"/>
-        </w:rPr>
-      </w:pPr>
-    </w:p>
-    <w:p>
-      <w:pPr>
-        <w:pStyle w:val="NormaleWeb"/>
-        <w:spacing w:before="0" w:beforeAutospacing="off" w:after="0" w:afterAutospacing="off"/>
-        <w:jc w:val="center"/>
-        <w:rPr>
-          <w:b w:val="1"/>
-          <w:bCs w:val="1"/>
-          <w:i w:val="1"/>
-          <w:iCs w:val="1"/>
-          <w:color w:val="000000" w:themeColor="text1" w:themeTint="FF" w:themeShade="FF"/>
-          <w:sz w:val="48"/>
-          <w:szCs w:val="48"/>
-        </w:rPr>
-      </w:pPr>
-    </w:p>
-    <w:p>
-      <w:pPr>
-        <w:pStyle w:val="NormaleWeb"/>
-        <w:spacing w:before="0" w:beforeAutospacing="off" w:after="0" w:afterAutospacing="off"/>
-        <w:jc w:val="center"/>
-        <w:rPr>
-          <w:b w:val="1"/>
-          <w:bCs w:val="1"/>
-          <w:i w:val="1"/>
-          <w:iCs w:val="1"/>
-          <w:color w:val="000000" w:themeColor="text1" w:themeTint="FF" w:themeShade="FF"/>
-          <w:sz w:val="48"/>
-          <w:szCs w:val="48"/>
-        </w:rPr>
-      </w:pPr>
+        <w:br/>
+      </w:r>
     </w:p>
     <w:p>
       <w:pPr>
@@ -4410,6 +4305,377 @@
           <w:szCs w:val="28"/>
         </w:rPr>
       </w:pPr>
+      <w:r>
+        <w:rPr>
+          <w:rFonts w:ascii="Times New Roman" w:hAnsi="Times New Roman" w:eastAsia="Times New Roman" w:cs="Times New Roman"/>
+          <w:b w:val="0"/>
+          <w:bCs w:val="0"/>
+          <w:i w:val="1"/>
+          <w:iCs w:val="1"/>
+          <w:color w:val="auto"/>
+          <w:sz w:val="28"/>
+          <w:szCs w:val="28"/>
+        </w:rPr>
+        <w:t>Client invia richiesta Login</w:t>
+      </w:r>
+    </w:p>
+    <w:p>
+      <w:pPr>
+        <w:pStyle w:val="NormaleWeb"/>
+        <w:spacing w:before="0" w:beforeAutospacing="off" w:after="0" w:afterAutospacing="off"/>
+        <w:ind w:left="0"/>
+        <w:jc w:val="left"/>
+        <w:rPr>
+          <w:rFonts w:ascii="Times New Roman" w:hAnsi="Times New Roman" w:eastAsia="Times New Roman" w:cs="Times New Roman"/>
+          <w:b w:val="0"/>
+          <w:bCs w:val="0"/>
+          <w:i w:val="1"/>
+          <w:iCs w:val="1"/>
+          <w:color w:val="auto"/>
+          <w:sz w:val="28"/>
+          <w:szCs w:val="28"/>
+        </w:rPr>
+      </w:pPr>
+      <w:r>
+        <w:rPr>
+          <w:rFonts w:ascii="Times New Roman" w:hAnsi="Times New Roman" w:eastAsia="Times New Roman" w:cs="Times New Roman"/>
+          <w:b w:val="0"/>
+          <w:bCs w:val="0"/>
+          <w:i w:val="1"/>
+          <w:iCs w:val="1"/>
+          <w:color w:val="auto"/>
+          <w:sz w:val="28"/>
+          <w:szCs w:val="28"/>
+        </w:rPr>
+        <w:t>Server invia pagina di Login</w:t>
+      </w:r>
+    </w:p>
+    <w:p>
+      <w:pPr>
+        <w:pStyle w:val="NormaleWeb"/>
+        <w:spacing w:before="0" w:beforeAutospacing="off" w:after="0" w:afterAutospacing="off"/>
+        <w:ind w:left="0"/>
+        <w:jc w:val="left"/>
+        <w:rPr>
+          <w:rFonts w:ascii="Times New Roman" w:hAnsi="Times New Roman" w:eastAsia="Times New Roman" w:cs="Times New Roman"/>
+          <w:b w:val="0"/>
+          <w:bCs w:val="0"/>
+          <w:i w:val="1"/>
+          <w:iCs w:val="1"/>
+          <w:color w:val="auto"/>
+          <w:sz w:val="28"/>
+          <w:szCs w:val="28"/>
+        </w:rPr>
+      </w:pPr>
+      <w:r>
+        <w:rPr>
+          <w:rFonts w:ascii="Times New Roman" w:hAnsi="Times New Roman" w:eastAsia="Times New Roman" w:cs="Times New Roman"/>
+          <w:b w:val="0"/>
+          <w:bCs w:val="0"/>
+          <w:i w:val="1"/>
+          <w:iCs w:val="1"/>
+          <w:color w:val="auto"/>
+          <w:sz w:val="28"/>
+          <w:szCs w:val="28"/>
+        </w:rPr>
+        <w:t xml:space="preserve">Client invia </w:t>
+      </w:r>
+      <w:r>
+        <w:rPr>
+          <w:rFonts w:ascii="Times New Roman" w:hAnsi="Times New Roman" w:eastAsia="Times New Roman" w:cs="Times New Roman"/>
+          <w:b w:val="0"/>
+          <w:bCs w:val="0"/>
+          <w:i w:val="1"/>
+          <w:iCs w:val="1"/>
+          <w:color w:val="auto"/>
+          <w:sz w:val="28"/>
+          <w:szCs w:val="28"/>
+        </w:rPr>
+        <w:t>email</w:t>
+      </w:r>
+      <w:r>
+        <w:rPr>
+          <w:rFonts w:ascii="Times New Roman" w:hAnsi="Times New Roman" w:eastAsia="Times New Roman" w:cs="Times New Roman"/>
+          <w:b w:val="0"/>
+          <w:bCs w:val="0"/>
+          <w:i w:val="1"/>
+          <w:iCs w:val="1"/>
+          <w:color w:val="auto"/>
+          <w:sz w:val="28"/>
+          <w:szCs w:val="28"/>
+        </w:rPr>
+        <w:t>, password</w:t>
+      </w:r>
+    </w:p>
+    <w:p>
+      <w:pPr>
+        <w:pStyle w:val="NormaleWeb"/>
+        <w:spacing w:before="0" w:beforeAutospacing="off" w:after="0" w:afterAutospacing="off"/>
+        <w:ind w:left="0"/>
+        <w:jc w:val="left"/>
+        <w:rPr>
+          <w:rFonts w:ascii="Times New Roman" w:hAnsi="Times New Roman" w:eastAsia="Times New Roman" w:cs="Times New Roman"/>
+          <w:b w:val="0"/>
+          <w:bCs w:val="0"/>
+          <w:i w:val="1"/>
+          <w:iCs w:val="1"/>
+          <w:color w:val="auto"/>
+          <w:sz w:val="28"/>
+          <w:szCs w:val="28"/>
+        </w:rPr>
+      </w:pPr>
+      <w:r>
+        <w:rPr>
+          <w:rFonts w:ascii="Times New Roman" w:hAnsi="Times New Roman" w:eastAsia="Times New Roman" w:cs="Times New Roman"/>
+          <w:b w:val="0"/>
+          <w:bCs w:val="0"/>
+          <w:i w:val="1"/>
+          <w:iCs w:val="1"/>
+          <w:color w:val="auto"/>
+          <w:sz w:val="28"/>
+          <w:szCs w:val="28"/>
+        </w:rPr>
+        <w:t xml:space="preserve">Server controlla i dati, invia </w:t>
+      </w:r>
+      <w:r>
+        <w:rPr>
+          <w:rFonts w:ascii="Times New Roman" w:hAnsi="Times New Roman" w:eastAsia="Times New Roman" w:cs="Times New Roman"/>
+          <w:b w:val="0"/>
+          <w:bCs w:val="0"/>
+          <w:i w:val="1"/>
+          <w:iCs w:val="1"/>
+          <w:color w:val="auto"/>
+          <w:sz w:val="28"/>
+          <w:szCs w:val="28"/>
+        </w:rPr>
+        <w:t>(</w:t>
+      </w:r>
+      <w:r>
+        <w:rPr>
+          <w:rFonts w:ascii="Times New Roman" w:hAnsi="Times New Roman" w:eastAsia="Times New Roman" w:cs="Times New Roman"/>
+          <w:b w:val="0"/>
+          <w:bCs w:val="0"/>
+          <w:i w:val="1"/>
+          <w:iCs w:val="1"/>
+          <w:color w:val="auto"/>
+          <w:sz w:val="28"/>
+          <w:szCs w:val="28"/>
+        </w:rPr>
+        <w:t>[OK] + id di sessione</w:t>
+      </w:r>
+      <w:r>
+        <w:rPr>
+          <w:rFonts w:ascii="Times New Roman" w:hAnsi="Times New Roman" w:eastAsia="Times New Roman" w:cs="Times New Roman"/>
+          <w:b w:val="0"/>
+          <w:bCs w:val="0"/>
+          <w:i w:val="1"/>
+          <w:iCs w:val="1"/>
+          <w:color w:val="auto"/>
+          <w:sz w:val="28"/>
+          <w:szCs w:val="28"/>
+        </w:rPr>
+        <w:t>)</w:t>
+      </w:r>
+      <w:r>
+        <w:rPr>
+          <w:rFonts w:ascii="Times New Roman" w:hAnsi="Times New Roman" w:eastAsia="Times New Roman" w:cs="Times New Roman"/>
+          <w:b w:val="0"/>
+          <w:bCs w:val="0"/>
+          <w:i w:val="1"/>
+          <w:iCs w:val="1"/>
+          <w:color w:val="auto"/>
+          <w:sz w:val="28"/>
+          <w:szCs w:val="28"/>
+        </w:rPr>
+        <w:t xml:space="preserve"> se i dati sono corretti, </w:t>
+      </w:r>
+    </w:p>
+    <w:p>
+      <w:pPr>
+        <w:pStyle w:val="NormaleWeb"/>
+        <w:spacing w:before="0" w:beforeAutospacing="off" w:after="0" w:afterAutospacing="off"/>
+        <w:ind w:left="2124" w:firstLine="0"/>
+        <w:jc w:val="left"/>
+        <w:rPr>
+          <w:rFonts w:ascii="Times New Roman" w:hAnsi="Times New Roman" w:eastAsia="Times New Roman" w:cs="Times New Roman"/>
+          <w:b w:val="0"/>
+          <w:bCs w:val="0"/>
+          <w:i w:val="1"/>
+          <w:iCs w:val="1"/>
+          <w:color w:val="auto"/>
+          <w:sz w:val="28"/>
+          <w:szCs w:val="28"/>
+        </w:rPr>
+      </w:pPr>
+      <w:r>
+        <w:rPr>
+          <w:rFonts w:ascii="Times New Roman" w:hAnsi="Times New Roman" w:eastAsia="Times New Roman" w:cs="Times New Roman"/>
+          <w:b w:val="0"/>
+          <w:bCs w:val="0"/>
+          <w:i w:val="1"/>
+          <w:iCs w:val="1"/>
+          <w:color w:val="auto"/>
+          <w:sz w:val="28"/>
+          <w:szCs w:val="28"/>
+        </w:rPr>
+        <w:t xml:space="preserve">       Invia </w:t>
+      </w:r>
+      <w:r>
+        <w:rPr>
+          <w:rFonts w:ascii="Times New Roman" w:hAnsi="Times New Roman" w:eastAsia="Times New Roman" w:cs="Times New Roman"/>
+          <w:b w:val="0"/>
+          <w:bCs w:val="0"/>
+          <w:i w:val="1"/>
+          <w:iCs w:val="1"/>
+          <w:color w:val="auto"/>
+          <w:sz w:val="28"/>
+          <w:szCs w:val="28"/>
+        </w:rPr>
+        <w:t>(</w:t>
+      </w:r>
+      <w:r>
+        <w:rPr>
+          <w:rFonts w:ascii="Times New Roman" w:hAnsi="Times New Roman" w:eastAsia="Times New Roman" w:cs="Times New Roman"/>
+          <w:b w:val="0"/>
+          <w:bCs w:val="0"/>
+          <w:i w:val="1"/>
+          <w:iCs w:val="1"/>
+          <w:color w:val="auto"/>
+          <w:sz w:val="28"/>
+          <w:szCs w:val="28"/>
+        </w:rPr>
+        <w:t xml:space="preserve">[ER] + </w:t>
+      </w:r>
+      <w:r>
+        <w:rPr>
+          <w:rFonts w:ascii="Times New Roman" w:hAnsi="Times New Roman" w:eastAsia="Times New Roman" w:cs="Times New Roman"/>
+          <w:b w:val="0"/>
+          <w:bCs w:val="0"/>
+          <w:i w:val="1"/>
+          <w:iCs w:val="1"/>
+          <w:color w:val="auto"/>
+          <w:sz w:val="28"/>
+          <w:szCs w:val="28"/>
+        </w:rPr>
+        <w:t>motivo</w:t>
+      </w:r>
+      <w:r>
+        <w:rPr>
+          <w:rFonts w:ascii="Times New Roman" w:hAnsi="Times New Roman" w:eastAsia="Times New Roman" w:cs="Times New Roman"/>
+          <w:b w:val="0"/>
+          <w:bCs w:val="0"/>
+          <w:i w:val="1"/>
+          <w:iCs w:val="1"/>
+          <w:color w:val="auto"/>
+          <w:sz w:val="28"/>
+          <w:szCs w:val="28"/>
+        </w:rPr>
+        <w:t xml:space="preserve"> dell’errore</w:t>
+      </w:r>
+      <w:r>
+        <w:rPr>
+          <w:rFonts w:ascii="Times New Roman" w:hAnsi="Times New Roman" w:eastAsia="Times New Roman" w:cs="Times New Roman"/>
+          <w:b w:val="0"/>
+          <w:bCs w:val="0"/>
+          <w:i w:val="1"/>
+          <w:iCs w:val="1"/>
+          <w:color w:val="auto"/>
+          <w:sz w:val="28"/>
+          <w:szCs w:val="28"/>
+        </w:rPr>
+        <w:t>)</w:t>
+      </w:r>
+      <w:r>
+        <w:rPr>
+          <w:rFonts w:ascii="Times New Roman" w:hAnsi="Times New Roman" w:eastAsia="Times New Roman" w:cs="Times New Roman"/>
+          <w:b w:val="0"/>
+          <w:bCs w:val="0"/>
+          <w:i w:val="1"/>
+          <w:iCs w:val="1"/>
+          <w:color w:val="auto"/>
+          <w:sz w:val="28"/>
+          <w:szCs w:val="28"/>
+        </w:rPr>
+        <w:t xml:space="preserve"> altrimenti</w:t>
+      </w:r>
+    </w:p>
+    <w:p>
+      <w:pPr>
+        <w:pStyle w:val="NormaleWeb"/>
+        <w:spacing w:before="0" w:beforeAutospacing="off" w:after="0" w:afterAutospacing="off"/>
+        <w:ind w:left="0" w:firstLine="0"/>
+        <w:jc w:val="left"/>
+        <w:rPr>
+          <w:rFonts w:ascii="Times New Roman" w:hAnsi="Times New Roman" w:eastAsia="Times New Roman" w:cs="Times New Roman"/>
+          <w:b w:val="0"/>
+          <w:bCs w:val="0"/>
+          <w:i w:val="1"/>
+          <w:iCs w:val="1"/>
+          <w:color w:val="auto"/>
+          <w:sz w:val="28"/>
+          <w:szCs w:val="28"/>
+        </w:rPr>
+      </w:pPr>
+      <w:r>
+        <w:rPr>
+          <w:rFonts w:ascii="Times New Roman" w:hAnsi="Times New Roman" w:eastAsia="Times New Roman" w:cs="Times New Roman"/>
+          <w:b w:val="0"/>
+          <w:bCs w:val="0"/>
+          <w:i w:val="1"/>
+          <w:iCs w:val="1"/>
+          <w:color w:val="auto"/>
+          <w:sz w:val="28"/>
+          <w:szCs w:val="28"/>
+        </w:rPr>
+        <w:t>Client salva id di sessione se ricevuto, stampa l’errore altrimenti</w:t>
+      </w:r>
+    </w:p>
+    <w:p>
+      <w:pPr>
+        <w:pStyle w:val="NormaleWeb"/>
+        <w:spacing w:before="0" w:beforeAutospacing="off" w:after="0" w:afterAutospacing="off"/>
+        <w:ind w:left="0" w:firstLine="0"/>
+        <w:jc w:val="left"/>
+        <w:rPr>
+          <w:rFonts w:ascii="Times New Roman" w:hAnsi="Times New Roman" w:eastAsia="Times New Roman" w:cs="Times New Roman"/>
+          <w:b w:val="0"/>
+          <w:bCs w:val="0"/>
+          <w:i w:val="1"/>
+          <w:iCs w:val="1"/>
+          <w:color w:val="auto"/>
+          <w:sz w:val="28"/>
+          <w:szCs w:val="28"/>
+        </w:rPr>
+      </w:pPr>
+    </w:p>
+    <w:p>
+      <w:pPr>
+        <w:pStyle w:val="NormaleWeb"/>
+        <w:spacing w:before="0" w:beforeAutospacing="off" w:after="0" w:afterAutospacing="off"/>
+        <w:ind/>
+        <w:jc w:val="center"/>
+        <w:rPr>
+          <w:b w:val="1"/>
+          <w:bCs w:val="1"/>
+          <w:i w:val="1"/>
+          <w:iCs w:val="1"/>
+          <w:color w:val="000000" w:themeColor="text1" w:themeTint="FF" w:themeShade="FF"/>
+          <w:sz w:val="48"/>
+          <w:szCs w:val="48"/>
+        </w:rPr>
+      </w:pPr>
+      <w:r>
+        <w:rPr>
+          <w:b w:val="1"/>
+          <w:bCs w:val="1"/>
+          <w:i w:val="1"/>
+          <w:iCs w:val="1"/>
+          <w:color w:val="000000" w:themeColor="text1" w:themeTint="FF" w:themeShade="FF"/>
+          <w:sz w:val="48"/>
+          <w:szCs w:val="48"/>
+        </w:rPr>
+        <w:t>Richiesta di LogOut</w:t>
+      </w:r>
     </w:p>
     <w:p>
       <w:pPr>
@@ -4596,19 +4862,213 @@
           <w:szCs w:val="24"/>
         </w:rPr>
       </w:pPr>
-    </w:p>
-    <w:p xmlns:wp14="http://schemas.microsoft.com/office/word/2010/wordml" wp14:textId="77777777" wp14:noSpellErr="1">
+      <w:r>
+        <w:rPr>
+          <w:b w:val="1"/>
+          <w:bCs w:val="1"/>
+          <w:i w:val="1"/>
+          <w:iCs w:val="1"/>
+          <w:color w:val="000000" w:themeColor="text1" w:themeTint="FF" w:themeShade="FF"/>
+          <w:sz w:val="24"/>
+          <w:szCs w:val="24"/>
+        </w:rPr>
+        <w:t>Client invia richiesta di logout + id di sessione</w:t>
+      </w:r>
+    </w:p>
+    <w:p>
+      <w:pPr>
+        <w:pStyle w:val="NormaleWeb"/>
+        <w:spacing w:before="0" w:beforeAutospacing="off" w:after="0" w:afterAutospacing="off"/>
+        <w:ind w:left="0"/>
+        <w:jc w:val="left"/>
+        <w:rPr>
+          <w:b w:val="1"/>
+          <w:bCs w:val="1"/>
+          <w:i w:val="1"/>
+          <w:iCs w:val="1"/>
+          <w:color w:val="000000" w:themeColor="text1" w:themeTint="FF" w:themeShade="FF"/>
+          <w:sz w:val="24"/>
+          <w:szCs w:val="24"/>
+        </w:rPr>
+      </w:pPr>
+      <w:r>
+        <w:rPr>
+          <w:b w:val="1"/>
+          <w:bCs w:val="1"/>
+          <w:i w:val="1"/>
+          <w:iCs w:val="1"/>
+          <w:color w:val="000000" w:themeColor="text1" w:themeTint="FF" w:themeShade="FF"/>
+          <w:sz w:val="24"/>
+          <w:szCs w:val="24"/>
+        </w:rPr>
+        <w:t>Server controlla che il client con l’id sia connesso, invia [OK] se connesso</w:t>
+      </w:r>
+    </w:p>
+    <w:p>
+      <w:pPr>
+        <w:pStyle w:val="NormaleWeb"/>
+        <w:spacing w:before="0" w:beforeAutospacing="off" w:after="0" w:afterAutospacing="off"/>
+        <w:ind w:left="0"/>
+        <w:jc w:val="left"/>
+        <w:rPr>
+          <w:b w:val="1"/>
+          <w:bCs w:val="1"/>
+          <w:i w:val="1"/>
+          <w:iCs w:val="1"/>
+          <w:color w:val="000000" w:themeColor="text1" w:themeTint="FF" w:themeShade="FF"/>
+          <w:sz w:val="24"/>
+          <w:szCs w:val="24"/>
+        </w:rPr>
+      </w:pPr>
+      <w:r>
+        <w:rPr>
+          <w:b w:val="1"/>
+          <w:bCs w:val="1"/>
+          <w:i w:val="1"/>
+          <w:iCs w:val="1"/>
+          <w:color w:val="000000" w:themeColor="text1" w:themeTint="FF" w:themeShade="FF"/>
+          <w:sz w:val="24"/>
+          <w:szCs w:val="24"/>
+        </w:rPr>
+        <w:t xml:space="preserve"> invia </w:t>
+      </w:r>
+      <w:r>
+        <w:rPr>
+          <w:b w:val="1"/>
+          <w:bCs w:val="1"/>
+          <w:i w:val="1"/>
+          <w:iCs w:val="1"/>
+          <w:color w:val="000000" w:themeColor="text1" w:themeTint="FF" w:themeShade="FF"/>
+          <w:sz w:val="24"/>
+          <w:szCs w:val="24"/>
+        </w:rPr>
+        <w:t>(</w:t>
+      </w:r>
+      <w:r>
+        <w:rPr>
+          <w:b w:val="1"/>
+          <w:bCs w:val="1"/>
+          <w:i w:val="1"/>
+          <w:iCs w:val="1"/>
+          <w:color w:val="000000" w:themeColor="text1" w:themeTint="FF" w:themeShade="FF"/>
+          <w:sz w:val="24"/>
+          <w:szCs w:val="24"/>
+        </w:rPr>
+        <w:t xml:space="preserve">[ER] + </w:t>
+      </w:r>
+      <w:r>
+        <w:rPr>
+          <w:b w:val="1"/>
+          <w:bCs w:val="1"/>
+          <w:i w:val="1"/>
+          <w:iCs w:val="1"/>
+          <w:color w:val="000000" w:themeColor="text1" w:themeTint="FF" w:themeShade="FF"/>
+          <w:sz w:val="24"/>
+          <w:szCs w:val="24"/>
+        </w:rPr>
+        <w:t>motivo</w:t>
+      </w:r>
+      <w:r>
+        <w:rPr>
+          <w:b w:val="1"/>
+          <w:bCs w:val="1"/>
+          <w:i w:val="1"/>
+          <w:iCs w:val="1"/>
+          <w:color w:val="000000" w:themeColor="text1" w:themeTint="FF" w:themeShade="FF"/>
+          <w:sz w:val="24"/>
+          <w:szCs w:val="24"/>
+        </w:rPr>
+        <w:t xml:space="preserve"> dell’errore</w:t>
+      </w:r>
+      <w:r>
+        <w:rPr>
+          <w:b w:val="1"/>
+          <w:bCs w:val="1"/>
+          <w:i w:val="1"/>
+          <w:iCs w:val="1"/>
+          <w:color w:val="000000" w:themeColor="text1" w:themeTint="FF" w:themeShade="FF"/>
+          <w:sz w:val="24"/>
+          <w:szCs w:val="24"/>
+        </w:rPr>
+        <w:t xml:space="preserve">) </w:t>
+      </w:r>
+      <w:r>
+        <w:rPr>
+          <w:b w:val="1"/>
+          <w:bCs w:val="1"/>
+          <w:i w:val="1"/>
+          <w:iCs w:val="1"/>
+          <w:color w:val="000000" w:themeColor="text1" w:themeTint="FF" w:themeShade="FF"/>
+          <w:sz w:val="24"/>
+          <w:szCs w:val="24"/>
+        </w:rPr>
+        <w:t>se altrimenti</w:t>
+      </w:r>
+    </w:p>
+    <w:p>
+      <w:pPr>
+        <w:pStyle w:val="NormaleWeb"/>
+        <w:spacing w:before="0" w:beforeAutospacing="off" w:after="0" w:afterAutospacing="off"/>
+        <w:ind w:left="0"/>
+        <w:jc w:val="left"/>
+        <w:rPr>
+          <w:b w:val="1"/>
+          <w:bCs w:val="1"/>
+          <w:i w:val="1"/>
+          <w:iCs w:val="1"/>
+          <w:color w:val="000000" w:themeColor="text1" w:themeTint="FF" w:themeShade="FF"/>
+          <w:sz w:val="24"/>
+          <w:szCs w:val="24"/>
+        </w:rPr>
+      </w:pPr>
+      <w:r>
+        <w:rPr>
+          <w:b w:val="1"/>
+          <w:bCs w:val="1"/>
+          <w:i w:val="1"/>
+          <w:iCs w:val="1"/>
+          <w:color w:val="000000" w:themeColor="text1" w:themeTint="FF" w:themeShade="FF"/>
+          <w:sz w:val="24"/>
+          <w:szCs w:val="24"/>
+        </w:rPr>
+        <w:t xml:space="preserve">Client disconnette se ricevuto [OK], altrimenti stampa </w:t>
+      </w:r>
+      <w:r>
+        <w:rPr>
+          <w:b w:val="1"/>
+          <w:bCs w:val="1"/>
+          <w:i w:val="1"/>
+          <w:iCs w:val="1"/>
+          <w:color w:val="000000" w:themeColor="text1" w:themeTint="FF" w:themeShade="FF"/>
+          <w:sz w:val="24"/>
+          <w:szCs w:val="24"/>
+        </w:rPr>
+        <w:t>motivo</w:t>
+      </w:r>
+      <w:r>
+        <w:rPr>
+          <w:b w:val="1"/>
+          <w:bCs w:val="1"/>
+          <w:i w:val="1"/>
+          <w:iCs w:val="1"/>
+          <w:color w:val="000000" w:themeColor="text1" w:themeTint="FF" w:themeShade="FF"/>
+          <w:sz w:val="24"/>
+          <w:szCs w:val="24"/>
+        </w:rPr>
+        <w:t xml:space="preserve"> dell’errore</w:t>
+      </w:r>
+    </w:p>
+    <w:p>
       <w:pPr>
         <w:pStyle w:val="NormaleWeb"/>
         <w:spacing w:before="0" w:beforeAutospacing="off" w:after="0" w:afterAutospacing="off"/>
         <w:jc w:val="center"/>
-        <w:textAlignment w:val="baseline"/>
         <w:rPr>
           <w:b w:val="1"/>
           <w:bCs w:val="1"/>
           <w:i w:val="1"/>
           <w:iCs w:val="1"/>
-          <w:color w:val="000000"/>
+          <w:color w:val="000000" w:themeColor="text1" w:themeTint="FF" w:themeShade="FF"/>
           <w:sz w:val="48"/>
           <w:szCs w:val="48"/>
         </w:rPr>
@@ -4631,6 +5091,11 @@
       </w:pPr>
     </w:p>
     <w:p>
+      <w:r>
+        <w:br w:type="page"/>
+      </w:r>
+    </w:p>
+    <w:p>
       <w:pPr>
         <w:pStyle w:val="NormaleWeb"/>
         <w:spacing w:before="0" w:beforeAutospacing="off" w:after="0" w:afterAutospacing="off"/>
@@ -4645,81 +5110,1473 @@
           <w:szCs w:val="48"/>
         </w:rPr>
       </w:pPr>
+      <w:r>
+        <w:rPr>
+          <w:b w:val="1"/>
+          <w:bCs w:val="1"/>
+          <w:i w:val="1"/>
+          <w:iCs w:val="1"/>
+          <w:color w:val="000000" w:themeColor="text1" w:themeTint="FF" w:themeShade="FF"/>
+          <w:sz w:val="48"/>
+          <w:szCs w:val="48"/>
+        </w:rPr>
+        <w:t>Richiesta di SignIn</w:t>
+      </w:r>
     </w:p>
     <w:p>
       <w:pPr>
         <w:pStyle w:val="NormaleWeb"/>
         <w:spacing w:before="0" w:beforeAutospacing="off" w:after="0" w:afterAutospacing="off"/>
         <w:jc w:val="center"/>
-        <w:rPr>
+      </w:pPr>
+      <w:r>
+        <w:drawing>
+          <wp:inline wp14:editId="3A4C541C" wp14:anchorId="35415046">
+            <wp:extent cx="6124574" cy="3686175"/>
+            <wp:effectExtent l="0" t="0" r="0" b="0"/>
+            <wp:docPr id="1408278280" name="" title=""/>
+            <wp:cNvGraphicFramePr>
+              <a:graphicFrameLocks noChangeAspect="1"/>
+            </wp:cNvGraphicFramePr>
+            <a:graphic>
+              <a:graphicData uri="http://schemas.openxmlformats.org/drawingml/2006/picture">
+                <pic:pic>
+                  <pic:nvPicPr>
+                    <pic:cNvPr id="0" name=""/>
+                    <pic:cNvPicPr/>
+                  </pic:nvPicPr>
+                  <pic:blipFill>
+                    <a:blip r:embed="Rf342763a21704bed">
+                      <a:extLst>
+                        <a:ext xmlns:a="http://schemas.openxmlformats.org/drawingml/2006/main" uri="{28A0092B-C50C-407E-A947-70E740481C1C}">
+                          <a14:useLocalDpi val="0"/>
+                        </a:ext>
+                      </a:extLst>
+                    </a:blip>
+                    <a:stretch>
+                      <a:fillRect/>
+                    </a:stretch>
+                  </pic:blipFill>
+                  <pic:spPr>
+                    <a:xfrm>
+                      <a:off x="0" y="0"/>
+                      <a:ext cx="6124574" cy="3686175"/>
+                    </a:xfrm>
+                    <a:prstGeom prst="rect">
+                      <a:avLst/>
+                    </a:prstGeom>
+                  </pic:spPr>
+                </pic:pic>
+              </a:graphicData>
+            </a:graphic>
+          </wp:inline>
+        </w:drawing>
+      </w:r>
+    </w:p>
+    <w:p xmlns:wp14="http://schemas.microsoft.com/office/word/2010/wordml" wp14:textId="56C4018E">
+      <w:pPr>
+        <w:spacing w:before="0" w:beforeAutospacing="0" w:after="0" w:afterAutospacing="0"/>
+        <w:textAlignment w:val="baseline"/>
+        <w:rPr>
+          <w:rFonts w:ascii="Times New Roman" w:hAnsi="Times New Roman" w:eastAsia="Times New Roman" w:cs="Times New Roman"/>
           <w:b w:val="1"/>
           <w:bCs w:val="1"/>
           <w:i w:val="1"/>
           <w:iCs w:val="1"/>
-          <w:color w:val="000000" w:themeColor="text1" w:themeTint="FF" w:themeShade="FF"/>
+          <w:sz w:val="24"/>
+          <w:szCs w:val="24"/>
+        </w:rPr>
+      </w:pPr>
+      <w:r>
+        <w:rPr>
+          <w:rFonts w:ascii="Times New Roman" w:hAnsi="Times New Roman" w:eastAsia="Times New Roman" w:cs="Times New Roman"/>
+          <w:b w:val="1"/>
+          <w:bCs w:val="1"/>
+          <w:i w:val="1"/>
+          <w:iCs w:val="1"/>
+          <w:sz w:val="24"/>
+          <w:szCs w:val="24"/>
+        </w:rPr>
+        <w:t>Client invia richiesta di registrazione</w:t>
+      </w:r>
+    </w:p>
+    <w:p xmlns:wp14="http://schemas.microsoft.com/office/word/2010/wordml" wp14:textId="122FF753">
+      <w:pPr>
+        <w:spacing w:before="0" w:beforeAutospacing="0" w:after="0" w:afterAutospacing="0"/>
+        <w:textAlignment w:val="baseline"/>
+        <w:rPr>
+          <w:rFonts w:ascii="Times New Roman" w:hAnsi="Times New Roman" w:eastAsia="Times New Roman" w:cs="Times New Roman"/>
+          <w:b w:val="1"/>
+          <w:bCs w:val="1"/>
+          <w:i w:val="1"/>
+          <w:iCs w:val="1"/>
+          <w:sz w:val="24"/>
+          <w:szCs w:val="24"/>
+        </w:rPr>
+      </w:pPr>
+      <w:r>
+        <w:rPr>
+          <w:rFonts w:ascii="Times New Roman" w:hAnsi="Times New Roman" w:eastAsia="Times New Roman" w:cs="Times New Roman"/>
+          <w:b w:val="1"/>
+          <w:bCs w:val="1"/>
+          <w:i w:val="1"/>
+          <w:iCs w:val="1"/>
+          <w:sz w:val="24"/>
+          <w:szCs w:val="24"/>
+        </w:rPr>
+        <w:t>Server invia pagina di registrazione</w:t>
+      </w:r>
+    </w:p>
+    <w:p xmlns:wp14="http://schemas.microsoft.com/office/word/2010/wordml" wp14:textId="0BE50132">
+      <w:pPr>
+        <w:spacing w:before="0" w:beforeAutospacing="0" w:after="0" w:afterAutospacing="0"/>
+        <w:textAlignment w:val="baseline"/>
+        <w:rPr>
+          <w:rFonts w:ascii="Times New Roman" w:hAnsi="Times New Roman" w:eastAsia="Times New Roman" w:cs="Times New Roman"/>
+          <w:b w:val="1"/>
+          <w:bCs w:val="1"/>
+          <w:i w:val="1"/>
+          <w:iCs w:val="1"/>
+          <w:sz w:val="24"/>
+          <w:szCs w:val="24"/>
+        </w:rPr>
+      </w:pPr>
+      <w:r>
+        <w:rPr>
+          <w:rFonts w:ascii="Times New Roman" w:hAnsi="Times New Roman" w:eastAsia="Times New Roman" w:cs="Times New Roman"/>
+          <w:b w:val="1"/>
+          <w:bCs w:val="1"/>
+          <w:i w:val="1"/>
+          <w:iCs w:val="1"/>
+          <w:sz w:val="24"/>
+          <w:szCs w:val="24"/>
+        </w:rPr>
+        <w:t xml:space="preserve">Client invia nome, cognome, </w:t>
+      </w:r>
+      <w:r>
+        <w:rPr>
+          <w:rFonts w:ascii="Times New Roman" w:hAnsi="Times New Roman" w:eastAsia="Times New Roman" w:cs="Times New Roman"/>
+          <w:b w:val="1"/>
+          <w:bCs w:val="1"/>
+          <w:i w:val="1"/>
+          <w:iCs w:val="1"/>
+          <w:sz w:val="24"/>
+          <w:szCs w:val="24"/>
+        </w:rPr>
+        <w:t>email</w:t>
+      </w:r>
+      <w:r>
+        <w:rPr>
+          <w:rFonts w:ascii="Times New Roman" w:hAnsi="Times New Roman" w:eastAsia="Times New Roman" w:cs="Times New Roman"/>
+          <w:b w:val="1"/>
+          <w:bCs w:val="1"/>
+          <w:i w:val="1"/>
+          <w:iCs w:val="1"/>
+          <w:sz w:val="24"/>
+          <w:szCs w:val="24"/>
+        </w:rPr>
+        <w:t>, password, numero di telefono</w:t>
+      </w:r>
+    </w:p>
+    <w:p xmlns:wp14="http://schemas.microsoft.com/office/word/2010/wordml" wp14:textId="3EBD4C72">
+      <w:pPr>
+        <w:spacing w:before="0" w:beforeAutospacing="0" w:after="0" w:afterAutospacing="0"/>
+        <w:textAlignment w:val="baseline"/>
+        <w:rPr>
+          <w:rFonts w:ascii="Times New Roman" w:hAnsi="Times New Roman" w:eastAsia="Times New Roman" w:cs="Times New Roman"/>
+          <w:b w:val="1"/>
+          <w:bCs w:val="1"/>
+          <w:i w:val="1"/>
+          <w:iCs w:val="1"/>
+          <w:sz w:val="24"/>
+          <w:szCs w:val="24"/>
+        </w:rPr>
+      </w:pPr>
+      <w:r>
+        <w:rPr>
+          <w:rFonts w:ascii="Times New Roman" w:hAnsi="Times New Roman" w:eastAsia="Times New Roman" w:cs="Times New Roman"/>
+          <w:b w:val="1"/>
+          <w:bCs w:val="1"/>
+          <w:i w:val="1"/>
+          <w:iCs w:val="1"/>
+          <w:sz w:val="24"/>
+          <w:szCs w:val="24"/>
+        </w:rPr>
+        <w:t xml:space="preserve">Server controlla i dati, invia [OK] se i dati sono corretti </w:t>
+      </w:r>
+      <w:r>
+        <w:rPr>
+          <w:rFonts w:ascii="Times New Roman" w:hAnsi="Times New Roman" w:eastAsia="Times New Roman" w:cs="Times New Roman"/>
+          <w:b w:val="1"/>
+          <w:bCs w:val="1"/>
+          <w:i w:val="1"/>
+          <w:iCs w:val="1"/>
+          <w:sz w:val="24"/>
+          <w:szCs w:val="24"/>
+        </w:rPr>
+        <w:t>ed’effettua</w:t>
+      </w:r>
+      <w:r>
+        <w:rPr>
+          <w:rFonts w:ascii="Times New Roman" w:hAnsi="Times New Roman" w:eastAsia="Times New Roman" w:cs="Times New Roman"/>
+          <w:b w:val="1"/>
+          <w:bCs w:val="1"/>
+          <w:i w:val="1"/>
+          <w:iCs w:val="1"/>
+          <w:sz w:val="24"/>
+          <w:szCs w:val="24"/>
+        </w:rPr>
+        <w:t xml:space="preserve"> registrazione dell’utente</w:t>
+      </w:r>
+      <w:r>
+        <w:br/>
+      </w:r>
+      <w:r>
+        <w:tab/>
+      </w:r>
+      <w:r>
+        <w:tab/>
+      </w:r>
+      <w:r>
+        <w:tab/>
+      </w:r>
+      <w:r>
+        <w:rPr>
+          <w:rFonts w:ascii="Times New Roman" w:hAnsi="Times New Roman" w:eastAsia="Times New Roman" w:cs="Times New Roman"/>
+          <w:b w:val="1"/>
+          <w:bCs w:val="1"/>
+          <w:i w:val="1"/>
+          <w:iCs w:val="1"/>
+          <w:sz w:val="24"/>
+          <w:szCs w:val="24"/>
+        </w:rPr>
+        <w:t xml:space="preserve">  invia ([ER] + </w:t>
+      </w:r>
+      <w:r>
+        <w:rPr>
+          <w:rFonts w:ascii="Times New Roman" w:hAnsi="Times New Roman" w:eastAsia="Times New Roman" w:cs="Times New Roman"/>
+          <w:b w:val="1"/>
+          <w:bCs w:val="1"/>
+          <w:i w:val="1"/>
+          <w:iCs w:val="1"/>
+          <w:sz w:val="24"/>
+          <w:szCs w:val="24"/>
+        </w:rPr>
+        <w:t>motivo</w:t>
+      </w:r>
+      <w:r>
+        <w:rPr>
+          <w:rFonts w:ascii="Times New Roman" w:hAnsi="Times New Roman" w:eastAsia="Times New Roman" w:cs="Times New Roman"/>
+          <w:b w:val="1"/>
+          <w:bCs w:val="1"/>
+          <w:i w:val="1"/>
+          <w:iCs w:val="1"/>
+          <w:sz w:val="24"/>
+          <w:szCs w:val="24"/>
+        </w:rPr>
+        <w:t xml:space="preserve"> dell’errore) se utente già esistente o </w:t>
+      </w:r>
+      <w:r>
+        <w:rPr>
+          <w:rFonts w:ascii="Times New Roman" w:hAnsi="Times New Roman" w:eastAsia="Times New Roman" w:cs="Times New Roman"/>
+          <w:b w:val="1"/>
+          <w:bCs w:val="1"/>
+          <w:i w:val="1"/>
+          <w:iCs w:val="1"/>
+          <w:sz w:val="24"/>
+          <w:szCs w:val="24"/>
+        </w:rPr>
+        <w:t>dati errati</w:t>
+      </w:r>
+    </w:p>
+    <w:p xmlns:wp14="http://schemas.microsoft.com/office/word/2010/wordml" wp14:textId="5B332679">
+      <w:pPr>
+        <w:pStyle w:val="Normale"/>
+        <w:spacing w:before="0" w:beforeAutospacing="0" w:after="0" w:afterAutospacing="0"/>
+        <w:textAlignment w:val="baseline"/>
+        <w:rPr>
+          <w:rFonts w:ascii="Times New Roman" w:hAnsi="Times New Roman" w:eastAsia="Times New Roman" w:cs="Times New Roman"/>
+          <w:b w:val="1"/>
+          <w:bCs w:val="1"/>
+          <w:i w:val="1"/>
+          <w:iCs w:val="1"/>
+          <w:sz w:val="24"/>
+          <w:szCs w:val="24"/>
+        </w:rPr>
+      </w:pPr>
+      <w:r>
+        <w:rPr>
+          <w:rFonts w:ascii="Times New Roman" w:hAnsi="Times New Roman" w:eastAsia="Times New Roman" w:cs="Times New Roman"/>
+          <w:b w:val="1"/>
+          <w:bCs w:val="1"/>
+          <w:i w:val="1"/>
+          <w:iCs w:val="1"/>
+          <w:sz w:val="24"/>
+          <w:szCs w:val="24"/>
+        </w:rPr>
+        <w:t>Client visualizza “Registrazione avvenuta” se ricevuto [OK], motivo dell’errore altrimenti</w:t>
+      </w:r>
+    </w:p>
+    <w:p xmlns:wp14="http://schemas.microsoft.com/office/word/2010/wordml" wp14:textId="0B1DEB2F">
+      <w:pPr>
+        <w:spacing w:before="0" w:beforeAutospacing="0" w:after="0" w:afterAutospacing="0"/>
+        <w:textAlignment w:val="baseline"/>
+      </w:pPr>
+      <w:r>
+        <w:br w:type="page"/>
+      </w:r>
+    </w:p>
+    <w:p xmlns:wp14="http://schemas.microsoft.com/office/word/2010/wordml" wp14:textId="53E764DA">
+      <w:pPr>
+        <w:pStyle w:val="Normale"/>
+        <w:spacing w:before="0" w:beforeAutospacing="0" w:after="0" w:afterAutospacing="0"/>
+        <w:jc w:val="left"/>
+        <w:textAlignment w:val="baseline"/>
+        <w:rPr>
+          <w:rFonts w:ascii="Times New Roman" w:hAnsi="Times New Roman" w:eastAsia="Times New Roman" w:cs="Times New Roman"/>
+          <w:b w:val="1"/>
+          <w:bCs w:val="1"/>
+          <w:i w:val="1"/>
+          <w:iCs w:val="1"/>
+          <w:sz w:val="24"/>
+          <w:szCs w:val="24"/>
+        </w:rPr>
+      </w:pPr>
+      <w:r>
+        <w:rPr>
+          <w:rFonts w:ascii="Times New Roman" w:hAnsi="Times New Roman" w:eastAsia="Times New Roman" w:cs="Times New Roman"/>
+          <w:b w:val="1"/>
+          <w:bCs w:val="1"/>
+          <w:i w:val="1"/>
+          <w:iCs w:val="1"/>
           <w:sz w:val="48"/>
           <w:szCs w:val="48"/>
         </w:rPr>
-      </w:pPr>
-    </w:p>
-    <w:p>
-      <w:pPr>
-        <w:pStyle w:val="NormaleWeb"/>
-        <w:spacing w:before="0" w:beforeAutospacing="off" w:after="0" w:afterAutospacing="off"/>
-        <w:jc w:val="center"/>
-        <w:rPr>
+        <w:t>Richiesta lista aste</w:t>
+      </w:r>
+      <w:r>
+        <w:br/>
+      </w:r>
+      <w:r>
+        <w:drawing>
+          <wp:inline xmlns:wp14="http://schemas.microsoft.com/office/word/2010/wordprocessingDrawing" wp14:editId="535D51CC" wp14:anchorId="071DE2CA">
+            <wp:extent cx="6124574" cy="3638550"/>
+            <wp:effectExtent l="0" t="0" r="0" b="0"/>
+            <wp:docPr id="2011632319" name="" title=""/>
+            <wp:cNvGraphicFramePr>
+              <a:graphicFrameLocks noChangeAspect="1"/>
+            </wp:cNvGraphicFramePr>
+            <a:graphic>
+              <a:graphicData uri="http://schemas.openxmlformats.org/drawingml/2006/picture">
+                <pic:pic>
+                  <pic:nvPicPr>
+                    <pic:cNvPr id="0" name=""/>
+                    <pic:cNvPicPr/>
+                  </pic:nvPicPr>
+                  <pic:blipFill>
+                    <a:blip r:embed="R94717a5f4e6e4275">
+                      <a:extLst>
+                        <a:ext xmlns:a="http://schemas.openxmlformats.org/drawingml/2006/main" uri="{28A0092B-C50C-407E-A947-70E740481C1C}">
+                          <a14:useLocalDpi val="0"/>
+                        </a:ext>
+                      </a:extLst>
+                    </a:blip>
+                    <a:stretch>
+                      <a:fillRect/>
+                    </a:stretch>
+                  </pic:blipFill>
+                  <pic:spPr>
+                    <a:xfrm>
+                      <a:off x="0" y="0"/>
+                      <a:ext cx="6124574" cy="3638550"/>
+                    </a:xfrm>
+                    <a:prstGeom prst="rect">
+                      <a:avLst/>
+                    </a:prstGeom>
+                  </pic:spPr>
+                </pic:pic>
+              </a:graphicData>
+            </a:graphic>
+          </wp:inline>
+        </w:drawing>
+      </w:r>
+      <w:r>
+        <w:rPr>
+          <w:rFonts w:ascii="Times New Roman" w:hAnsi="Times New Roman" w:eastAsia="Times New Roman" w:cs="Times New Roman"/>
           <w:b w:val="1"/>
           <w:bCs w:val="1"/>
           <w:i w:val="1"/>
           <w:iCs w:val="1"/>
-          <w:color w:val="000000" w:themeColor="text1" w:themeTint="FF" w:themeShade="FF"/>
+          <w:sz w:val="24"/>
+          <w:szCs w:val="24"/>
+        </w:rPr>
+        <w:t>Client invia richiesta lista aste</w:t>
+      </w:r>
+      <w:r>
+        <w:rPr>
+          <w:rFonts w:ascii="Times New Roman" w:hAnsi="Times New Roman" w:eastAsia="Times New Roman" w:cs="Times New Roman"/>
+          <w:b w:val="1"/>
+          <w:bCs w:val="1"/>
+          <w:i w:val="1"/>
+          <w:iCs w:val="1"/>
+          <w:sz w:val="24"/>
+          <w:szCs w:val="24"/>
+        </w:rPr>
+        <w:t>, id di sessione</w:t>
+      </w:r>
+    </w:p>
+    <w:p xmlns:wp14="http://schemas.microsoft.com/office/word/2010/wordml" wp14:textId="545851CA">
+      <w:pPr>
+        <w:pStyle w:val="Normale"/>
+        <w:spacing w:before="0" w:beforeAutospacing="0" w:after="0" w:afterAutospacing="0"/>
+        <w:jc w:val="left"/>
+        <w:textAlignment w:val="baseline"/>
+        <w:rPr>
+          <w:rFonts w:ascii="Times New Roman" w:hAnsi="Times New Roman" w:eastAsia="Times New Roman" w:cs="Times New Roman"/>
+          <w:b w:val="1"/>
+          <w:bCs w:val="1"/>
+          <w:i w:val="1"/>
+          <w:iCs w:val="1"/>
+          <w:sz w:val="24"/>
+          <w:szCs w:val="24"/>
+        </w:rPr>
+      </w:pPr>
+      <w:r>
+        <w:rPr>
+          <w:rFonts w:ascii="Times New Roman" w:hAnsi="Times New Roman" w:eastAsia="Times New Roman" w:cs="Times New Roman"/>
+          <w:b w:val="1"/>
+          <w:bCs w:val="1"/>
+          <w:i w:val="1"/>
+          <w:iCs w:val="1"/>
+          <w:sz w:val="24"/>
+          <w:szCs w:val="24"/>
+        </w:rPr>
+        <w:t>Server richiede lista aste al gestore</w:t>
+      </w:r>
+    </w:p>
+    <w:p xmlns:wp14="http://schemas.microsoft.com/office/word/2010/wordml" wp14:textId="279FF172">
+      <w:pPr>
+        <w:pStyle w:val="Normale"/>
+        <w:spacing w:before="0" w:beforeAutospacing="0" w:after="0" w:afterAutospacing="0"/>
+        <w:jc w:val="left"/>
+        <w:textAlignment w:val="baseline"/>
+        <w:rPr>
+          <w:rFonts w:ascii="Times New Roman" w:hAnsi="Times New Roman" w:eastAsia="Times New Roman" w:cs="Times New Roman"/>
+          <w:b w:val="1"/>
+          <w:bCs w:val="1"/>
+          <w:i w:val="1"/>
+          <w:iCs w:val="1"/>
+          <w:sz w:val="24"/>
+          <w:szCs w:val="24"/>
+        </w:rPr>
+      </w:pPr>
+      <w:r>
+        <w:rPr>
+          <w:rFonts w:ascii="Times New Roman" w:hAnsi="Times New Roman" w:eastAsia="Times New Roman" w:cs="Times New Roman"/>
+          <w:b w:val="1"/>
+          <w:bCs w:val="1"/>
+          <w:i w:val="1"/>
+          <w:iCs w:val="1"/>
+          <w:sz w:val="24"/>
+          <w:szCs w:val="24"/>
+        </w:rPr>
+        <w:t>GestoreAste</w:t>
+      </w:r>
+      <w:r>
+        <w:rPr>
+          <w:rFonts w:ascii="Times New Roman" w:hAnsi="Times New Roman" w:eastAsia="Times New Roman" w:cs="Times New Roman"/>
+          <w:b w:val="1"/>
+          <w:bCs w:val="1"/>
+          <w:i w:val="1"/>
+          <w:iCs w:val="1"/>
+          <w:sz w:val="24"/>
+          <w:szCs w:val="24"/>
+        </w:rPr>
+        <w:t xml:space="preserve"> invia lista aste</w:t>
+      </w:r>
+    </w:p>
+    <w:p xmlns:wp14="http://schemas.microsoft.com/office/word/2010/wordml" wp14:textId="256ABB4F">
+      <w:pPr>
+        <w:pStyle w:val="Normale"/>
+        <w:spacing w:before="0" w:beforeAutospacing="0" w:after="0" w:afterAutospacing="0"/>
+        <w:jc w:val="left"/>
+        <w:textAlignment w:val="baseline"/>
+        <w:rPr>
+          <w:rFonts w:ascii="Times New Roman" w:hAnsi="Times New Roman" w:eastAsia="Times New Roman" w:cs="Times New Roman"/>
+          <w:b w:val="1"/>
+          <w:bCs w:val="1"/>
+          <w:i w:val="1"/>
+          <w:iCs w:val="1"/>
+          <w:sz w:val="24"/>
+          <w:szCs w:val="24"/>
+        </w:rPr>
+      </w:pPr>
+      <w:r>
+        <w:rPr>
+          <w:rFonts w:ascii="Times New Roman" w:hAnsi="Times New Roman" w:eastAsia="Times New Roman" w:cs="Times New Roman"/>
+          <w:b w:val="1"/>
+          <w:bCs w:val="1"/>
+          <w:i w:val="1"/>
+          <w:iCs w:val="1"/>
+          <w:sz w:val="24"/>
+          <w:szCs w:val="24"/>
+        </w:rPr>
+        <w:t>Server invia</w:t>
+      </w:r>
+      <w:r>
+        <w:rPr>
+          <w:rFonts w:ascii="Times New Roman" w:hAnsi="Times New Roman" w:eastAsia="Times New Roman" w:cs="Times New Roman"/>
+          <w:b w:val="1"/>
+          <w:bCs w:val="1"/>
+          <w:i w:val="1"/>
+          <w:iCs w:val="1"/>
+          <w:sz w:val="24"/>
+          <w:szCs w:val="24"/>
+        </w:rPr>
+        <w:t xml:space="preserve"> [OK] +</w:t>
+      </w:r>
+      <w:r>
+        <w:rPr>
+          <w:rFonts w:ascii="Times New Roman" w:hAnsi="Times New Roman" w:eastAsia="Times New Roman" w:cs="Times New Roman"/>
+          <w:b w:val="1"/>
+          <w:bCs w:val="1"/>
+          <w:i w:val="1"/>
+          <w:iCs w:val="1"/>
+          <w:sz w:val="24"/>
+          <w:szCs w:val="24"/>
+        </w:rPr>
+        <w:t xml:space="preserve"> lista aste</w:t>
+      </w:r>
+      <w:r>
+        <w:rPr>
+          <w:rFonts w:ascii="Times New Roman" w:hAnsi="Times New Roman" w:eastAsia="Times New Roman" w:cs="Times New Roman"/>
+          <w:b w:val="1"/>
+          <w:bCs w:val="1"/>
+          <w:i w:val="1"/>
+          <w:iCs w:val="1"/>
+          <w:sz w:val="24"/>
+          <w:szCs w:val="24"/>
+        </w:rPr>
+        <w:t xml:space="preserve"> se l’utente risulta connesso e autorizzato, </w:t>
+      </w:r>
+    </w:p>
+    <w:p xmlns:wp14="http://schemas.microsoft.com/office/word/2010/wordml" wp14:textId="5D6CC5B2">
+      <w:pPr>
+        <w:pStyle w:val="Normale"/>
+        <w:spacing w:before="0" w:beforeAutospacing="0" w:after="0" w:afterAutospacing="0"/>
+        <w:ind w:left="708" w:firstLine="0"/>
+        <w:jc w:val="left"/>
+        <w:textAlignment w:val="baseline"/>
+        <w:rPr>
+          <w:rFonts w:ascii="Times New Roman" w:hAnsi="Times New Roman" w:eastAsia="Times New Roman" w:cs="Times New Roman"/>
+          <w:b w:val="1"/>
+          <w:bCs w:val="1"/>
+          <w:i w:val="1"/>
+          <w:iCs w:val="1"/>
+          <w:sz w:val="24"/>
+          <w:szCs w:val="24"/>
+        </w:rPr>
+      </w:pPr>
+      <w:r>
+        <w:rPr>
+          <w:rFonts w:ascii="Times New Roman" w:hAnsi="Times New Roman" w:eastAsia="Times New Roman" w:cs="Times New Roman"/>
+          <w:b w:val="1"/>
+          <w:bCs w:val="1"/>
+          <w:i w:val="1"/>
+          <w:iCs w:val="1"/>
+          <w:sz w:val="24"/>
+          <w:szCs w:val="24"/>
+        </w:rPr>
+        <w:t xml:space="preserve">Invia </w:t>
+      </w:r>
+      <w:r>
+        <w:rPr>
+          <w:rFonts w:ascii="Times New Roman" w:hAnsi="Times New Roman" w:eastAsia="Times New Roman" w:cs="Times New Roman"/>
+          <w:b w:val="1"/>
+          <w:bCs w:val="1"/>
+          <w:i w:val="1"/>
+          <w:iCs w:val="1"/>
+          <w:sz w:val="24"/>
+          <w:szCs w:val="24"/>
+        </w:rPr>
+        <w:t>(</w:t>
+      </w:r>
+      <w:r>
+        <w:rPr>
+          <w:rFonts w:ascii="Times New Roman" w:hAnsi="Times New Roman" w:eastAsia="Times New Roman" w:cs="Times New Roman"/>
+          <w:b w:val="1"/>
+          <w:bCs w:val="1"/>
+          <w:i w:val="1"/>
+          <w:iCs w:val="1"/>
+          <w:sz w:val="24"/>
+          <w:szCs w:val="24"/>
+        </w:rPr>
+        <w:t xml:space="preserve">[ER] + </w:t>
+      </w:r>
+      <w:r>
+        <w:rPr>
+          <w:rFonts w:ascii="Times New Roman" w:hAnsi="Times New Roman" w:eastAsia="Times New Roman" w:cs="Times New Roman"/>
+          <w:b w:val="1"/>
+          <w:bCs w:val="1"/>
+          <w:i w:val="1"/>
+          <w:iCs w:val="1"/>
+          <w:sz w:val="24"/>
+          <w:szCs w:val="24"/>
+        </w:rPr>
+        <w:t>motivo</w:t>
+      </w:r>
+      <w:r>
+        <w:rPr>
+          <w:rFonts w:ascii="Times New Roman" w:hAnsi="Times New Roman" w:eastAsia="Times New Roman" w:cs="Times New Roman"/>
+          <w:b w:val="1"/>
+          <w:bCs w:val="1"/>
+          <w:i w:val="1"/>
+          <w:iCs w:val="1"/>
+          <w:sz w:val="24"/>
+          <w:szCs w:val="24"/>
+        </w:rPr>
+        <w:t xml:space="preserve"> dell’errore</w:t>
+      </w:r>
+      <w:r>
+        <w:rPr>
+          <w:rFonts w:ascii="Times New Roman" w:hAnsi="Times New Roman" w:eastAsia="Times New Roman" w:cs="Times New Roman"/>
+          <w:b w:val="1"/>
+          <w:bCs w:val="1"/>
+          <w:i w:val="1"/>
+          <w:iCs w:val="1"/>
+          <w:sz w:val="24"/>
+          <w:szCs w:val="24"/>
+        </w:rPr>
+        <w:t>)</w:t>
+      </w:r>
+      <w:r>
+        <w:rPr>
+          <w:rFonts w:ascii="Times New Roman" w:hAnsi="Times New Roman" w:eastAsia="Times New Roman" w:cs="Times New Roman"/>
+          <w:b w:val="1"/>
+          <w:bCs w:val="1"/>
+          <w:i w:val="1"/>
+          <w:iCs w:val="1"/>
+          <w:sz w:val="24"/>
+          <w:szCs w:val="24"/>
+        </w:rPr>
+        <w:t xml:space="preserve"> altrimenti</w:t>
+      </w:r>
+    </w:p>
+    <w:p xmlns:wp14="http://schemas.microsoft.com/office/word/2010/wordml" wp14:textId="3A8D23F9">
+      <w:pPr>
+        <w:pStyle w:val="Normale"/>
+        <w:spacing w:before="0" w:beforeAutospacing="0" w:after="0" w:afterAutospacing="0"/>
+        <w:jc w:val="left"/>
+        <w:textAlignment w:val="baseline"/>
+        <w:rPr>
+          <w:rFonts w:ascii="Times New Roman" w:hAnsi="Times New Roman" w:eastAsia="Times New Roman" w:cs="Times New Roman"/>
+          <w:b w:val="1"/>
+          <w:bCs w:val="1"/>
+          <w:i w:val="1"/>
+          <w:iCs w:val="1"/>
+          <w:sz w:val="24"/>
+          <w:szCs w:val="24"/>
+        </w:rPr>
+      </w:pPr>
+      <w:r>
+        <w:rPr>
+          <w:rFonts w:ascii="Times New Roman" w:hAnsi="Times New Roman" w:eastAsia="Times New Roman" w:cs="Times New Roman"/>
+          <w:b w:val="1"/>
+          <w:bCs w:val="1"/>
+          <w:i w:val="1"/>
+          <w:iCs w:val="1"/>
+          <w:sz w:val="24"/>
+          <w:szCs w:val="24"/>
+        </w:rPr>
+        <w:t>Client visualizza lista aste</w:t>
+      </w:r>
+      <w:r>
+        <w:rPr>
+          <w:rFonts w:ascii="Times New Roman" w:hAnsi="Times New Roman" w:eastAsia="Times New Roman" w:cs="Times New Roman"/>
+          <w:b w:val="1"/>
+          <w:bCs w:val="1"/>
+          <w:i w:val="1"/>
+          <w:iCs w:val="1"/>
+          <w:sz w:val="24"/>
+          <w:szCs w:val="24"/>
+        </w:rPr>
+        <w:t xml:space="preserve"> se ricevuto [OK], </w:t>
+      </w:r>
+      <w:r>
+        <w:rPr>
+          <w:rFonts w:ascii="Times New Roman" w:hAnsi="Times New Roman" w:eastAsia="Times New Roman" w:cs="Times New Roman"/>
+          <w:b w:val="1"/>
+          <w:bCs w:val="1"/>
+          <w:i w:val="1"/>
+          <w:iCs w:val="1"/>
+          <w:sz w:val="24"/>
+          <w:szCs w:val="24"/>
+        </w:rPr>
+        <w:t>motivo</w:t>
+      </w:r>
+      <w:r>
+        <w:rPr>
+          <w:rFonts w:ascii="Times New Roman" w:hAnsi="Times New Roman" w:eastAsia="Times New Roman" w:cs="Times New Roman"/>
+          <w:b w:val="1"/>
+          <w:bCs w:val="1"/>
+          <w:i w:val="1"/>
+          <w:iCs w:val="1"/>
+          <w:sz w:val="24"/>
+          <w:szCs w:val="24"/>
+        </w:rPr>
+        <w:t xml:space="preserve"> dell’errore altrimenti</w:t>
+      </w:r>
+    </w:p>
+    <w:p xmlns:wp14="http://schemas.microsoft.com/office/word/2010/wordml" wp14:textId="54575A7F">
+      <w:pPr>
+        <w:spacing w:before="0" w:beforeAutospacing="0" w:after="0" w:afterAutospacing="0"/>
+        <w:textAlignment w:val="baseline"/>
+      </w:pPr>
+      <w:r>
+        <w:br w:type="page"/>
+      </w:r>
+    </w:p>
+    <w:p xmlns:wp14="http://schemas.microsoft.com/office/word/2010/wordml" wp14:textId="5D95F03A">
+      <w:pPr>
+        <w:pStyle w:val="Normale"/>
+        <w:spacing w:before="0" w:beforeAutospacing="0" w:after="0" w:afterAutospacing="0"/>
+        <w:ind w:left="1416" w:firstLine="708"/>
+        <w:textAlignment w:val="baseline"/>
+      </w:pPr>
+      <w:r>
+        <w:rPr>
+          <w:rFonts w:ascii="Times New Roman" w:hAnsi="Times New Roman" w:eastAsia="Times New Roman" w:cs="Times New Roman"/>
+          <w:b w:val="1"/>
+          <w:bCs w:val="1"/>
+          <w:i w:val="1"/>
+          <w:iCs w:val="1"/>
           <w:sz w:val="48"/>
           <w:szCs w:val="48"/>
         </w:rPr>
-      </w:pPr>
-    </w:p>
-    <w:p>
-      <w:pPr>
-        <w:pStyle w:val="NormaleWeb"/>
-        <w:spacing w:before="0" w:beforeAutospacing="off" w:after="0" w:afterAutospacing="off"/>
-        <w:jc w:val="center"/>
-        <w:rPr>
-          <w:b w:val="1"/>
-          <w:bCs w:val="1"/>
-          <w:i w:val="1"/>
-          <w:iCs w:val="1"/>
-          <w:color w:val="000000" w:themeColor="text1" w:themeTint="FF" w:themeShade="FF"/>
-          <w:sz w:val="48"/>
-          <w:szCs w:val="48"/>
-        </w:rPr>
-      </w:pPr>
-    </w:p>
-    <w:p>
-      <w:pPr>
-        <w:pStyle w:val="NormaleWeb"/>
-        <w:spacing w:before="0" w:beforeAutospacing="off" w:after="0" w:afterAutospacing="off"/>
-        <w:jc w:val="center"/>
-        <w:rPr>
-          <w:b w:val="1"/>
-          <w:bCs w:val="1"/>
-          <w:i w:val="1"/>
-          <w:iCs w:val="1"/>
-          <w:color w:val="000000" w:themeColor="text1" w:themeTint="FF" w:themeShade="FF"/>
-          <w:sz w:val="48"/>
-          <w:szCs w:val="48"/>
-        </w:rPr>
-      </w:pPr>
-    </w:p>
-    <w:p xmlns:wp14="http://schemas.microsoft.com/office/word/2010/wordml" wp14:textId="77777777">
-      <w:pPr>
-        <w:pStyle w:val="NormaleWeb"/>
+        <w:t>Richiesta inserimento lotto</w:t>
+      </w:r>
+    </w:p>
+    <w:p xmlns:wp14="http://schemas.microsoft.com/office/word/2010/wordml" wp14:textId="4BB79DE3">
+      <w:pPr>
+        <w:pStyle w:val="Normale"/>
         <w:spacing w:before="0" w:beforeAutospacing="0" w:after="0" w:afterAutospacing="0"/>
         <w:jc w:val="center"/>
         <w:textAlignment w:val="baseline"/>
-        <w:rPr>
-          <w:b/>
-          <w:i/>
-          <w:iCs/>
+      </w:pPr>
+      <w:r>
+        <w:drawing>
+          <wp:inline xmlns:wp14="http://schemas.microsoft.com/office/word/2010/wordprocessingDrawing" wp14:editId="22985979" wp14:anchorId="4FF169C5">
+            <wp:extent cx="6124574" cy="4943475"/>
+            <wp:effectExtent l="0" t="0" r="0" b="0"/>
+            <wp:docPr id="1019452291" name="" title=""/>
+            <wp:cNvGraphicFramePr>
+              <a:graphicFrameLocks noChangeAspect="1"/>
+            </wp:cNvGraphicFramePr>
+            <a:graphic>
+              <a:graphicData uri="http://schemas.openxmlformats.org/drawingml/2006/picture">
+                <pic:pic>
+                  <pic:nvPicPr>
+                    <pic:cNvPr id="0" name=""/>
+                    <pic:cNvPicPr/>
+                  </pic:nvPicPr>
+                  <pic:blipFill>
+                    <a:blip r:embed="R8bf488f2b2124a0f">
+                      <a:extLst>
+                        <a:ext xmlns:a="http://schemas.openxmlformats.org/drawingml/2006/main" uri="{28A0092B-C50C-407E-A947-70E740481C1C}">
+                          <a14:useLocalDpi val="0"/>
+                        </a:ext>
+                      </a:extLst>
+                    </a:blip>
+                    <a:stretch>
+                      <a:fillRect/>
+                    </a:stretch>
+                  </pic:blipFill>
+                  <pic:spPr>
+                    <a:xfrm>
+                      <a:off x="0" y="0"/>
+                      <a:ext cx="6124574" cy="4943475"/>
+                    </a:xfrm>
+                    <a:prstGeom prst="rect">
+                      <a:avLst/>
+                    </a:prstGeom>
+                  </pic:spPr>
+                </pic:pic>
+              </a:graphicData>
+            </a:graphic>
+          </wp:inline>
+        </w:drawing>
+      </w:r>
+    </w:p>
+    <w:p xmlns:wp14="http://schemas.microsoft.com/office/word/2010/wordml" wp14:textId="17994F79">
+      <w:pPr>
+        <w:pStyle w:val="Normale"/>
+        <w:suppressLineNumbers w:val="0"/>
+        <w:bidi w:val="0"/>
+        <w:spacing w:before="0" w:beforeAutospacing="off" w:after="200" w:afterAutospacing="off" w:line="276" w:lineRule="auto"/>
+        <w:ind w:left="0" w:right="0"/>
+        <w:jc w:val="left"/>
+        <w:rPr>
+          <w:rFonts w:ascii="Times New Roman" w:hAnsi="Times New Roman" w:eastAsia="Times New Roman" w:cs="Times New Roman"/>
+          <w:b w:val="1"/>
+          <w:bCs w:val="1"/>
+          <w:i w:val="1"/>
+          <w:iCs w:val="1"/>
+          <w:sz w:val="24"/>
+          <w:szCs w:val="24"/>
+        </w:rPr>
+      </w:pPr>
+      <w:r>
+        <w:rPr>
+          <w:rFonts w:ascii="Times New Roman" w:hAnsi="Times New Roman" w:eastAsia="Times New Roman" w:cs="Times New Roman"/>
+          <w:b w:val="1"/>
+          <w:bCs w:val="1"/>
+          <w:i w:val="1"/>
+          <w:iCs w:val="1"/>
+          <w:sz w:val="24"/>
+          <w:szCs w:val="24"/>
+        </w:rPr>
+        <w:t>Client invia richiesta di inserimento lotto</w:t>
+      </w:r>
+      <w:r>
+        <w:rPr>
+          <w:rFonts w:ascii="Times New Roman" w:hAnsi="Times New Roman" w:eastAsia="Times New Roman" w:cs="Times New Roman"/>
+          <w:b w:val="1"/>
+          <w:bCs w:val="1"/>
+          <w:i w:val="1"/>
+          <w:iCs w:val="1"/>
+          <w:sz w:val="24"/>
+          <w:szCs w:val="24"/>
+        </w:rPr>
+        <w:t xml:space="preserve"> + id di sessione</w:t>
+      </w:r>
+    </w:p>
+    <w:p xmlns:wp14="http://schemas.microsoft.com/office/word/2010/wordml" wp14:textId="5FCC2F9E">
+      <w:pPr>
+        <w:pStyle w:val="Normale"/>
+        <w:suppressLineNumbers w:val="0"/>
+        <w:bidi w:val="0"/>
+        <w:spacing w:before="0" w:beforeAutospacing="off" w:after="200" w:afterAutospacing="off" w:line="276" w:lineRule="auto"/>
+        <w:ind w:left="0" w:right="0"/>
+        <w:jc w:val="left"/>
+        <w:rPr>
+          <w:rFonts w:ascii="Times New Roman" w:hAnsi="Times New Roman" w:eastAsia="Times New Roman" w:cs="Times New Roman"/>
+          <w:b w:val="1"/>
+          <w:bCs w:val="1"/>
+          <w:i w:val="1"/>
+          <w:iCs w:val="1"/>
+          <w:sz w:val="24"/>
+          <w:szCs w:val="24"/>
+        </w:rPr>
+      </w:pPr>
+      <w:r>
+        <w:rPr>
+          <w:rFonts w:ascii="Times New Roman" w:hAnsi="Times New Roman" w:eastAsia="Times New Roman" w:cs="Times New Roman"/>
+          <w:b w:val="1"/>
+          <w:bCs w:val="1"/>
+          <w:i w:val="1"/>
+          <w:iCs w:val="1"/>
+          <w:sz w:val="24"/>
+          <w:szCs w:val="24"/>
+        </w:rPr>
+        <w:t xml:space="preserve">Server controlla che l’utente sia connesso e autorizzato ed invia ([OK] + pagina inserimento </w:t>
+      </w:r>
+      <w:r>
+        <w:tab/>
+      </w:r>
+      <w:r>
+        <w:tab/>
+      </w:r>
+      <w:r>
+        <w:tab/>
+      </w:r>
+      <w:r>
+        <w:tab/>
+      </w:r>
+      <w:r>
+        <w:tab/>
+      </w:r>
+      <w:r>
+        <w:tab/>
+      </w:r>
+      <w:r>
+        <w:tab/>
+      </w:r>
+      <w:r>
+        <w:tab/>
+      </w:r>
+      <w:r>
+        <w:tab/>
+      </w:r>
+      <w:r>
+        <w:tab/>
+      </w:r>
+      <w:r>
+        <w:rPr>
+          <w:rFonts w:ascii="Times New Roman" w:hAnsi="Times New Roman" w:eastAsia="Times New Roman" w:cs="Times New Roman"/>
+          <w:b w:val="1"/>
+          <w:bCs w:val="1"/>
+          <w:i w:val="1"/>
+          <w:iCs w:val="1"/>
+          <w:sz w:val="24"/>
+          <w:szCs w:val="24"/>
+        </w:rPr>
+        <w:t>lotto),</w:t>
+      </w:r>
+    </w:p>
+    <w:p xmlns:wp14="http://schemas.microsoft.com/office/word/2010/wordml" wp14:textId="2D93CAE6">
+      <w:pPr>
+        <w:pStyle w:val="Normale"/>
+        <w:suppressLineNumbers w:val="0"/>
+        <w:bidi w:val="0"/>
+        <w:spacing w:before="0" w:beforeAutospacing="off" w:after="200" w:afterAutospacing="off" w:line="276" w:lineRule="auto"/>
+        <w:ind w:left="0" w:right="0" w:firstLine="0"/>
+        <w:jc w:val="left"/>
+        <w:rPr>
+          <w:rFonts w:ascii="Times New Roman" w:hAnsi="Times New Roman" w:eastAsia="Times New Roman" w:cs="Times New Roman"/>
+          <w:b w:val="1"/>
+          <w:bCs w:val="1"/>
+          <w:i w:val="1"/>
+          <w:iCs w:val="1"/>
+          <w:sz w:val="24"/>
+          <w:szCs w:val="24"/>
+        </w:rPr>
+      </w:pPr>
+      <w:r>
+        <w:rPr>
+          <w:rFonts w:ascii="Times New Roman" w:hAnsi="Times New Roman" w:eastAsia="Times New Roman" w:cs="Times New Roman"/>
+          <w:b w:val="1"/>
+          <w:bCs w:val="1"/>
+          <w:i w:val="1"/>
+          <w:iCs w:val="1"/>
+          <w:sz w:val="24"/>
+          <w:szCs w:val="24"/>
+        </w:rPr>
+        <w:t xml:space="preserve">invia ([ER] + </w:t>
+      </w:r>
+      <w:r>
+        <w:rPr>
+          <w:rFonts w:ascii="Times New Roman" w:hAnsi="Times New Roman" w:eastAsia="Times New Roman" w:cs="Times New Roman"/>
+          <w:b w:val="1"/>
+          <w:bCs w:val="1"/>
+          <w:i w:val="1"/>
+          <w:iCs w:val="1"/>
+          <w:sz w:val="24"/>
+          <w:szCs w:val="24"/>
+        </w:rPr>
+        <w:t>motivo</w:t>
+      </w:r>
+      <w:r>
+        <w:rPr>
+          <w:rFonts w:ascii="Times New Roman" w:hAnsi="Times New Roman" w:eastAsia="Times New Roman" w:cs="Times New Roman"/>
+          <w:b w:val="1"/>
+          <w:bCs w:val="1"/>
+          <w:i w:val="1"/>
+          <w:iCs w:val="1"/>
+          <w:sz w:val="24"/>
+          <w:szCs w:val="24"/>
+        </w:rPr>
+        <w:t xml:space="preserve"> dell’errore) altrimenti</w:t>
+      </w:r>
+    </w:p>
+    <w:p xmlns:wp14="http://schemas.microsoft.com/office/word/2010/wordml" wp14:textId="573E05C7">
+      <w:pPr>
+        <w:pStyle w:val="Normale"/>
+        <w:suppressLineNumbers w:val="0"/>
+        <w:bidi w:val="0"/>
+        <w:spacing w:before="0" w:beforeAutospacing="off" w:after="200" w:afterAutospacing="off" w:line="276" w:lineRule="auto"/>
+        <w:ind w:left="0" w:right="0" w:firstLine="0"/>
+        <w:jc w:val="left"/>
+        <w:rPr>
+          <w:rFonts w:ascii="Times New Roman" w:hAnsi="Times New Roman" w:eastAsia="Times New Roman" w:cs="Times New Roman"/>
+          <w:b w:val="1"/>
+          <w:bCs w:val="1"/>
+          <w:i w:val="1"/>
+          <w:iCs w:val="1"/>
+          <w:sz w:val="24"/>
+          <w:szCs w:val="24"/>
+        </w:rPr>
+      </w:pPr>
+      <w:r>
+        <w:rPr>
+          <w:rFonts w:ascii="Times New Roman" w:hAnsi="Times New Roman" w:eastAsia="Times New Roman" w:cs="Times New Roman"/>
+          <w:b w:val="1"/>
+          <w:bCs w:val="1"/>
+          <w:i w:val="1"/>
+          <w:iCs w:val="1"/>
+          <w:sz w:val="24"/>
+          <w:szCs w:val="24"/>
+        </w:rPr>
+        <w:t>Client invia quantità oggetti del lotto, id asta in cui inserirlo</w:t>
+      </w:r>
+      <w:r>
+        <w:rPr>
+          <w:rFonts w:ascii="Times New Roman" w:hAnsi="Times New Roman" w:eastAsia="Times New Roman" w:cs="Times New Roman"/>
+          <w:b w:val="1"/>
+          <w:bCs w:val="1"/>
+          <w:i w:val="1"/>
+          <w:iCs w:val="1"/>
+          <w:sz w:val="24"/>
+          <w:szCs w:val="24"/>
+        </w:rPr>
+        <w:t>, se ricevuto [OK]</w:t>
+      </w:r>
+    </w:p>
+    <w:p xmlns:wp14="http://schemas.microsoft.com/office/word/2010/wordml" wp14:textId="3DF15132">
+      <w:pPr>
+        <w:pStyle w:val="Normale"/>
+        <w:suppressLineNumbers w:val="0"/>
+        <w:bidi w:val="0"/>
+        <w:spacing w:before="0" w:beforeAutospacing="off" w:after="200" w:afterAutospacing="off" w:line="276" w:lineRule="auto"/>
+        <w:ind w:left="0" w:right="0" w:firstLine="0"/>
+        <w:jc w:val="left"/>
+        <w:rPr>
+          <w:rFonts w:ascii="Times New Roman" w:hAnsi="Times New Roman" w:eastAsia="Times New Roman" w:cs="Times New Roman"/>
+          <w:b w:val="1"/>
+          <w:bCs w:val="1"/>
+          <w:i w:val="1"/>
+          <w:iCs w:val="1"/>
+          <w:sz w:val="24"/>
+          <w:szCs w:val="24"/>
+        </w:rPr>
+      </w:pPr>
+      <w:r>
+        <w:rPr>
+          <w:rFonts w:ascii="Times New Roman" w:hAnsi="Times New Roman" w:eastAsia="Times New Roman" w:cs="Times New Roman"/>
+          <w:b w:val="1"/>
+          <w:bCs w:val="1"/>
+          <w:i w:val="1"/>
+          <w:iCs w:val="1"/>
+          <w:sz w:val="24"/>
+          <w:szCs w:val="24"/>
+        </w:rPr>
+        <w:t>Client visualizza motivo dell’errore altrimenti</w:t>
+      </w:r>
+    </w:p>
+    <w:p xmlns:wp14="http://schemas.microsoft.com/office/word/2010/wordml" wp14:textId="3BC6790B">
+      <w:pPr>
+        <w:pStyle w:val="Normale"/>
+        <w:suppressLineNumbers w:val="0"/>
+        <w:bidi w:val="0"/>
+        <w:spacing w:before="0" w:beforeAutospacing="off" w:after="200" w:afterAutospacing="off" w:line="276" w:lineRule="auto"/>
+        <w:ind w:left="0" w:right="0" w:firstLine="0"/>
+        <w:jc w:val="left"/>
+        <w:rPr>
+          <w:rFonts w:ascii="Times New Roman" w:hAnsi="Times New Roman" w:eastAsia="Times New Roman" w:cs="Times New Roman"/>
+          <w:b w:val="1"/>
+          <w:bCs w:val="1"/>
+          <w:i w:val="1"/>
+          <w:iCs w:val="1"/>
+          <w:sz w:val="24"/>
+          <w:szCs w:val="24"/>
+        </w:rPr>
+      </w:pPr>
+      <w:r>
+        <w:rPr>
+          <w:rFonts w:ascii="Times New Roman" w:hAnsi="Times New Roman" w:eastAsia="Times New Roman" w:cs="Times New Roman"/>
+          <w:b w:val="1"/>
+          <w:bCs w:val="1"/>
+          <w:i w:val="1"/>
+          <w:iCs w:val="1"/>
+          <w:sz w:val="24"/>
+          <w:szCs w:val="24"/>
+        </w:rPr>
+        <w:t>Server controlla che l’asta indicata esista, invia [OK] se l’asta esiste</w:t>
+      </w:r>
+    </w:p>
+    <w:p xmlns:wp14="http://schemas.microsoft.com/office/word/2010/wordml" wp14:textId="31D92C80">
+      <w:pPr>
+        <w:pStyle w:val="Normale"/>
+        <w:suppressLineNumbers w:val="0"/>
+        <w:bidi w:val="0"/>
+        <w:spacing w:before="0" w:beforeAutospacing="off" w:after="200" w:afterAutospacing="off" w:line="276" w:lineRule="auto"/>
+        <w:ind w:left="0" w:right="0" w:firstLine="0"/>
+        <w:jc w:val="left"/>
+        <w:rPr>
+          <w:rFonts w:ascii="Times New Roman" w:hAnsi="Times New Roman" w:eastAsia="Times New Roman" w:cs="Times New Roman"/>
+          <w:b w:val="1"/>
+          <w:bCs w:val="1"/>
+          <w:i w:val="1"/>
+          <w:iCs w:val="1"/>
+          <w:sz w:val="24"/>
+          <w:szCs w:val="24"/>
+        </w:rPr>
+      </w:pPr>
+      <w:r>
+        <w:rPr>
+          <w:rFonts w:ascii="Times New Roman" w:hAnsi="Times New Roman" w:eastAsia="Times New Roman" w:cs="Times New Roman"/>
+          <w:b w:val="1"/>
+          <w:bCs w:val="1"/>
+          <w:i w:val="1"/>
+          <w:iCs w:val="1"/>
+          <w:sz w:val="24"/>
+          <w:szCs w:val="24"/>
+        </w:rPr>
+        <w:t xml:space="preserve">invia ([ER] + </w:t>
+      </w:r>
+      <w:r>
+        <w:rPr>
+          <w:rFonts w:ascii="Times New Roman" w:hAnsi="Times New Roman" w:eastAsia="Times New Roman" w:cs="Times New Roman"/>
+          <w:b w:val="1"/>
+          <w:bCs w:val="1"/>
+          <w:i w:val="1"/>
+          <w:iCs w:val="1"/>
+          <w:sz w:val="24"/>
+          <w:szCs w:val="24"/>
+        </w:rPr>
+        <w:t>motivo</w:t>
+      </w:r>
+      <w:r>
+        <w:rPr>
+          <w:rFonts w:ascii="Times New Roman" w:hAnsi="Times New Roman" w:eastAsia="Times New Roman" w:cs="Times New Roman"/>
+          <w:b w:val="1"/>
+          <w:bCs w:val="1"/>
+          <w:i w:val="1"/>
+          <w:iCs w:val="1"/>
+          <w:sz w:val="24"/>
+          <w:szCs w:val="24"/>
+        </w:rPr>
+        <w:t xml:space="preserve"> dell’errore) altrimenti</w:t>
+      </w:r>
+    </w:p>
+    <w:p xmlns:wp14="http://schemas.microsoft.com/office/word/2010/wordml" wp14:textId="71E80D40">
+      <w:pPr>
+        <w:pStyle w:val="Normale"/>
+        <w:suppressLineNumbers w:val="0"/>
+        <w:bidi w:val="0"/>
+        <w:spacing w:before="0" w:beforeAutospacing="off" w:after="200" w:afterAutospacing="off" w:line="276" w:lineRule="auto"/>
+        <w:ind w:left="0" w:right="0" w:firstLine="0"/>
+        <w:jc w:val="left"/>
+        <w:rPr>
+          <w:rFonts w:ascii="Times New Roman" w:hAnsi="Times New Roman" w:eastAsia="Times New Roman" w:cs="Times New Roman"/>
+          <w:b w:val="1"/>
+          <w:bCs w:val="1"/>
+          <w:i w:val="1"/>
+          <w:iCs w:val="1"/>
+          <w:sz w:val="24"/>
+          <w:szCs w:val="24"/>
+        </w:rPr>
+      </w:pPr>
+      <w:r>
+        <w:rPr>
+          <w:rFonts w:ascii="Times New Roman" w:hAnsi="Times New Roman" w:eastAsia="Times New Roman" w:cs="Times New Roman"/>
+          <w:b w:val="1"/>
+          <w:bCs w:val="1"/>
+          <w:i w:val="1"/>
+          <w:iCs w:val="1"/>
+          <w:sz w:val="24"/>
+          <w:szCs w:val="24"/>
+        </w:rPr>
+        <w:t>Client invia Dati oggetti (categoria, nome, descrizione) se ricevuto [OK],</w:t>
+      </w:r>
+    </w:p>
+    <w:p xmlns:wp14="http://schemas.microsoft.com/office/word/2010/wordml" wp14:textId="2924538E">
+      <w:pPr>
+        <w:pStyle w:val="Normale"/>
+        <w:suppressLineNumbers w:val="0"/>
+        <w:bidi w:val="0"/>
+        <w:spacing w:before="0" w:beforeAutospacing="off" w:after="200" w:afterAutospacing="off" w:line="276" w:lineRule="auto"/>
+        <w:ind w:left="0" w:right="0" w:firstLine="0"/>
+        <w:jc w:val="left"/>
+        <w:rPr>
+          <w:rFonts w:ascii="Times New Roman" w:hAnsi="Times New Roman" w:eastAsia="Times New Roman" w:cs="Times New Roman"/>
+          <w:b w:val="1"/>
+          <w:bCs w:val="1"/>
+          <w:i w:val="1"/>
+          <w:iCs w:val="1"/>
+          <w:sz w:val="24"/>
+          <w:szCs w:val="24"/>
+        </w:rPr>
+      </w:pPr>
+      <w:r>
+        <w:rPr>
+          <w:rFonts w:ascii="Times New Roman" w:hAnsi="Times New Roman" w:eastAsia="Times New Roman" w:cs="Times New Roman"/>
+          <w:b w:val="1"/>
+          <w:bCs w:val="1"/>
+          <w:i w:val="1"/>
+          <w:iCs w:val="1"/>
+          <w:sz w:val="24"/>
+          <w:szCs w:val="24"/>
+        </w:rPr>
+        <w:t xml:space="preserve">Client visualizza </w:t>
+      </w:r>
+      <w:r>
+        <w:rPr>
+          <w:rFonts w:ascii="Times New Roman" w:hAnsi="Times New Roman" w:eastAsia="Times New Roman" w:cs="Times New Roman"/>
+          <w:b w:val="1"/>
+          <w:bCs w:val="1"/>
+          <w:i w:val="1"/>
+          <w:iCs w:val="1"/>
+          <w:sz w:val="24"/>
+          <w:szCs w:val="24"/>
+        </w:rPr>
+        <w:t>motivo</w:t>
+      </w:r>
+      <w:r>
+        <w:rPr>
+          <w:rFonts w:ascii="Times New Roman" w:hAnsi="Times New Roman" w:eastAsia="Times New Roman" w:cs="Times New Roman"/>
+          <w:b w:val="1"/>
+          <w:bCs w:val="1"/>
+          <w:i w:val="1"/>
+          <w:iCs w:val="1"/>
+          <w:sz w:val="24"/>
+          <w:szCs w:val="24"/>
+        </w:rPr>
+        <w:t xml:space="preserve"> dell’errore altrimenti</w:t>
+      </w:r>
+    </w:p>
+    <w:p xmlns:wp14="http://schemas.microsoft.com/office/word/2010/wordml" wp14:textId="2EADA24B">
+      <w:pPr>
+        <w:pStyle w:val="Normale"/>
+        <w:suppressLineNumbers w:val="0"/>
+        <w:bidi w:val="0"/>
+        <w:spacing w:before="0" w:beforeAutospacing="off" w:after="200" w:afterAutospacing="off" w:line="276" w:lineRule="auto"/>
+        <w:ind w:left="0" w:right="0" w:firstLine="0"/>
+        <w:jc w:val="left"/>
+        <w:rPr>
+          <w:rFonts w:ascii="Times New Roman" w:hAnsi="Times New Roman" w:eastAsia="Times New Roman" w:cs="Times New Roman"/>
+          <w:b w:val="1"/>
+          <w:bCs w:val="1"/>
+          <w:i w:val="1"/>
+          <w:iCs w:val="1"/>
+          <w:sz w:val="24"/>
+          <w:szCs w:val="24"/>
+        </w:rPr>
+      </w:pPr>
+      <w:r>
+        <w:rPr>
+          <w:rFonts w:ascii="Times New Roman" w:hAnsi="Times New Roman" w:eastAsia="Times New Roman" w:cs="Times New Roman"/>
+          <w:b w:val="1"/>
+          <w:bCs w:val="1"/>
+          <w:i w:val="1"/>
+          <w:iCs w:val="1"/>
+          <w:sz w:val="24"/>
+          <w:szCs w:val="24"/>
+        </w:rPr>
+        <w:t>Server invia risposta [OK]</w:t>
+      </w:r>
+    </w:p>
+    <w:p xmlns:wp14="http://schemas.microsoft.com/office/word/2010/wordml" wp14:textId="7F003A79">
+      <w:pPr>
+        <w:pStyle w:val="Normale"/>
+        <w:suppressLineNumbers w:val="0"/>
+        <w:bidi w:val="0"/>
+        <w:spacing w:before="0" w:beforeAutospacing="off" w:after="200" w:afterAutospacing="off" w:line="276" w:lineRule="auto"/>
+        <w:ind w:left="0" w:right="0" w:firstLine="0"/>
+        <w:jc w:val="left"/>
+        <w:rPr>
+          <w:rFonts w:ascii="Times New Roman" w:hAnsi="Times New Roman" w:eastAsia="Times New Roman" w:cs="Times New Roman"/>
+          <w:b w:val="1"/>
+          <w:bCs w:val="1"/>
+          <w:i w:val="1"/>
+          <w:iCs w:val="1"/>
+          <w:sz w:val="24"/>
+          <w:szCs w:val="24"/>
+        </w:rPr>
+      </w:pPr>
+      <w:r>
+        <w:rPr>
+          <w:rFonts w:ascii="Times New Roman" w:hAnsi="Times New Roman" w:eastAsia="Times New Roman" w:cs="Times New Roman"/>
+          <w:b w:val="1"/>
+          <w:bCs w:val="1"/>
+          <w:i w:val="1"/>
+          <w:iCs w:val="1"/>
+          <w:sz w:val="24"/>
+          <w:szCs w:val="24"/>
+        </w:rPr>
+        <w:t>Client invia Dati lotto (nome lotto, prezzo base, rilancio minimo)</w:t>
+      </w:r>
+    </w:p>
+    <w:p xmlns:wp14="http://schemas.microsoft.com/office/word/2010/wordml" wp14:textId="681AD29E">
+      <w:pPr>
+        <w:pStyle w:val="Normale"/>
+        <w:suppressLineNumbers w:val="0"/>
+        <w:bidi w:val="0"/>
+        <w:spacing w:before="0" w:beforeAutospacing="off" w:after="200" w:afterAutospacing="off" w:line="276" w:lineRule="auto"/>
+        <w:ind w:left="0" w:right="0" w:firstLine="0"/>
+        <w:jc w:val="left"/>
+        <w:rPr>
+          <w:rFonts w:ascii="Times New Roman" w:hAnsi="Times New Roman" w:eastAsia="Times New Roman" w:cs="Times New Roman"/>
+          <w:b w:val="1"/>
+          <w:bCs w:val="1"/>
+          <w:i w:val="1"/>
+          <w:iCs w:val="1"/>
+          <w:sz w:val="24"/>
+          <w:szCs w:val="24"/>
+        </w:rPr>
+      </w:pPr>
+      <w:r>
+        <w:rPr>
+          <w:rFonts w:ascii="Times New Roman" w:hAnsi="Times New Roman" w:eastAsia="Times New Roman" w:cs="Times New Roman"/>
+          <w:b w:val="1"/>
+          <w:bCs w:val="1"/>
+          <w:i w:val="1"/>
+          <w:iCs w:val="1"/>
+          <w:sz w:val="24"/>
+          <w:szCs w:val="24"/>
+        </w:rPr>
+        <w:t>Server inserisce lotto nell’asta, invia [OK] se inserito con successo</w:t>
+      </w:r>
+    </w:p>
+    <w:p xmlns:wp14="http://schemas.microsoft.com/office/word/2010/wordml" wp14:textId="63AFC5B0">
+      <w:pPr>
+        <w:pStyle w:val="Normale"/>
+        <w:suppressLineNumbers w:val="0"/>
+        <w:bidi w:val="0"/>
+        <w:spacing w:before="0" w:beforeAutospacing="off" w:after="200" w:afterAutospacing="off" w:line="276" w:lineRule="auto"/>
+        <w:ind w:left="0" w:right="0" w:firstLine="0"/>
+        <w:jc w:val="left"/>
+        <w:rPr>
+          <w:rFonts w:ascii="Times New Roman" w:hAnsi="Times New Roman" w:eastAsia="Times New Roman" w:cs="Times New Roman"/>
+          <w:b w:val="1"/>
+          <w:bCs w:val="1"/>
+          <w:i w:val="1"/>
+          <w:iCs w:val="1"/>
+          <w:sz w:val="24"/>
+          <w:szCs w:val="24"/>
+        </w:rPr>
+      </w:pPr>
+      <w:r>
+        <w:rPr>
+          <w:rFonts w:ascii="Times New Roman" w:hAnsi="Times New Roman" w:eastAsia="Times New Roman" w:cs="Times New Roman"/>
+          <w:b w:val="1"/>
+          <w:bCs w:val="1"/>
+          <w:i w:val="1"/>
+          <w:iCs w:val="1"/>
+          <w:sz w:val="24"/>
+          <w:szCs w:val="24"/>
+        </w:rPr>
+        <w:t xml:space="preserve">invia ([ER] + </w:t>
+      </w:r>
+      <w:r>
+        <w:rPr>
+          <w:rFonts w:ascii="Times New Roman" w:hAnsi="Times New Roman" w:eastAsia="Times New Roman" w:cs="Times New Roman"/>
+          <w:b w:val="1"/>
+          <w:bCs w:val="1"/>
+          <w:i w:val="1"/>
+          <w:iCs w:val="1"/>
+          <w:sz w:val="24"/>
+          <w:szCs w:val="24"/>
+        </w:rPr>
+        <w:t>motivo</w:t>
+      </w:r>
+      <w:r>
+        <w:rPr>
+          <w:rFonts w:ascii="Times New Roman" w:hAnsi="Times New Roman" w:eastAsia="Times New Roman" w:cs="Times New Roman"/>
+          <w:b w:val="1"/>
+          <w:bCs w:val="1"/>
+          <w:i w:val="1"/>
+          <w:iCs w:val="1"/>
+          <w:sz w:val="24"/>
+          <w:szCs w:val="24"/>
+        </w:rPr>
+        <w:t xml:space="preserve"> dell’errore) altrimenti</w:t>
+      </w:r>
+    </w:p>
+    <w:p xmlns:wp14="http://schemas.microsoft.com/office/word/2010/wordml" wp14:textId="7ECC4C4E">
+      <w:pPr>
+        <w:pStyle w:val="Normale"/>
+        <w:suppressLineNumbers w:val="0"/>
+        <w:bidi w:val="0"/>
+        <w:spacing w:before="0" w:beforeAutospacing="off" w:after="200" w:afterAutospacing="off" w:line="276" w:lineRule="auto"/>
+        <w:ind w:left="0" w:right="0" w:firstLine="0"/>
+        <w:jc w:val="left"/>
+        <w:rPr>
+          <w:rFonts w:ascii="Times New Roman" w:hAnsi="Times New Roman" w:eastAsia="Times New Roman" w:cs="Times New Roman"/>
+          <w:b w:val="1"/>
+          <w:bCs w:val="1"/>
+          <w:i w:val="1"/>
+          <w:iCs w:val="1"/>
+          <w:sz w:val="24"/>
+          <w:szCs w:val="24"/>
+        </w:rPr>
+      </w:pPr>
+      <w:r>
+        <w:rPr>
+          <w:rFonts w:ascii="Times New Roman" w:hAnsi="Times New Roman" w:eastAsia="Times New Roman" w:cs="Times New Roman"/>
+          <w:b w:val="1"/>
+          <w:bCs w:val="1"/>
+          <w:i w:val="1"/>
+          <w:iCs w:val="1"/>
+          <w:sz w:val="24"/>
+          <w:szCs w:val="24"/>
+        </w:rPr>
+        <w:t>Client visualizza “Lotto aggiunto con successo” se ricevuto [OK]</w:t>
+      </w:r>
+    </w:p>
+    <w:p xmlns:wp14="http://schemas.microsoft.com/office/word/2010/wordml" wp14:textId="4DF8A724">
+      <w:pPr>
+        <w:pStyle w:val="Normale"/>
+        <w:suppressLineNumbers w:val="0"/>
+        <w:bidi w:val="0"/>
+        <w:spacing w:before="0" w:beforeAutospacing="off" w:after="200" w:afterAutospacing="off" w:line="276" w:lineRule="auto"/>
+        <w:ind w:left="0" w:right="0" w:firstLine="708"/>
+        <w:jc w:val="left"/>
+        <w:rPr>
+          <w:rFonts w:ascii="Times New Roman" w:hAnsi="Times New Roman" w:eastAsia="Times New Roman" w:cs="Times New Roman"/>
+          <w:b w:val="1"/>
+          <w:bCs w:val="1"/>
+          <w:i w:val="1"/>
+          <w:iCs w:val="1"/>
+          <w:sz w:val="24"/>
+          <w:szCs w:val="24"/>
+        </w:rPr>
+      </w:pPr>
+      <w:r>
+        <w:rPr>
+          <w:rFonts w:ascii="Times New Roman" w:hAnsi="Times New Roman" w:eastAsia="Times New Roman" w:cs="Times New Roman"/>
+          <w:b w:val="1"/>
+          <w:bCs w:val="1"/>
+          <w:i w:val="1"/>
+          <w:iCs w:val="1"/>
+          <w:sz w:val="24"/>
+          <w:szCs w:val="24"/>
+        </w:rPr>
+        <w:t>Client visualizza motivo dell’errore altrimenti</w:t>
+      </w:r>
+      <w:r>
+        <w:tab/>
+      </w:r>
+    </w:p>
+    <w:p xmlns:wp14="http://schemas.microsoft.com/office/word/2010/wordml" wp14:textId="3360A4D6">
+      <w:pPr>
+        <w:bidi w:val="0"/>
+        <w:spacing w:before="0" w:beforeAutospacing="0" w:after="0" w:afterAutospacing="0"/>
+        <w:textAlignment w:val="baseline"/>
+      </w:pPr>
+      <w:r>
+        <w:br w:type="page"/>
+      </w:r>
+    </w:p>
+    <w:p xmlns:wp14="http://schemas.microsoft.com/office/word/2010/wordml" wp14:textId="6DFD8094">
+      <w:pPr>
+        <w:pStyle w:val="Normale"/>
+        <w:suppressLineNumbers w:val="0"/>
+        <w:bidi w:val="0"/>
+        <w:spacing w:before="0" w:beforeAutospacing="off" w:after="200" w:afterAutospacing="off" w:line="276" w:lineRule="auto"/>
+        <w:ind w:left="0" w:right="0"/>
+        <w:jc w:val="left"/>
+        <w:rPr>
+          <w:rFonts w:ascii="Times New Roman" w:hAnsi="Times New Roman" w:eastAsia="Times New Roman" w:cs="Times New Roman"/>
+          <w:b w:val="1"/>
+          <w:bCs w:val="1"/>
+          <w:i w:val="1"/>
+          <w:iCs w:val="1"/>
+          <w:sz w:val="24"/>
+          <w:szCs w:val="24"/>
+        </w:rPr>
+      </w:pPr>
+    </w:p>
+    <w:p xmlns:wp14="http://schemas.microsoft.com/office/word/2010/wordml" wp14:textId="328ECA7B">
+      <w:pPr>
+        <w:pStyle w:val="Normale"/>
+        <w:spacing w:before="0" w:beforeAutospacing="0" w:after="0" w:afterAutospacing="0"/>
+        <w:jc w:val="center"/>
+        <w:textAlignment w:val="baseline"/>
+        <w:rPr>
+          <w:b w:val="1"/>
+          <w:bCs w:val="1"/>
+          <w:i w:val="1"/>
+          <w:iCs w:val="1"/>
           <w:color w:val="000000"/>
           <w:sz w:val="48"/>
           <w:szCs w:val="48"/>
@@ -4727,10 +6584,11 @@
       </w:pPr>
       <w:r>
         <w:rPr>
-          <w:b/>
-          <w:i/>
-          <w:iCs/>
-          <w:color w:val="000000"/>
+          <w:b w:val="1"/>
+          <w:bCs w:val="1"/>
+          <w:i w:val="1"/>
+          <w:iCs w:val="1"/>
+          <w:color w:val="000000" w:themeColor="text1" w:themeTint="FF" w:themeShade="FF"/>
           <w:sz w:val="48"/>
           <w:szCs w:val="48"/>
         </w:rPr>

</xml_diff>

<commit_message>
Aggiornamento documento, soluzione bug relativi all'input del cliente
</commit_message>
<xml_diff>
--- a/Relazione progetto Aste Online.docx
+++ b/Relazione progetto Aste Online.docx
@@ -4078,7 +4078,31 @@
           <w:sz w:val="48"/>
           <w:szCs w:val="48"/>
         </w:rPr>
-        <w:t>Richiesta di LogIn</w:t>
+        <w:t>Richiesta di Log</w:t>
+      </w:r>
+      <w:r>
+        <w:rPr>
+          <w:b w:val="1"/>
+          <w:bCs w:val="1"/>
+          <w:i w:val="1"/>
+          <w:iCs w:val="1"/>
+          <w:color w:val="000000" w:themeColor="text1" w:themeTint="FF" w:themeShade="FF"/>
+          <w:sz w:val="48"/>
+          <w:szCs w:val="48"/>
+        </w:rPr>
+        <w:t>i</w:t>
+      </w:r>
+      <w:r>
+        <w:rPr>
+          <w:b w:val="1"/>
+          <w:bCs w:val="1"/>
+          <w:i w:val="1"/>
+          <w:iCs w:val="1"/>
+          <w:color w:val="000000" w:themeColor="text1" w:themeTint="FF" w:themeShade="FF"/>
+          <w:sz w:val="48"/>
+          <w:szCs w:val="48"/>
+        </w:rPr>
+        <w:t>n</w:t>
       </w:r>
     </w:p>
     <w:p>
@@ -4243,7 +4267,7 @@
       </w:pPr>
       <w:r>
         <w:drawing>
-          <wp:inline wp14:editId="6877A083" wp14:anchorId="5AD45952">
+          <wp:inline wp14:editId="490BACBF" wp14:anchorId="5AD45952">
             <wp:extent cx="5395426" cy="5121084"/>
             <wp:effectExtent l="0" t="0" r="0" b="0"/>
             <wp:docPr id="2115173203" name="" title=""/>
@@ -4258,7 +4282,7 @@
                     <pic:cNvPicPr/>
                   </pic:nvPicPr>
                   <pic:blipFill>
-                    <a:blip r:embed="Rb56cb96e8c82481a">
+                    <a:blip r:embed="Rf77c2eb65b80459f">
                       <a:extLst xmlns:a="http://schemas.openxmlformats.org/drawingml/2006/main">
                         <a:ext xmlns:a="http://schemas.openxmlformats.org/drawingml/2006/main" uri="{28A0092B-C50C-407E-A947-70E740481C1C}">
                           <a14:useLocalDpi xmlns:a14="http://schemas.microsoft.com/office/drawing/2010/main" val="0"/>
@@ -4674,7 +4698,43 @@
           <w:sz w:val="48"/>
           <w:szCs w:val="48"/>
         </w:rPr>
-        <w:t>Richiesta di LogOut</w:t>
+        <w:t xml:space="preserve">Richiesta di </w:t>
+      </w:r>
+      <w:r>
+        <w:rPr>
+          <w:b w:val="1"/>
+          <w:bCs w:val="1"/>
+          <w:i w:val="1"/>
+          <w:iCs w:val="1"/>
+          <w:color w:val="000000" w:themeColor="text1" w:themeTint="FF" w:themeShade="FF"/>
+          <w:sz w:val="48"/>
+          <w:szCs w:val="48"/>
+        </w:rPr>
+        <w:t>Log</w:t>
+      </w:r>
+      <w:r>
+        <w:rPr>
+          <w:b w:val="1"/>
+          <w:bCs w:val="1"/>
+          <w:i w:val="1"/>
+          <w:iCs w:val="1"/>
+          <w:color w:val="000000" w:themeColor="text1" w:themeTint="FF" w:themeShade="FF"/>
+          <w:sz w:val="48"/>
+          <w:szCs w:val="48"/>
+        </w:rPr>
+        <w:t>o</w:t>
+      </w:r>
+      <w:r>
+        <w:rPr>
+          <w:b w:val="1"/>
+          <w:bCs w:val="1"/>
+          <w:i w:val="1"/>
+          <w:iCs w:val="1"/>
+          <w:color w:val="000000" w:themeColor="text1" w:themeTint="FF" w:themeShade="FF"/>
+          <w:sz w:val="48"/>
+          <w:szCs w:val="48"/>
+        </w:rPr>
+        <w:t>ut</w:t>
       </w:r>
     </w:p>
     <w:p>
@@ -5120,7 +5180,43 @@
           <w:sz w:val="48"/>
           <w:szCs w:val="48"/>
         </w:rPr>
-        <w:t>Richiesta di SignIn</w:t>
+        <w:t xml:space="preserve">Richiesta di </w:t>
+      </w:r>
+      <w:r>
+        <w:rPr>
+          <w:b w:val="1"/>
+          <w:bCs w:val="1"/>
+          <w:i w:val="1"/>
+          <w:iCs w:val="1"/>
+          <w:color w:val="000000" w:themeColor="text1" w:themeTint="FF" w:themeShade="FF"/>
+          <w:sz w:val="48"/>
+          <w:szCs w:val="48"/>
+        </w:rPr>
+        <w:t>Sign</w:t>
+      </w:r>
+      <w:r>
+        <w:rPr>
+          <w:b w:val="1"/>
+          <w:bCs w:val="1"/>
+          <w:i w:val="1"/>
+          <w:iCs w:val="1"/>
+          <w:color w:val="000000" w:themeColor="text1" w:themeTint="FF" w:themeShade="FF"/>
+          <w:sz w:val="48"/>
+          <w:szCs w:val="48"/>
+        </w:rPr>
+        <w:t>i</w:t>
+      </w:r>
+      <w:r>
+        <w:rPr>
+          <w:b w:val="1"/>
+          <w:bCs w:val="1"/>
+          <w:i w:val="1"/>
+          <w:iCs w:val="1"/>
+          <w:color w:val="000000" w:themeColor="text1" w:themeTint="FF" w:themeShade="FF"/>
+          <w:sz w:val="48"/>
+          <w:szCs w:val="48"/>
+        </w:rPr>
+        <w:t>n</w:t>
       </w:r>
     </w:p>
     <w:p>
@@ -5131,7 +5227,7 @@
       </w:pPr>
       <w:r>
         <w:drawing>
-          <wp:inline wp14:editId="3A4C541C" wp14:anchorId="35415046">
+          <wp:inline wp14:editId="1F79E719" wp14:anchorId="35415046">
             <wp:extent cx="6124574" cy="3686175"/>
             <wp:effectExtent l="0" t="0" r="0" b="0"/>
             <wp:docPr id="1408278280" name="" title=""/>
@@ -5146,7 +5242,7 @@
                     <pic:cNvPicPr/>
                   </pic:nvPicPr>
                   <pic:blipFill>
-                    <a:blip r:embed="Rf342763a21704bed">
+                    <a:blip r:embed="R8b7db960e4dd482c">
                       <a:extLst>
                         <a:ext xmlns:a="http://schemas.openxmlformats.org/drawingml/2006/main" uri="{28A0092B-C50C-407E-A947-70E740481C1C}">
                           <a14:useLocalDpi val="0"/>
@@ -5426,11 +5522,12 @@
         <w:br w:type="page"/>
       </w:r>
     </w:p>
-    <w:p xmlns:wp14="http://schemas.microsoft.com/office/word/2010/wordml" wp14:textId="53E764DA">
+    <w:p xmlns:wp14="http://schemas.microsoft.com/office/word/2010/wordml" wp14:textId="58B106A5">
       <w:pPr>
         <w:pStyle w:val="Normale"/>
         <w:spacing w:before="0" w:beforeAutospacing="0" w:after="0" w:afterAutospacing="0"/>
-        <w:jc w:val="left"/>
+        <w:ind w:firstLine="0"/>
+        <w:jc w:val="center"/>
         <w:textAlignment w:val="baseline"/>
         <w:rPr>
           <w:rFonts w:ascii="Times New Roman" w:hAnsi="Times New Roman" w:eastAsia="Times New Roman" w:cs="Times New Roman"/>
@@ -5459,7 +5556,7 @@
       </w:r>
       <w:r>
         <w:drawing>
-          <wp:inline xmlns:wp14="http://schemas.microsoft.com/office/word/2010/wordprocessingDrawing" wp14:editId="535D51CC" wp14:anchorId="071DE2CA">
+          <wp:inline xmlns:wp14="http://schemas.microsoft.com/office/word/2010/wordprocessingDrawing" wp14:editId="18AB6E4F" wp14:anchorId="071DE2CA">
             <wp:extent cx="6124574" cy="3638550"/>
             <wp:effectExtent l="0" t="0" r="0" b="0"/>
             <wp:docPr id="2011632319" name="" title=""/>
@@ -5474,7 +5571,7 @@
                     <pic:cNvPicPr/>
                   </pic:nvPicPr>
                   <pic:blipFill>
-                    <a:blip r:embed="R94717a5f4e6e4275">
+                    <a:blip r:embed="Rd7034ba83aa344b5">
                       <a:extLst>
                         <a:ext xmlns:a="http://schemas.openxmlformats.org/drawingml/2006/main" uri="{28A0092B-C50C-407E-A947-70E740481C1C}">
                           <a14:useLocalDpi val="0"/>
@@ -5500,6 +5597,24 @@
           </wp:inline>
         </w:drawing>
       </w:r>
+    </w:p>
+    <w:p xmlns:wp14="http://schemas.microsoft.com/office/word/2010/wordml" wp14:textId="52B52158">
+      <w:pPr>
+        <w:pStyle w:val="Normale"/>
+        <w:spacing w:before="0" w:beforeAutospacing="0" w:after="0" w:afterAutospacing="0"/>
+        <w:ind w:firstLine="0"/>
+        <w:jc w:val="left"/>
+        <w:textAlignment w:val="baseline"/>
+        <w:rPr>
+          <w:rFonts w:ascii="Times New Roman" w:hAnsi="Times New Roman" w:eastAsia="Times New Roman" w:cs="Times New Roman"/>
+          <w:b w:val="1"/>
+          <w:bCs w:val="1"/>
+          <w:i w:val="1"/>
+          <w:iCs w:val="1"/>
+          <w:sz w:val="24"/>
+          <w:szCs w:val="24"/>
+        </w:rPr>
+      </w:pPr>
       <w:r>
         <w:rPr>
           <w:rFonts w:ascii="Times New Roman" w:hAnsi="Times New Roman" w:eastAsia="Times New Roman" w:cs="Times New Roman"/>
@@ -5865,7 +5980,7 @@
       </w:pPr>
       <w:r>
         <w:drawing>
-          <wp:inline xmlns:wp14="http://schemas.microsoft.com/office/word/2010/wordprocessingDrawing" wp14:editId="22985979" wp14:anchorId="4FF169C5">
+          <wp:inline xmlns:wp14="http://schemas.microsoft.com/office/word/2010/wordprocessingDrawing" wp14:editId="46FEBD34" wp14:anchorId="4FF169C5">
             <wp:extent cx="6124574" cy="4943475"/>
             <wp:effectExtent l="0" t="0" r="0" b="0"/>
             <wp:docPr id="1019452291" name="" title=""/>
@@ -5880,7 +5995,7 @@
                     <pic:cNvPicPr/>
                   </pic:nvPicPr>
                   <pic:blipFill>
-                    <a:blip r:embed="R8bf488f2b2124a0f">
+                    <a:blip r:embed="R2ead1e8f208e4ccf">
                       <a:extLst>
                         <a:ext xmlns:a="http://schemas.openxmlformats.org/drawingml/2006/main" uri="{28A0092B-C50C-407E-A947-70E740481C1C}">
                           <a14:useLocalDpi val="0"/>
@@ -6531,29 +6646,43 @@
           <w:sz w:val="24"/>
           <w:szCs w:val="24"/>
         </w:rPr>
-        <w:t>Client visualizza motivo dell’errore altrimenti</w:t>
+        <w:t xml:space="preserve">Client visualizza </w:t>
+      </w:r>
+      <w:r>
+        <w:rPr>
+          <w:rFonts w:ascii="Times New Roman" w:hAnsi="Times New Roman" w:eastAsia="Times New Roman" w:cs="Times New Roman"/>
+          <w:b w:val="1"/>
+          <w:bCs w:val="1"/>
+          <w:i w:val="1"/>
+          <w:iCs w:val="1"/>
+          <w:sz w:val="24"/>
+          <w:szCs w:val="24"/>
+        </w:rPr>
+        <w:t>motivo</w:t>
+      </w:r>
+      <w:r>
+        <w:rPr>
+          <w:rFonts w:ascii="Times New Roman" w:hAnsi="Times New Roman" w:eastAsia="Times New Roman" w:cs="Times New Roman"/>
+          <w:b w:val="1"/>
+          <w:bCs w:val="1"/>
+          <w:i w:val="1"/>
+          <w:iCs w:val="1"/>
+          <w:sz w:val="24"/>
+          <w:szCs w:val="24"/>
+        </w:rPr>
+        <w:t xml:space="preserve"> dell’errore altrimenti</w:t>
       </w:r>
       <w:r>
         <w:tab/>
       </w:r>
     </w:p>
-    <w:p xmlns:wp14="http://schemas.microsoft.com/office/word/2010/wordml" wp14:textId="3360A4D6">
-      <w:pPr>
-        <w:bidi w:val="0"/>
-        <w:spacing w:before="0" w:beforeAutospacing="0" w:after="0" w:afterAutospacing="0"/>
-        <w:textAlignment w:val="baseline"/>
-      </w:pPr>
-      <w:r>
-        <w:br w:type="page"/>
-      </w:r>
-    </w:p>
-    <w:p xmlns:wp14="http://schemas.microsoft.com/office/word/2010/wordml" wp14:textId="6DFD8094">
+    <w:p xmlns:wp14="http://schemas.microsoft.com/office/word/2010/wordml" wp14:textId="67D13E0C">
       <w:pPr>
         <w:pStyle w:val="Normale"/>
         <w:suppressLineNumbers w:val="0"/>
         <w:bidi w:val="0"/>
         <w:spacing w:before="0" w:beforeAutospacing="off" w:after="200" w:afterAutospacing="off" w:line="276" w:lineRule="auto"/>
-        <w:ind w:left="0" w:right="0"/>
+        <w:ind w:left="0" w:right="0" w:firstLine="708"/>
         <w:jc w:val="left"/>
         <w:rPr>
           <w:rFonts w:ascii="Times New Roman" w:hAnsi="Times New Roman" w:eastAsia="Times New Roman" w:cs="Times New Roman"/>
@@ -6566,12 +6695,630 @@
         </w:rPr>
       </w:pPr>
     </w:p>
-    <w:p xmlns:wp14="http://schemas.microsoft.com/office/word/2010/wordml" wp14:textId="328ECA7B">
+    <w:p xmlns:wp14="http://schemas.microsoft.com/office/word/2010/wordml" wp14:textId="440D2F03">
+      <w:pPr>
+        <w:bidi w:val="0"/>
+        <w:spacing w:before="0" w:beforeAutospacing="0" w:after="0" w:afterAutospacing="0"/>
+        <w:textAlignment w:val="baseline"/>
+      </w:pPr>
+      <w:r>
+        <w:br w:type="page"/>
+      </w:r>
+    </w:p>
+    <w:p xmlns:wp14="http://schemas.microsoft.com/office/word/2010/wordml" wp14:textId="554F1051">
       <w:pPr>
         <w:pStyle w:val="Normale"/>
+        <w:bidi w:val="0"/>
         <w:spacing w:before="0" w:beforeAutospacing="0" w:after="0" w:afterAutospacing="0"/>
         <w:jc w:val="center"/>
         <w:textAlignment w:val="baseline"/>
+      </w:pPr>
+      <w:r>
+        <w:rPr>
+          <w:rFonts w:ascii="Times New Roman" w:hAnsi="Times New Roman" w:eastAsia="Times New Roman" w:cs="Times New Roman"/>
+          <w:b w:val="1"/>
+          <w:bCs w:val="1"/>
+          <w:i w:val="1"/>
+          <w:iCs w:val="1"/>
+          <w:sz w:val="48"/>
+          <w:szCs w:val="48"/>
+        </w:rPr>
+        <w:t>Richiesta invio rilancio</w:t>
+      </w:r>
+      <w:r>
+        <w:drawing>
+          <wp:inline xmlns:wp14="http://schemas.microsoft.com/office/word/2010/wordprocessingDrawing" wp14:editId="420979F4" wp14:anchorId="6D38A186">
+            <wp:extent cx="6124574" cy="4676776"/>
+            <wp:effectExtent l="0" t="0" r="0" b="0"/>
+            <wp:docPr id="385493424" name="" title=""/>
+            <wp:cNvGraphicFramePr>
+              <a:graphicFrameLocks noChangeAspect="1"/>
+            </wp:cNvGraphicFramePr>
+            <a:graphic>
+              <a:graphicData uri="http://schemas.openxmlformats.org/drawingml/2006/picture">
+                <pic:pic>
+                  <pic:nvPicPr>
+                    <pic:cNvPr id="0" name=""/>
+                    <pic:cNvPicPr/>
+                  </pic:nvPicPr>
+                  <pic:blipFill>
+                    <a:blip r:embed="Re3d2ff1586124b79">
+                      <a:extLst>
+                        <a:ext xmlns:a="http://schemas.openxmlformats.org/drawingml/2006/main" uri="{28A0092B-C50C-407E-A947-70E740481C1C}">
+                          <a14:useLocalDpi val="0"/>
+                        </a:ext>
+                      </a:extLst>
+                    </a:blip>
+                    <a:stretch>
+                      <a:fillRect/>
+                    </a:stretch>
+                  </pic:blipFill>
+                  <pic:spPr>
+                    <a:xfrm>
+                      <a:off x="0" y="0"/>
+                      <a:ext cx="6124574" cy="4676776"/>
+                    </a:xfrm>
+                    <a:prstGeom prst="rect">
+                      <a:avLst/>
+                    </a:prstGeom>
+                  </pic:spPr>
+                </pic:pic>
+              </a:graphicData>
+            </a:graphic>
+          </wp:inline>
+        </w:drawing>
+      </w:r>
+    </w:p>
+    <w:p xmlns:wp14="http://schemas.microsoft.com/office/word/2010/wordml" wp14:textId="455BA4C5">
+      <w:pPr>
+        <w:pStyle w:val="Normale"/>
+        <w:bidi w:val="0"/>
+        <w:spacing w:before="0" w:beforeAutospacing="0" w:after="0" w:afterAutospacing="0"/>
+        <w:textAlignment w:val="baseline"/>
+        <w:rPr>
+          <w:rFonts w:ascii="Times New Roman" w:hAnsi="Times New Roman" w:eastAsia="Times New Roman" w:cs="Times New Roman"/>
+          <w:b w:val="1"/>
+          <w:bCs w:val="1"/>
+          <w:i w:val="1"/>
+          <w:iCs w:val="1"/>
+          <w:sz w:val="24"/>
+          <w:szCs w:val="24"/>
+        </w:rPr>
+      </w:pPr>
+      <w:r>
+        <w:rPr>
+          <w:rFonts w:ascii="Times New Roman" w:hAnsi="Times New Roman" w:eastAsia="Times New Roman" w:cs="Times New Roman"/>
+          <w:b w:val="1"/>
+          <w:bCs w:val="1"/>
+          <w:i w:val="1"/>
+          <w:iCs w:val="1"/>
+          <w:sz w:val="24"/>
+          <w:szCs w:val="24"/>
+        </w:rPr>
+        <w:t>Client invia richiesta di rilancio al server, insieme al suo id di sessione</w:t>
+      </w:r>
+      <w:r>
+        <w:br/>
+      </w:r>
+      <w:r>
+        <w:rPr>
+          <w:rFonts w:ascii="Times New Roman" w:hAnsi="Times New Roman" w:eastAsia="Times New Roman" w:cs="Times New Roman"/>
+          <w:b w:val="1"/>
+          <w:bCs w:val="1"/>
+          <w:i w:val="1"/>
+          <w:iCs w:val="1"/>
+          <w:sz w:val="24"/>
+          <w:szCs w:val="24"/>
+        </w:rPr>
+        <w:t>Server controlla che l’utente sia connesso e invia ([OK] + pagina rilancio)</w:t>
+      </w:r>
+      <w:r>
+        <w:br/>
+      </w:r>
+      <w:r>
+        <w:tab/>
+      </w:r>
+      <w:r>
+        <w:tab/>
+      </w:r>
+      <w:r>
+        <w:tab/>
+      </w:r>
+      <w:r>
+        <w:tab/>
+      </w:r>
+      <w:r>
+        <w:rPr>
+          <w:rFonts w:ascii="Times New Roman" w:hAnsi="Times New Roman" w:eastAsia="Times New Roman" w:cs="Times New Roman"/>
+          <w:b w:val="1"/>
+          <w:bCs w:val="1"/>
+          <w:i w:val="1"/>
+          <w:iCs w:val="1"/>
+          <w:sz w:val="24"/>
+          <w:szCs w:val="24"/>
+        </w:rPr>
+        <w:t xml:space="preserve">(invia [ER] + </w:t>
+      </w:r>
+      <w:r>
+        <w:rPr>
+          <w:rFonts w:ascii="Times New Roman" w:hAnsi="Times New Roman" w:eastAsia="Times New Roman" w:cs="Times New Roman"/>
+          <w:b w:val="1"/>
+          <w:bCs w:val="1"/>
+          <w:i w:val="1"/>
+          <w:iCs w:val="1"/>
+          <w:sz w:val="24"/>
+          <w:szCs w:val="24"/>
+        </w:rPr>
+        <w:t>motivo</w:t>
+      </w:r>
+      <w:r>
+        <w:rPr>
+          <w:rFonts w:ascii="Times New Roman" w:hAnsi="Times New Roman" w:eastAsia="Times New Roman" w:cs="Times New Roman"/>
+          <w:b w:val="1"/>
+          <w:bCs w:val="1"/>
+          <w:i w:val="1"/>
+          <w:iCs w:val="1"/>
+          <w:sz w:val="24"/>
+          <w:szCs w:val="24"/>
+        </w:rPr>
+        <w:t xml:space="preserve"> dell’errore) altrimenti</w:t>
+      </w:r>
+    </w:p>
+    <w:p xmlns:wp14="http://schemas.microsoft.com/office/word/2010/wordml" wp14:textId="2B0489EE">
+      <w:pPr>
+        <w:pStyle w:val="Normale"/>
+        <w:bidi w:val="0"/>
+        <w:spacing w:before="0" w:beforeAutospacing="0" w:after="0" w:afterAutospacing="0"/>
+        <w:textAlignment w:val="baseline"/>
+        <w:rPr>
+          <w:rFonts w:ascii="Times New Roman" w:hAnsi="Times New Roman" w:eastAsia="Times New Roman" w:cs="Times New Roman"/>
+          <w:b w:val="1"/>
+          <w:bCs w:val="1"/>
+          <w:i w:val="1"/>
+          <w:iCs w:val="1"/>
+          <w:sz w:val="24"/>
+          <w:szCs w:val="24"/>
+        </w:rPr>
+      </w:pPr>
+      <w:r>
+        <w:rPr>
+          <w:rFonts w:ascii="Times New Roman" w:hAnsi="Times New Roman" w:eastAsia="Times New Roman" w:cs="Times New Roman"/>
+          <w:b w:val="1"/>
+          <w:bCs w:val="1"/>
+          <w:i w:val="1"/>
+          <w:iCs w:val="1"/>
+          <w:sz w:val="24"/>
+          <w:szCs w:val="24"/>
+        </w:rPr>
+        <w:t>Client invia id lotto su quale effettuare il rilancio e id asta su cui si trova il lotto,</w:t>
+      </w:r>
+      <w:r>
+        <w:br/>
+      </w:r>
+      <w:r>
+        <w:tab/>
+      </w:r>
+      <w:r>
+        <w:tab/>
+      </w:r>
+      <w:r>
+        <w:tab/>
+      </w:r>
+      <w:r>
+        <w:tab/>
+      </w:r>
+      <w:r>
+        <w:tab/>
+      </w:r>
+      <w:r>
+        <w:tab/>
+      </w:r>
+      <w:r>
+        <w:tab/>
+      </w:r>
+      <w:r>
+        <w:rPr>
+          <w:rFonts w:ascii="Times New Roman" w:hAnsi="Times New Roman" w:eastAsia="Times New Roman" w:cs="Times New Roman"/>
+          <w:b w:val="1"/>
+          <w:bCs w:val="1"/>
+          <w:i w:val="1"/>
+          <w:iCs w:val="1"/>
+          <w:sz w:val="24"/>
+          <w:szCs w:val="24"/>
+        </w:rPr>
+        <w:t>se è stato ricevuto [OK]</w:t>
+      </w:r>
+      <w:r>
+        <w:br/>
+      </w:r>
+      <w:r>
+        <w:tab/>
+      </w:r>
+      <w:r>
+        <w:tab/>
+      </w:r>
+      <w:r>
+        <w:tab/>
+      </w:r>
+      <w:r>
+        <w:tab/>
+      </w:r>
+      <w:r>
+        <w:tab/>
+      </w:r>
+      <w:r>
+        <w:tab/>
+      </w:r>
+      <w:r>
+        <w:rPr>
+          <w:rFonts w:ascii="Times New Roman" w:hAnsi="Times New Roman" w:eastAsia="Times New Roman" w:cs="Times New Roman"/>
+          <w:b w:val="1"/>
+          <w:bCs w:val="1"/>
+          <w:i w:val="1"/>
+          <w:iCs w:val="1"/>
+          <w:sz w:val="24"/>
+          <w:szCs w:val="24"/>
+        </w:rPr>
+        <w:t xml:space="preserve">visualizza </w:t>
+      </w:r>
+      <w:r>
+        <w:rPr>
+          <w:rFonts w:ascii="Times New Roman" w:hAnsi="Times New Roman" w:eastAsia="Times New Roman" w:cs="Times New Roman"/>
+          <w:b w:val="1"/>
+          <w:bCs w:val="1"/>
+          <w:i w:val="1"/>
+          <w:iCs w:val="1"/>
+          <w:sz w:val="24"/>
+          <w:szCs w:val="24"/>
+        </w:rPr>
+        <w:t>motivo</w:t>
+      </w:r>
+      <w:r>
+        <w:rPr>
+          <w:rFonts w:ascii="Times New Roman" w:hAnsi="Times New Roman" w:eastAsia="Times New Roman" w:cs="Times New Roman"/>
+          <w:b w:val="1"/>
+          <w:bCs w:val="1"/>
+          <w:i w:val="1"/>
+          <w:iCs w:val="1"/>
+          <w:sz w:val="24"/>
+          <w:szCs w:val="24"/>
+        </w:rPr>
+        <w:t xml:space="preserve"> dell’errore altrimenti</w:t>
+      </w:r>
+      <w:r>
+        <w:br/>
+      </w:r>
+      <w:r>
+        <w:rPr>
+          <w:rFonts w:ascii="Times New Roman" w:hAnsi="Times New Roman" w:eastAsia="Times New Roman" w:cs="Times New Roman"/>
+          <w:b w:val="1"/>
+          <w:bCs w:val="1"/>
+          <w:i w:val="1"/>
+          <w:iCs w:val="1"/>
+          <w:sz w:val="24"/>
+          <w:szCs w:val="24"/>
+        </w:rPr>
+        <w:t xml:space="preserve">Server controlla che lotto e asta esistano ed’ invia [OK], </w:t>
+      </w:r>
+      <w:r>
+        <w:br/>
+      </w:r>
+      <w:r>
+        <w:tab/>
+      </w:r>
+      <w:r>
+        <w:tab/>
+      </w:r>
+      <w:r>
+        <w:tab/>
+      </w:r>
+      <w:r>
+        <w:tab/>
+      </w:r>
+      <w:r>
+        <w:tab/>
+      </w:r>
+      <w:r>
+        <w:tab/>
+      </w:r>
+      <w:r>
+        <w:rPr>
+          <w:rFonts w:ascii="Times New Roman" w:hAnsi="Times New Roman" w:eastAsia="Times New Roman" w:cs="Times New Roman"/>
+          <w:b w:val="1"/>
+          <w:bCs w:val="1"/>
+          <w:i w:val="1"/>
+          <w:iCs w:val="1"/>
+          <w:sz w:val="24"/>
+          <w:szCs w:val="24"/>
+        </w:rPr>
+        <w:t xml:space="preserve">(invia [ER] + </w:t>
+      </w:r>
+      <w:r>
+        <w:rPr>
+          <w:rFonts w:ascii="Times New Roman" w:hAnsi="Times New Roman" w:eastAsia="Times New Roman" w:cs="Times New Roman"/>
+          <w:b w:val="1"/>
+          <w:bCs w:val="1"/>
+          <w:i w:val="1"/>
+          <w:iCs w:val="1"/>
+          <w:sz w:val="24"/>
+          <w:szCs w:val="24"/>
+        </w:rPr>
+        <w:t>motivo</w:t>
+      </w:r>
+      <w:r>
+        <w:rPr>
+          <w:rFonts w:ascii="Times New Roman" w:hAnsi="Times New Roman" w:eastAsia="Times New Roman" w:cs="Times New Roman"/>
+          <w:b w:val="1"/>
+          <w:bCs w:val="1"/>
+          <w:i w:val="1"/>
+          <w:iCs w:val="1"/>
+          <w:sz w:val="24"/>
+          <w:szCs w:val="24"/>
+        </w:rPr>
+        <w:t xml:space="preserve"> dell’errore) altrimenti</w:t>
+      </w:r>
+    </w:p>
+    <w:p xmlns:wp14="http://schemas.microsoft.com/office/word/2010/wordml" wp14:textId="1EC4351F">
+      <w:pPr>
+        <w:pStyle w:val="Normale"/>
+        <w:bidi w:val="0"/>
+        <w:spacing w:before="0" w:beforeAutospacing="0" w:after="0" w:afterAutospacing="0"/>
+        <w:textAlignment w:val="baseline"/>
+        <w:rPr>
+          <w:rFonts w:ascii="Times New Roman" w:hAnsi="Times New Roman" w:eastAsia="Times New Roman" w:cs="Times New Roman"/>
+          <w:b w:val="1"/>
+          <w:bCs w:val="1"/>
+          <w:i w:val="1"/>
+          <w:iCs w:val="1"/>
+          <w:sz w:val="24"/>
+          <w:szCs w:val="24"/>
+        </w:rPr>
+      </w:pPr>
+      <w:r>
+        <w:rPr>
+          <w:rFonts w:ascii="Times New Roman" w:hAnsi="Times New Roman" w:eastAsia="Times New Roman" w:cs="Times New Roman"/>
+          <w:b w:val="1"/>
+          <w:bCs w:val="1"/>
+          <w:i w:val="1"/>
+          <w:iCs w:val="1"/>
+          <w:sz w:val="24"/>
+          <w:szCs w:val="24"/>
+        </w:rPr>
+        <w:t>Client invia il valore del rilancio se ricevuto [OK]</w:t>
+      </w:r>
+      <w:r>
+        <w:br/>
+      </w:r>
+      <w:r>
+        <w:tab/>
+      </w:r>
+      <w:r>
+        <w:tab/>
+      </w:r>
+      <w:r>
+        <w:tab/>
+      </w:r>
+      <w:r>
+        <w:tab/>
+      </w:r>
+      <w:r>
+        <w:tab/>
+      </w:r>
+      <w:r>
+        <w:tab/>
+      </w:r>
+      <w:r>
+        <w:rPr>
+          <w:rFonts w:ascii="Times New Roman" w:hAnsi="Times New Roman" w:eastAsia="Times New Roman" w:cs="Times New Roman"/>
+          <w:b w:val="1"/>
+          <w:bCs w:val="1"/>
+          <w:i w:val="1"/>
+          <w:iCs w:val="1"/>
+          <w:sz w:val="24"/>
+          <w:szCs w:val="24"/>
+        </w:rPr>
+        <w:t xml:space="preserve">visualizza </w:t>
+      </w:r>
+      <w:r>
+        <w:rPr>
+          <w:rFonts w:ascii="Times New Roman" w:hAnsi="Times New Roman" w:eastAsia="Times New Roman" w:cs="Times New Roman"/>
+          <w:b w:val="1"/>
+          <w:bCs w:val="1"/>
+          <w:i w:val="1"/>
+          <w:iCs w:val="1"/>
+          <w:sz w:val="24"/>
+          <w:szCs w:val="24"/>
+        </w:rPr>
+        <w:t>motivo</w:t>
+      </w:r>
+      <w:r>
+        <w:rPr>
+          <w:rFonts w:ascii="Times New Roman" w:hAnsi="Times New Roman" w:eastAsia="Times New Roman" w:cs="Times New Roman"/>
+          <w:b w:val="1"/>
+          <w:bCs w:val="1"/>
+          <w:i w:val="1"/>
+          <w:iCs w:val="1"/>
+          <w:sz w:val="24"/>
+          <w:szCs w:val="24"/>
+        </w:rPr>
+        <w:t xml:space="preserve"> dell’errore altrimenti</w:t>
+      </w:r>
+    </w:p>
+    <w:p xmlns:wp14="http://schemas.microsoft.com/office/word/2010/wordml" wp14:textId="10B6C468">
+      <w:pPr>
+        <w:pStyle w:val="Normale"/>
+        <w:bidi w:val="0"/>
+        <w:spacing w:before="0" w:beforeAutospacing="0" w:after="0" w:afterAutospacing="0"/>
+        <w:textAlignment w:val="baseline"/>
+        <w:rPr>
+          <w:rFonts w:ascii="Times New Roman" w:hAnsi="Times New Roman" w:eastAsia="Times New Roman" w:cs="Times New Roman"/>
+          <w:b w:val="1"/>
+          <w:bCs w:val="1"/>
+          <w:i w:val="1"/>
+          <w:iCs w:val="1"/>
+          <w:sz w:val="24"/>
+          <w:szCs w:val="24"/>
+        </w:rPr>
+      </w:pPr>
+      <w:r>
+        <w:rPr>
+          <w:rFonts w:ascii="Times New Roman" w:hAnsi="Times New Roman" w:eastAsia="Times New Roman" w:cs="Times New Roman"/>
+          <w:b w:val="1"/>
+          <w:bCs w:val="1"/>
+          <w:i w:val="1"/>
+          <w:iCs w:val="1"/>
+          <w:sz w:val="24"/>
+          <w:szCs w:val="24"/>
+        </w:rPr>
+        <w:t>Server effettua il rilancio sull’asta, scrive il dato sul gruppo Multicast del lotto ed’ invia [OK]</w:t>
+      </w:r>
+      <w:r>
+        <w:br/>
+      </w:r>
+      <w:r>
+        <w:tab/>
+      </w:r>
+      <w:r>
+        <w:tab/>
+      </w:r>
+      <w:r>
+        <w:rPr>
+          <w:rFonts w:ascii="Times New Roman" w:hAnsi="Times New Roman" w:eastAsia="Times New Roman" w:cs="Times New Roman"/>
+          <w:b w:val="1"/>
+          <w:bCs w:val="1"/>
+          <w:i w:val="1"/>
+          <w:iCs w:val="1"/>
+          <w:sz w:val="24"/>
+          <w:szCs w:val="24"/>
+        </w:rPr>
+        <w:t xml:space="preserve">invia ([ER] + </w:t>
+      </w:r>
+      <w:r>
+        <w:rPr>
+          <w:rFonts w:ascii="Times New Roman" w:hAnsi="Times New Roman" w:eastAsia="Times New Roman" w:cs="Times New Roman"/>
+          <w:b w:val="1"/>
+          <w:bCs w:val="1"/>
+          <w:i w:val="1"/>
+          <w:iCs w:val="1"/>
+          <w:sz w:val="24"/>
+          <w:szCs w:val="24"/>
+        </w:rPr>
+        <w:t>motivo</w:t>
+      </w:r>
+      <w:r>
+        <w:rPr>
+          <w:rFonts w:ascii="Times New Roman" w:hAnsi="Times New Roman" w:eastAsia="Times New Roman" w:cs="Times New Roman"/>
+          <w:b w:val="1"/>
+          <w:bCs w:val="1"/>
+          <w:i w:val="1"/>
+          <w:iCs w:val="1"/>
+          <w:sz w:val="24"/>
+          <w:szCs w:val="24"/>
+        </w:rPr>
+        <w:t xml:space="preserve"> dell’errore) se non è stato possibile effettuare il rilancio</w:t>
+      </w:r>
+    </w:p>
+    <w:p xmlns:wp14="http://schemas.microsoft.com/office/word/2010/wordml" wp14:textId="246D1780">
+      <w:pPr>
+        <w:pStyle w:val="Normale"/>
+        <w:bidi w:val="0"/>
+        <w:spacing w:before="0" w:beforeAutospacing="0" w:after="0" w:afterAutospacing="0"/>
+        <w:textAlignment w:val="baseline"/>
+        <w:rPr>
+          <w:rFonts w:ascii="Times New Roman" w:hAnsi="Times New Roman" w:eastAsia="Times New Roman" w:cs="Times New Roman"/>
+          <w:b w:val="1"/>
+          <w:bCs w:val="1"/>
+          <w:i w:val="1"/>
+          <w:iCs w:val="1"/>
+          <w:sz w:val="24"/>
+          <w:szCs w:val="24"/>
+        </w:rPr>
+      </w:pPr>
+      <w:r>
+        <w:rPr>
+          <w:rFonts w:ascii="Times New Roman" w:hAnsi="Times New Roman" w:eastAsia="Times New Roman" w:cs="Times New Roman"/>
+          <w:b w:val="1"/>
+          <w:bCs w:val="1"/>
+          <w:i w:val="1"/>
+          <w:iCs w:val="1"/>
+          <w:sz w:val="24"/>
+          <w:szCs w:val="24"/>
+        </w:rPr>
+        <w:t>Client visualizza messaggio “Rilancio effettuato con successo”, se ricevuto [OK]</w:t>
+      </w:r>
+      <w:r>
+        <w:br/>
+      </w:r>
+      <w:r>
+        <w:tab/>
+      </w:r>
+      <w:r>
+        <w:tab/>
+      </w:r>
+      <w:r>
+        <w:tab/>
+      </w:r>
+      <w:r>
+        <w:tab/>
+      </w:r>
+      <w:r>
+        <w:tab/>
+      </w:r>
+      <w:r>
+        <w:rPr>
+          <w:rFonts w:ascii="Times New Roman" w:hAnsi="Times New Roman" w:eastAsia="Times New Roman" w:cs="Times New Roman"/>
+          <w:b w:val="1"/>
+          <w:bCs w:val="1"/>
+          <w:i w:val="1"/>
+          <w:iCs w:val="1"/>
+          <w:sz w:val="24"/>
+          <w:szCs w:val="24"/>
+        </w:rPr>
+        <w:t xml:space="preserve">visualizza </w:t>
+      </w:r>
+      <w:r>
+        <w:rPr>
+          <w:rFonts w:ascii="Times New Roman" w:hAnsi="Times New Roman" w:eastAsia="Times New Roman" w:cs="Times New Roman"/>
+          <w:b w:val="1"/>
+          <w:bCs w:val="1"/>
+          <w:i w:val="1"/>
+          <w:iCs w:val="1"/>
+          <w:sz w:val="24"/>
+          <w:szCs w:val="24"/>
+        </w:rPr>
+        <w:t>motivo</w:t>
+      </w:r>
+      <w:r>
+        <w:rPr>
+          <w:rFonts w:ascii="Times New Roman" w:hAnsi="Times New Roman" w:eastAsia="Times New Roman" w:cs="Times New Roman"/>
+          <w:b w:val="1"/>
+          <w:bCs w:val="1"/>
+          <w:i w:val="1"/>
+          <w:iCs w:val="1"/>
+          <w:sz w:val="24"/>
+          <w:szCs w:val="24"/>
+        </w:rPr>
+        <w:t xml:space="preserve"> dell’errore altrimenti</w:t>
+      </w:r>
+    </w:p>
+    <w:p xmlns:wp14="http://schemas.microsoft.com/office/word/2010/wordml" wp14:textId="633946AA">
+      <w:pPr>
+        <w:bidi w:val="0"/>
+        <w:spacing w:before="0" w:beforeAutospacing="0" w:after="0" w:afterAutospacing="0"/>
+        <w:textAlignment w:val="baseline"/>
+      </w:pPr>
+      <w:r>
+        <w:br w:type="page"/>
+      </w:r>
+    </w:p>
+    <w:p xmlns:wp14="http://schemas.microsoft.com/office/word/2010/wordml" wp14:textId="3DEF11BA">
+      <w:pPr>
+        <w:pStyle w:val="Normale"/>
+        <w:bidi w:val="0"/>
+        <w:spacing w:before="0" w:beforeAutospacing="0" w:after="0" w:afterAutospacing="0"/>
+        <w:ind w:left="0"/>
+        <w:jc w:val="center"/>
+        <w:textAlignment w:val="baseline"/>
         <w:rPr>
           <w:b w:val="1"/>
           <w:bCs w:val="1"/>
@@ -6594,21 +7341,6 @@
         </w:rPr>
         <w:t>Database</w:t>
       </w:r>
-    </w:p>
-    <w:p xmlns:wp14="http://schemas.microsoft.com/office/word/2010/wordml" wp14:textId="77777777">
-      <w:pPr>
-        <w:pStyle w:val="NormaleWeb"/>
-        <w:spacing w:before="0" w:beforeAutospacing="0" w:after="0" w:afterAutospacing="0"/>
-        <w:textAlignment w:val="baseline"/>
-        <w:rPr>
-          <w:b/>
-          <w:i/>
-          <w:iCs/>
-          <w:color w:val="000000"/>
-          <w:sz w:val="36"/>
-          <w:szCs w:val="36"/>
-        </w:rPr>
-      </w:pPr>
     </w:p>
     <w:p xmlns:wp14="http://schemas.microsoft.com/office/word/2010/wordml" wp14:textId="77777777">
       <w:pPr>
@@ -14915,6 +15647,176 @@
       </v:shape>
     </w:pict>
   </w:numPicBullet>
+  <w:abstractNum xmlns:w="http://schemas.openxmlformats.org/wordprocessingml/2006/main" w:abstractNumId="31">
+    <w:nsid w:val="1ff1fb4a"/>
+    <w:multiLevelType xmlns:w="http://schemas.openxmlformats.org/wordprocessingml/2006/main" w:val="hybridMultilevel"/>
+    <w:lvl xmlns:w="http://schemas.openxmlformats.org/wordprocessingml/2006/main" w:ilvl="0">
+      <w:start w:val="1"/>
+      <w:numFmt w:val="decimal"/>
+      <w:lvlText w:val="%1."/>
+      <w:lvlJc w:val="left"/>
+      <w:pPr>
+        <w:ind w:left="720" w:hanging="360"/>
+      </w:pPr>
+    </w:lvl>
+    <w:lvl xmlns:w="http://schemas.openxmlformats.org/wordprocessingml/2006/main" w:ilvl="1">
+      <w:start w:val="1"/>
+      <w:numFmt w:val="lowerLetter"/>
+      <w:lvlText w:val="%2."/>
+      <w:lvlJc w:val="left"/>
+      <w:pPr>
+        <w:ind w:left="1440" w:hanging="360"/>
+      </w:pPr>
+    </w:lvl>
+    <w:lvl xmlns:w="http://schemas.openxmlformats.org/wordprocessingml/2006/main" w:ilvl="2">
+      <w:start w:val="1"/>
+      <w:numFmt w:val="lowerRoman"/>
+      <w:lvlText w:val="%3."/>
+      <w:lvlJc w:val="right"/>
+      <w:pPr>
+        <w:ind w:left="2160" w:hanging="180"/>
+      </w:pPr>
+    </w:lvl>
+    <w:lvl xmlns:w="http://schemas.openxmlformats.org/wordprocessingml/2006/main" w:ilvl="3">
+      <w:start w:val="1"/>
+      <w:numFmt w:val="decimal"/>
+      <w:lvlText w:val="%4."/>
+      <w:lvlJc w:val="left"/>
+      <w:pPr>
+        <w:ind w:left="2880" w:hanging="360"/>
+      </w:pPr>
+    </w:lvl>
+    <w:lvl xmlns:w="http://schemas.openxmlformats.org/wordprocessingml/2006/main" w:ilvl="4">
+      <w:start w:val="1"/>
+      <w:numFmt w:val="lowerLetter"/>
+      <w:lvlText w:val="%5."/>
+      <w:lvlJc w:val="left"/>
+      <w:pPr>
+        <w:ind w:left="3600" w:hanging="360"/>
+      </w:pPr>
+    </w:lvl>
+    <w:lvl xmlns:w="http://schemas.openxmlformats.org/wordprocessingml/2006/main" w:ilvl="5">
+      <w:start w:val="1"/>
+      <w:numFmt w:val="lowerRoman"/>
+      <w:lvlText w:val="%6."/>
+      <w:lvlJc w:val="right"/>
+      <w:pPr>
+        <w:ind w:left="4320" w:hanging="180"/>
+      </w:pPr>
+    </w:lvl>
+    <w:lvl xmlns:w="http://schemas.openxmlformats.org/wordprocessingml/2006/main" w:ilvl="6">
+      <w:start w:val="1"/>
+      <w:numFmt w:val="decimal"/>
+      <w:lvlText w:val="%7."/>
+      <w:lvlJc w:val="left"/>
+      <w:pPr>
+        <w:ind w:left="5040" w:hanging="360"/>
+      </w:pPr>
+    </w:lvl>
+    <w:lvl xmlns:w="http://schemas.openxmlformats.org/wordprocessingml/2006/main" w:ilvl="7">
+      <w:start w:val="1"/>
+      <w:numFmt w:val="lowerLetter"/>
+      <w:lvlText w:val="%8."/>
+      <w:lvlJc w:val="left"/>
+      <w:pPr>
+        <w:ind w:left="5760" w:hanging="360"/>
+      </w:pPr>
+    </w:lvl>
+    <w:lvl xmlns:w="http://schemas.openxmlformats.org/wordprocessingml/2006/main" w:ilvl="8">
+      <w:start w:val="1"/>
+      <w:numFmt w:val="lowerRoman"/>
+      <w:lvlText w:val="%9."/>
+      <w:lvlJc w:val="right"/>
+      <w:pPr>
+        <w:ind w:left="6480" w:hanging="180"/>
+      </w:pPr>
+    </w:lvl>
+  </w:abstractNum>
+  <w:abstractNum xmlns:w="http://schemas.openxmlformats.org/wordprocessingml/2006/main" w:abstractNumId="30">
+    <w:nsid w:val="123e9c5a"/>
+    <w:multiLevelType xmlns:w="http://schemas.openxmlformats.org/wordprocessingml/2006/main" w:val="hybridMultilevel"/>
+    <w:lvl xmlns:w="http://schemas.openxmlformats.org/wordprocessingml/2006/main" w:ilvl="0">
+      <w:start w:val="1"/>
+      <w:numFmt w:val="decimal"/>
+      <w:lvlText w:val="%1."/>
+      <w:lvlJc w:val="left"/>
+      <w:pPr>
+        <w:ind w:left="720" w:hanging="360"/>
+      </w:pPr>
+    </w:lvl>
+    <w:lvl xmlns:w="http://schemas.openxmlformats.org/wordprocessingml/2006/main" w:ilvl="1">
+      <w:start w:val="1"/>
+      <w:numFmt w:val="lowerLetter"/>
+      <w:lvlText w:val="%2."/>
+      <w:lvlJc w:val="left"/>
+      <w:pPr>
+        <w:ind w:left="1440" w:hanging="360"/>
+      </w:pPr>
+    </w:lvl>
+    <w:lvl xmlns:w="http://schemas.openxmlformats.org/wordprocessingml/2006/main" w:ilvl="2">
+      <w:start w:val="1"/>
+      <w:numFmt w:val="lowerRoman"/>
+      <w:lvlText w:val="%3."/>
+      <w:lvlJc w:val="right"/>
+      <w:pPr>
+        <w:ind w:left="2160" w:hanging="180"/>
+      </w:pPr>
+    </w:lvl>
+    <w:lvl xmlns:w="http://schemas.openxmlformats.org/wordprocessingml/2006/main" w:ilvl="3">
+      <w:start w:val="1"/>
+      <w:numFmt w:val="decimal"/>
+      <w:lvlText w:val="%4."/>
+      <w:lvlJc w:val="left"/>
+      <w:pPr>
+        <w:ind w:left="2880" w:hanging="360"/>
+      </w:pPr>
+    </w:lvl>
+    <w:lvl xmlns:w="http://schemas.openxmlformats.org/wordprocessingml/2006/main" w:ilvl="4">
+      <w:start w:val="1"/>
+      <w:numFmt w:val="lowerLetter"/>
+      <w:lvlText w:val="%5."/>
+      <w:lvlJc w:val="left"/>
+      <w:pPr>
+        <w:ind w:left="3600" w:hanging="360"/>
+      </w:pPr>
+    </w:lvl>
+    <w:lvl xmlns:w="http://schemas.openxmlformats.org/wordprocessingml/2006/main" w:ilvl="5">
+      <w:start w:val="1"/>
+      <w:numFmt w:val="lowerRoman"/>
+      <w:lvlText w:val="%6."/>
+      <w:lvlJc w:val="right"/>
+      <w:pPr>
+        <w:ind w:left="4320" w:hanging="180"/>
+      </w:pPr>
+    </w:lvl>
+    <w:lvl xmlns:w="http://schemas.openxmlformats.org/wordprocessingml/2006/main" w:ilvl="6">
+      <w:start w:val="1"/>
+      <w:numFmt w:val="decimal"/>
+      <w:lvlText w:val="%7."/>
+      <w:lvlJc w:val="left"/>
+      <w:pPr>
+        <w:ind w:left="5040" w:hanging="360"/>
+      </w:pPr>
+    </w:lvl>
+    <w:lvl xmlns:w="http://schemas.openxmlformats.org/wordprocessingml/2006/main" w:ilvl="7">
+      <w:start w:val="1"/>
+      <w:numFmt w:val="lowerLetter"/>
+      <w:lvlText w:val="%8."/>
+      <w:lvlJc w:val="left"/>
+      <w:pPr>
+        <w:ind w:left="5760" w:hanging="360"/>
+      </w:pPr>
+    </w:lvl>
+    <w:lvl xmlns:w="http://schemas.openxmlformats.org/wordprocessingml/2006/main" w:ilvl="8">
+      <w:start w:val="1"/>
+      <w:numFmt w:val="lowerRoman"/>
+      <w:lvlText w:val="%9."/>
+      <w:lvlJc w:val="right"/>
+      <w:pPr>
+        <w:ind w:left="6480" w:hanging="180"/>
+      </w:pPr>
+    </w:lvl>
+  </w:abstractNum>
   <w:abstractNum xmlns:w="http://schemas.openxmlformats.org/wordprocessingml/2006/main" w:abstractNumId="29">
     <w:nsid w:val="4d64da25"/>
     <w:multiLevelType xmlns:w="http://schemas.openxmlformats.org/wordprocessingml/2006/main" w:val="hybridMultilevel"/>
@@ -18306,6 +19208,12 @@
       </w:rPr>
     </w:lvl>
   </w:abstractNum>
+  <w:num w:numId="32">
+    <w:abstractNumId w:val="31"/>
+  </w:num>
+  <w:num w:numId="31">
+    <w:abstractNumId w:val="30"/>
+  </w:num>
   <w:num w:numId="30">
     <w:abstractNumId w:val="29"/>
   </w:num>

</xml_diff>